<commit_message>
Ajout du journal de bord
</commit_message>
<xml_diff>
--- a/Documentation projet.docx
+++ b/Documentation projet.docx
@@ -672,7 +672,7 @@
                                 <w:noProof/>
                                 <w:color w:val="000000" w:themeColor="text1"/>
                               </w:rPr>
-                              <w:t>15/03/2019</w:t>
+                              <w:t>21/03/2019</w:t>
                             </w:r>
                             <w:r>
                               <w:rPr>
@@ -707,11 +707,7 @@
           </mc:Choice>
           <mc:Fallback>
             <w:pict>
-              <v:shapetype w14:anchorId="5ECC49F9" id="_x0000_t202" coordsize="21600,21600" o:spt="202" path="m,l,21600r21600,l21600,xe">
-                <v:stroke joinstyle="miter"/>
-                <v:path gradientshapeok="t" o:connecttype="rect"/>
-              </v:shapetype>
-              <v:shape id="Zone de texte 1" o:spid="_x0000_s1027" type="#_x0000_t202" style="position:absolute;margin-left:0;margin-top:.4pt;width:119.25pt;height:53.55pt;z-index:251658240;visibility:visible;mso-wrap-style:square;mso-width-percent:0;mso-height-percent:0;mso-wrap-distance-left:9pt;mso-wrap-distance-top:0;mso-wrap-distance-right:9pt;mso-wrap-distance-bottom:0;mso-position-horizontal:center;mso-position-horizontal-relative:margin;mso-position-vertical:absolute;mso-position-vertical-relative:text;mso-width-percent:0;mso-height-percent:0;mso-width-relative:page;mso-height-relative:page;v-text-anchor:top" o:gfxdata="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" filled="f" stroked="f">
+              <v:shape w14:anchorId="5ECC49F9" id="Zone de texte 1" o:spid="_x0000_s1027" type="#_x0000_t202" style="position:absolute;margin-left:0;margin-top:.4pt;width:119.25pt;height:53.55pt;z-index:251658240;visibility:visible;mso-wrap-style:square;mso-width-percent:0;mso-height-percent:0;mso-wrap-distance-left:9pt;mso-wrap-distance-top:0;mso-wrap-distance-right:9pt;mso-wrap-distance-bottom:0;mso-position-horizontal:center;mso-position-horizontal-relative:margin;mso-position-vertical:absolute;mso-position-vertical-relative:text;mso-width-percent:0;mso-height-percent:0;mso-width-relative:page;mso-height-relative:page;v-text-anchor:top" o:gfxdata="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" filled="f" stroked="f">
                 <v:textbox>
                   <w:txbxContent>
                     <w:p>
@@ -763,7 +759,7 @@
                           <w:noProof/>
                           <w:color w:val="000000" w:themeColor="text1"/>
                         </w:rPr>
-                        <w:t>15/03/2019</w:t>
+                        <w:t>21/03/2019</w:t>
                       </w:r>
                       <w:r>
                         <w:rPr>
@@ -3395,10 +3391,36 @@
         <w:ind w:left="576"/>
       </w:pPr>
       <w:r>
-        <w:t>Ce projet consiste en une bataille navale dans un invite de commandes. Elle a été réalisée avec CLion lors du troisième trimestre 2018-2019. S</w:t>
-      </w:r>
-      <w:r>
-        <w:t>’est un examen, il est donc obligatoire.</w:t>
+        <w:t xml:space="preserve">Ce projet consiste en une bataille navale dans </w:t>
+      </w:r>
+      <w:proofErr w:type="gramStart"/>
+      <w:r>
+        <w:t>un invite</w:t>
+      </w:r>
+      <w:proofErr w:type="gramEnd"/>
+      <w:r>
+        <w:t xml:space="preserve"> de commandes. Elle a été réalisée avec </w:t>
+      </w:r>
+      <w:proofErr w:type="spellStart"/>
+      <w:r>
+        <w:t>CLion</w:t>
+      </w:r>
+      <w:proofErr w:type="spellEnd"/>
+      <w:r>
+        <w:t xml:space="preserve"> lors du troisième trimestre 2018-2019. </w:t>
+      </w:r>
+      <w:proofErr w:type="spellStart"/>
+      <w:proofErr w:type="gramStart"/>
+      <w:r>
+        <w:t>S</w:t>
+      </w:r>
+      <w:r>
+        <w:t>’est</w:t>
+      </w:r>
+      <w:proofErr w:type="spellEnd"/>
+      <w:proofErr w:type="gramEnd"/>
+      <w:r>
+        <w:t xml:space="preserve"> un examen, il est donc obligatoire.</w:t>
       </w:r>
     </w:p>
     <w:p>
@@ -3489,6 +3511,9 @@
       <w:r>
         <w:t>Élève 2 : Roulet, David</w:t>
       </w:r>
+      <w:r>
+        <w:t>, david.roulet@cpnv.ch</w:t>
+      </w:r>
     </w:p>
     <w:p>
       <w:r>
@@ -3496,9 +3521,25 @@
       </w:r>
     </w:p>
     <w:p>
+      <w:r>
+        <w:t>Responsable de projet :</w:t>
+      </w:r>
+      <w:r>
+        <w:t xml:space="preserve"> </w:t>
+      </w:r>
+      <w:r>
+        <w:t>Carrel, Xavier, xavier.carrel@cpnv.ch</w:t>
+      </w:r>
+    </w:p>
+    <w:p>
       <w:pPr>
         <w:pStyle w:val="Help"/>
       </w:pPr>
+    </w:p>
+    <w:p>
+      <w:pPr>
+        <w:pStyle w:val="Help"/>
+      </w:pPr>
       <w:r>
         <w:t>Organisation générale du projet</w:t>
       </w:r>
@@ -3507,16 +3548,26 @@
       <w:pPr>
         <w:pStyle w:val="Help"/>
       </w:pPr>
-      <w:r>
-        <w:t>Eleve 1 : Nom, prénom, e-mail et téléphone</w:t>
+      <w:proofErr w:type="spellStart"/>
+      <w:r>
+        <w:t>Eleve</w:t>
+      </w:r>
+      <w:proofErr w:type="spellEnd"/>
+      <w:r>
+        <w:t xml:space="preserve"> 1 : Nom, prénom, e-mail et téléphone</w:t>
       </w:r>
     </w:p>
     <w:p>
       <w:pPr>
         <w:pStyle w:val="Help"/>
       </w:pPr>
-      <w:r>
-        <w:t>Eleve 2 : Nom, prénom, e-mail et téléphone</w:t>
+      <w:proofErr w:type="spellStart"/>
+      <w:r>
+        <w:t>Eleve</w:t>
+      </w:r>
+      <w:proofErr w:type="spellEnd"/>
+      <w:r>
+        <w:t xml:space="preserve"> 2 : Nom, prénom, e-mail et téléphone</w:t>
       </w:r>
     </w:p>
     <w:p>
@@ -3596,20 +3647,13 @@
           <w:tcPr>
             <w:tcW w:w="2561" w:type="dxa"/>
           </w:tcPr>
-          <w:p>
-            <w:pPr>
-              <w:pStyle w:val="Help"/>
-            </w:pPr>
-          </w:p>
+          <w:p/>
         </w:tc>
         <w:tc>
           <w:tcPr>
             <w:tcW w:w="2225" w:type="dxa"/>
           </w:tcPr>
           <w:p>
-            <w:pPr>
-              <w:pStyle w:val="Help"/>
-            </w:pPr>
             <w:r>
               <w:t>É</w:t>
             </w:r>
@@ -3623,9 +3667,6 @@
             <w:tcW w:w="2014" w:type="dxa"/>
           </w:tcPr>
           <w:p>
-            <w:pPr>
-              <w:pStyle w:val="Help"/>
-            </w:pPr>
             <w:r>
               <w:t>Élève 2</w:t>
             </w:r>
@@ -3636,9 +3677,6 @@
             <w:tcW w:w="2014" w:type="dxa"/>
           </w:tcPr>
           <w:p>
-            <w:pPr>
-              <w:pStyle w:val="Help"/>
-            </w:pPr>
             <w:r>
               <w:t>Expert 1</w:t>
             </w:r>
@@ -3651,9 +3689,6 @@
             <w:tcW w:w="2561" w:type="dxa"/>
           </w:tcPr>
           <w:p>
-            <w:pPr>
-              <w:pStyle w:val="Help"/>
-            </w:pPr>
             <w:r>
               <w:t>Partie administration</w:t>
             </w:r>
@@ -3664,9 +3699,6 @@
             <w:tcW w:w="2225" w:type="dxa"/>
           </w:tcPr>
           <w:p>
-            <w:pPr>
-              <w:pStyle w:val="Help"/>
-            </w:pPr>
             <w:r>
               <w:t>X</w:t>
             </w:r>
@@ -3676,21 +3708,13 @@
           <w:tcPr>
             <w:tcW w:w="2014" w:type="dxa"/>
           </w:tcPr>
-          <w:p>
-            <w:pPr>
-              <w:pStyle w:val="Help"/>
-            </w:pPr>
-          </w:p>
+          <w:p/>
         </w:tc>
         <w:tc>
           <w:tcPr>
             <w:tcW w:w="2014" w:type="dxa"/>
           </w:tcPr>
-          <w:p>
-            <w:pPr>
-              <w:pStyle w:val="Help"/>
-            </w:pPr>
-          </w:p>
+          <w:p/>
         </w:tc>
       </w:tr>
       <w:tr>
@@ -3699,9 +3723,6 @@
             <w:tcW w:w="2561" w:type="dxa"/>
           </w:tcPr>
           <w:p>
-            <w:pPr>
-              <w:pStyle w:val="Help"/>
-            </w:pPr>
             <w:r>
               <w:t>Partie client</w:t>
             </w:r>
@@ -3711,30 +3732,19 @@
           <w:tcPr>
             <w:tcW w:w="2225" w:type="dxa"/>
           </w:tcPr>
-          <w:p>
-            <w:pPr>
-              <w:pStyle w:val="Help"/>
-            </w:pPr>
-          </w:p>
+          <w:p/>
+        </w:tc>
+        <w:tc>
+          <w:tcPr>
+            <w:tcW w:w="2014" w:type="dxa"/>
+          </w:tcPr>
+          <w:p/>
         </w:tc>
         <w:tc>
           <w:tcPr>
             <w:tcW w:w="2014" w:type="dxa"/>
           </w:tcPr>
           <w:p>
-            <w:pPr>
-              <w:pStyle w:val="Help"/>
-            </w:pPr>
-          </w:p>
-        </w:tc>
-        <w:tc>
-          <w:tcPr>
-            <w:tcW w:w="2014" w:type="dxa"/>
-          </w:tcPr>
-          <w:p>
-            <w:pPr>
-              <w:pStyle w:val="Help"/>
-            </w:pPr>
             <w:r>
               <w:t>X</w:t>
             </w:r>
@@ -3747,9 +3757,6 @@
             <w:tcW w:w="2561" w:type="dxa"/>
           </w:tcPr>
           <w:p>
-            <w:pPr>
-              <w:pStyle w:val="Help"/>
-            </w:pPr>
             <w:r>
               <w:t>Test</w:t>
             </w:r>
@@ -3760,9 +3767,9 @@
             <w:tcW w:w="2225" w:type="dxa"/>
           </w:tcPr>
           <w:p>
-            <w:pPr>
-              <w:pStyle w:val="Help"/>
-            </w:pPr>
+            <w:r>
+              <w:t>X</w:t>
+            </w:r>
           </w:p>
         </w:tc>
         <w:tc>
@@ -3770,20 +3777,16 @@
             <w:tcW w:w="2014" w:type="dxa"/>
           </w:tcPr>
           <w:p>
-            <w:pPr>
-              <w:pStyle w:val="Help"/>
-            </w:pPr>
+            <w:r>
+              <w:t>X</w:t>
+            </w:r>
           </w:p>
         </w:tc>
         <w:tc>
           <w:tcPr>
             <w:tcW w:w="2014" w:type="dxa"/>
           </w:tcPr>
-          <w:p>
-            <w:pPr>
-              <w:pStyle w:val="Help"/>
-            </w:pPr>
-          </w:p>
+          <w:p/>
         </w:tc>
       </w:tr>
       <w:tr>
@@ -3792,9 +3795,6 @@
             <w:tcW w:w="2561" w:type="dxa"/>
           </w:tcPr>
           <w:p>
-            <w:pPr>
-              <w:pStyle w:val="Help"/>
-            </w:pPr>
             <w:r>
               <w:t>Maintenance Planning</w:t>
             </w:r>
@@ -3805,9 +3805,6 @@
             <w:tcW w:w="2225" w:type="dxa"/>
           </w:tcPr>
           <w:p>
-            <w:pPr>
-              <w:pStyle w:val="Help"/>
-            </w:pPr>
             <w:r>
               <w:t>X</w:t>
             </w:r>
@@ -3817,43 +3814,2224 @@
           <w:tcPr>
             <w:tcW w:w="2014" w:type="dxa"/>
           </w:tcPr>
+          <w:p/>
+        </w:tc>
+        <w:tc>
+          <w:tcPr>
+            <w:tcW w:w="2014" w:type="dxa"/>
+          </w:tcPr>
+          <w:p/>
+        </w:tc>
+      </w:tr>
+    </w:tbl>
+    <w:p>
+      <w:pPr>
+        <w:pStyle w:val="Help"/>
+      </w:pPr>
+    </w:p>
+    <w:p>
+      <w:pPr>
+        <w:pStyle w:val="Titre2"/>
+        <w:rPr>
+          <w:i w:val="0"/>
+          <w:iCs/>
+        </w:rPr>
+      </w:pPr>
+      <w:bookmarkStart w:id="3" w:name="_Toc2333850"/>
+      <w:r>
+        <w:rPr>
+          <w:i w:val="0"/>
+          <w:iCs/>
+        </w:rPr>
+        <w:t>Objectifs</w:t>
+      </w:r>
+      <w:bookmarkEnd w:id="3"/>
+    </w:p>
+    <w:p>
+      <w:r>
+        <w:t>Objectif Bataille Navale</w:t>
+      </w:r>
+    </w:p>
+    <w:p/>
+    <w:p>
+      <w:r>
+        <w:t>Version 0.1</w:t>
+      </w:r>
+    </w:p>
+    <w:p>
+      <w:r>
+        <w:t xml:space="preserve">-Pouvoir jouer à la bataille navale sur des grille </w:t>
+      </w:r>
+      <w:proofErr w:type="spellStart"/>
+      <w:r>
+        <w:t>précodée</w:t>
+      </w:r>
+      <w:proofErr w:type="spellEnd"/>
+    </w:p>
+    <w:p>
+      <w:r>
+        <w:t>-Une aide peut être affichée</w:t>
+      </w:r>
+    </w:p>
+    <w:p/>
+    <w:p>
+      <w:r>
+        <w:t>Version 1.0</w:t>
+      </w:r>
+    </w:p>
+    <w:p>
+      <w:r>
+        <w:t>-Pouvoir être reconnu en tant que joueur</w:t>
+      </w:r>
+    </w:p>
+    <w:p>
+      <w:r>
+        <w:t xml:space="preserve">-Lister le fait important arrivant durant le </w:t>
+      </w:r>
+      <w:proofErr w:type="spellStart"/>
+      <w:r>
+        <w:t>fonctionement</w:t>
+      </w:r>
+      <w:proofErr w:type="spellEnd"/>
+      <w:r>
+        <w:t xml:space="preserve"> du programme.</w:t>
+      </w:r>
+    </w:p>
+    <w:p>
+      <w:r>
+        <w:t xml:space="preserve">-Le programme pioche une grille </w:t>
+      </w:r>
+      <w:proofErr w:type="spellStart"/>
+      <w:r>
+        <w:t>parmis</w:t>
+      </w:r>
+      <w:proofErr w:type="spellEnd"/>
+      <w:r>
+        <w:t xml:space="preserve"> une liste crée au préalable.</w:t>
+      </w:r>
+    </w:p>
+    <w:p>
+      <w:r>
+        <w:t xml:space="preserve">-Le programme afficher un tableau des </w:t>
+      </w:r>
+      <w:proofErr w:type="spellStart"/>
+      <w:r>
+        <w:t>socres</w:t>
+      </w:r>
+      <w:proofErr w:type="spellEnd"/>
+      <w:r>
+        <w:t xml:space="preserve"> atteint dans d'autre parties.</w:t>
+      </w:r>
+    </w:p>
+    <w:p/>
+    <w:p>
+      <w:r>
+        <w:lastRenderedPageBreak/>
+        <w:t xml:space="preserve"> Note :</w:t>
+      </w:r>
+    </w:p>
+    <w:p/>
+    <w:p>
+      <w:r>
+        <w:t xml:space="preserve"> -Un fichier externe sera utiliser pour stocker les scores.</w:t>
+      </w:r>
+    </w:p>
+    <w:p>
+      <w:r>
+        <w:t xml:space="preserve"> -Un menu de type console permettant d'accéder aux fonctionnalités.</w:t>
+      </w:r>
+    </w:p>
+    <w:p>
+      <w:r>
+        <w:t xml:space="preserve"> -Une extension peut être envisagée si j'ai fini les Objectif précédemment cité.</w:t>
+      </w:r>
+    </w:p>
+    <w:p>
+      <w:pPr>
+        <w:pStyle w:val="Titre2"/>
+        <w:rPr>
+          <w:i w:val="0"/>
+          <w:iCs/>
+        </w:rPr>
+      </w:pPr>
+      <w:bookmarkStart w:id="4" w:name="_Toc2333851"/>
+      <w:r>
+        <w:rPr>
+          <w:i w:val="0"/>
+          <w:iCs/>
+        </w:rPr>
+        <w:t>Planification</w:t>
+      </w:r>
+      <w:r>
+        <w:rPr>
+          <w:i w:val="0"/>
+          <w:iCs/>
+        </w:rPr>
+        <w:t xml:space="preserve"> initiale</w:t>
+      </w:r>
+      <w:bookmarkEnd w:id="4"/>
+    </w:p>
+    <w:p>
+      <w:r>
+        <w:rPr>
+          <w:noProof/>
+          <w:lang w:val="fr-CH" w:eastAsia="fr-CH"/>
+        </w:rPr>
+        <w:drawing>
+          <wp:inline distT="0" distB="0" distL="0" distR="0">
+            <wp:extent cx="5759450" cy="2502535"/>
+            <wp:effectExtent l="0" t="0" r="0" b="0"/>
+            <wp:docPr id="15" name="Image 15"/>
+            <wp:cNvGraphicFramePr>
+              <a:graphicFrameLocks xmlns:a="http://schemas.openxmlformats.org/drawingml/2006/main" noChangeAspect="1"/>
+            </wp:cNvGraphicFramePr>
+            <a:graphic xmlns:a="http://schemas.openxmlformats.org/drawingml/2006/main">
+              <a:graphicData uri="http://schemas.openxmlformats.org/drawingml/2006/picture">
+                <pic:pic xmlns:pic="http://schemas.openxmlformats.org/drawingml/2006/picture">
+                  <pic:nvPicPr>
+                    <pic:cNvPr id="15" name="Planing.PNG"/>
+                    <pic:cNvPicPr/>
+                  </pic:nvPicPr>
+                  <pic:blipFill>
+                    <a:blip r:embed="rId11">
+                      <a:extLst>
+                        <a:ext uri="{28A0092B-C50C-407E-A947-70E740481C1C}">
+                          <a14:useLocalDpi xmlns:a14="http://schemas.microsoft.com/office/drawing/2010/main" val="0"/>
+                        </a:ext>
+                      </a:extLst>
+                    </a:blip>
+                    <a:stretch>
+                      <a:fillRect/>
+                    </a:stretch>
+                  </pic:blipFill>
+                  <pic:spPr>
+                    <a:xfrm>
+                      <a:off x="0" y="0"/>
+                      <a:ext cx="5759450" cy="2502535"/>
+                    </a:xfrm>
+                    <a:prstGeom prst="rect">
+                      <a:avLst/>
+                    </a:prstGeom>
+                  </pic:spPr>
+                </pic:pic>
+              </a:graphicData>
+            </a:graphic>
+          </wp:inline>
+        </w:drawing>
+      </w:r>
+    </w:p>
+    <w:p>
+      <w:pPr>
+        <w:pStyle w:val="Titre1"/>
+      </w:pPr>
+      <w:bookmarkStart w:id="5" w:name="_Toc2333852"/>
+      <w:r>
+        <w:t>Analyse</w:t>
+      </w:r>
+      <w:bookmarkEnd w:id="5"/>
+    </w:p>
+    <w:p>
+      <w:pPr>
+        <w:pStyle w:val="Help"/>
+      </w:pPr>
+      <w:bookmarkStart w:id="6" w:name="_Toc25553307"/>
+      <w:bookmarkStart w:id="7" w:name="_Toc71691011"/>
+      <w:r>
+        <w:t xml:space="preserve">L’analyse </w:t>
+      </w:r>
+      <w:r>
+        <w:t>détaille ce qui va être fait</w:t>
+      </w:r>
+      <w:r>
+        <w:t>.</w:t>
+      </w:r>
+      <w:r>
+        <w:t xml:space="preserve"> A quoi va ressemble</w:t>
+      </w:r>
+      <w:r>
+        <w:t>r</w:t>
+      </w:r>
+      <w:r>
+        <w:t xml:space="preserve"> le produit fini. Comment il va fonctionner.</w:t>
+      </w:r>
+    </w:p>
+    <w:p>
+      <w:pPr>
+        <w:pStyle w:val="Help"/>
+      </w:pPr>
+      <w:r>
+        <w:t>Elle</w:t>
+      </w:r>
+      <w:r>
+        <w:t xml:space="preserve"> doit faire l’objet d’une revue avec le client ; on s’assure que l’on a bien co</w:t>
+      </w:r>
+      <w:r>
+        <w:t>mpris ce qu’il attend du projet.</w:t>
+      </w:r>
+    </w:p>
+    <w:p>
+      <w:pPr>
+        <w:pStyle w:val="Titre2"/>
+        <w:rPr>
+          <w:i w:val="0"/>
+          <w:iCs/>
+        </w:rPr>
+      </w:pPr>
+      <w:bookmarkStart w:id="8" w:name="_Toc2333853"/>
+      <w:bookmarkEnd w:id="6"/>
+      <w:bookmarkEnd w:id="7"/>
+      <w:r>
+        <w:rPr>
+          <w:i w:val="0"/>
+          <w:iCs/>
+        </w:rPr>
+        <w:t>Use cases et scénarios</w:t>
+      </w:r>
+      <w:bookmarkEnd w:id="8"/>
+    </w:p>
+    <w:tbl>
+      <w:tblPr>
+        <w:tblStyle w:val="Grilledutableau"/>
+        <w:tblW w:w="0" w:type="auto"/>
+        <w:tblLook w:val="04A0" w:firstRow="1" w:lastRow="0" w:firstColumn="1" w:lastColumn="0" w:noHBand="0" w:noVBand="1"/>
+      </w:tblPr>
+      <w:tblGrid>
+        <w:gridCol w:w="1696"/>
+        <w:gridCol w:w="2584"/>
+      </w:tblGrid>
+      <w:tr>
+        <w:trPr>
+          <w:trHeight w:val="498"/>
+        </w:trPr>
+        <w:tc>
+          <w:tcPr>
+            <w:tcW w:w="1696" w:type="dxa"/>
+            <w:shd w:val="clear" w:color="auto" w:fill="BFBFBF" w:themeFill="background1" w:themeFillShade="BF"/>
+          </w:tcPr>
+          <w:p>
+            <w:r>
+              <w:t>Identifiant + Titre</w:t>
+            </w:r>
+          </w:p>
+        </w:tc>
+        <w:tc>
+          <w:tcPr>
+            <w:tcW w:w="2584" w:type="dxa"/>
+          </w:tcPr>
+          <w:p>
+            <w:r>
+              <w:t>001 – Jouer une partie</w:t>
+            </w:r>
+          </w:p>
+        </w:tc>
+      </w:tr>
+      <w:tr>
+        <w:trPr>
+          <w:trHeight w:val="472"/>
+        </w:trPr>
+        <w:tc>
+          <w:tcPr>
+            <w:tcW w:w="1696" w:type="dxa"/>
+            <w:shd w:val="clear" w:color="auto" w:fill="BFBFBF" w:themeFill="background1" w:themeFillShade="BF"/>
+          </w:tcPr>
+          <w:p>
+            <w:r>
+              <w:t xml:space="preserve">En tant que </w:t>
+            </w:r>
+          </w:p>
+        </w:tc>
+        <w:tc>
+          <w:tcPr>
+            <w:tcW w:w="2584" w:type="dxa"/>
+          </w:tcPr>
+          <w:p>
+            <w:r>
+              <w:t>Utilisateur</w:t>
+            </w:r>
+          </w:p>
+        </w:tc>
+      </w:tr>
+      <w:tr>
+        <w:trPr>
+          <w:trHeight w:val="498"/>
+        </w:trPr>
+        <w:tc>
+          <w:tcPr>
+            <w:tcW w:w="1696" w:type="dxa"/>
+            <w:shd w:val="clear" w:color="auto" w:fill="BFBFBF" w:themeFill="background1" w:themeFillShade="BF"/>
+          </w:tcPr>
+          <w:p>
+            <w:r>
+              <w:t>Je veux</w:t>
+            </w:r>
+          </w:p>
+        </w:tc>
+        <w:tc>
+          <w:tcPr>
+            <w:tcW w:w="2584" w:type="dxa"/>
+          </w:tcPr>
+          <w:p>
+            <w:r>
+              <w:t>Jouer contre l’ « IA »</w:t>
+            </w:r>
+          </w:p>
+        </w:tc>
+      </w:tr>
+      <w:tr>
+        <w:trPr>
+          <w:trHeight w:val="472"/>
+        </w:trPr>
+        <w:tc>
+          <w:tcPr>
+            <w:tcW w:w="1696" w:type="dxa"/>
+            <w:shd w:val="clear" w:color="auto" w:fill="BFBFBF" w:themeFill="background1" w:themeFillShade="BF"/>
+          </w:tcPr>
+          <w:p>
+            <w:r>
+              <w:t>Pour</w:t>
+            </w:r>
+          </w:p>
+        </w:tc>
+        <w:tc>
+          <w:tcPr>
+            <w:tcW w:w="2584" w:type="dxa"/>
+          </w:tcPr>
+          <w:p>
+            <w:r>
+              <w:t>Examen</w:t>
+            </w:r>
+          </w:p>
+        </w:tc>
+      </w:tr>
+      <w:tr>
+        <w:trPr>
+          <w:trHeight w:val="472"/>
+        </w:trPr>
+        <w:tc>
+          <w:tcPr>
+            <w:tcW w:w="1696" w:type="dxa"/>
+            <w:shd w:val="clear" w:color="auto" w:fill="BFBFBF" w:themeFill="background1" w:themeFillShade="BF"/>
+          </w:tcPr>
+          <w:p>
+            <w:r>
+              <w:t>Priorité</w:t>
+            </w:r>
+          </w:p>
+        </w:tc>
+        <w:tc>
+          <w:tcPr>
+            <w:tcW w:w="2584" w:type="dxa"/>
+          </w:tcPr>
+          <w:p>
+            <w:r>
+              <w:t>M</w:t>
+            </w:r>
+          </w:p>
+        </w:tc>
+      </w:tr>
+    </w:tbl>
+    <w:p>
+      <w:r>
+        <w:rPr>
+          <w:noProof/>
+          <w:lang w:eastAsia="fr-CH"/>
+        </w:rPr>
+        <mc:AlternateContent>
+          <mc:Choice Requires="wps">
+            <w:drawing>
+              <wp:anchor distT="0" distB="0" distL="114300" distR="114300" simplePos="0" relativeHeight="251663360" behindDoc="0" locked="0" layoutInCell="1" allowOverlap="1" wp14:anchorId="36AE0DE7" wp14:editId="4E581D80">
+                <wp:simplePos x="0" y="0"/>
+                <wp:positionH relativeFrom="rightMargin">
+                  <wp:posOffset>3709070</wp:posOffset>
+                </wp:positionH>
+                <wp:positionV relativeFrom="paragraph">
+                  <wp:posOffset>827549</wp:posOffset>
+                </wp:positionV>
+                <wp:extent cx="1354131" cy="908858"/>
+                <wp:effectExtent l="0" t="0" r="17780" b="24765"/>
+                <wp:wrapNone/>
+                <wp:docPr id="7" name="Zone de texte 7"/>
+                <wp:cNvGraphicFramePr/>
+                <a:graphic xmlns:a="http://schemas.openxmlformats.org/drawingml/2006/main">
+                  <a:graphicData uri="http://schemas.microsoft.com/office/word/2010/wordprocessingShape">
+                    <wps:wsp>
+                      <wps:cNvSpPr txBox="1"/>
+                      <wps:spPr>
+                        <a:xfrm>
+                          <a:off x="0" y="0"/>
+                          <a:ext cx="1354131" cy="908858"/>
+                        </a:xfrm>
+                        <a:prstGeom prst="rect">
+                          <a:avLst/>
+                        </a:prstGeom>
+                        <a:solidFill>
+                          <a:schemeClr val="lt1"/>
+                        </a:solidFill>
+                        <a:ln w="6350">
+                          <a:solidFill>
+                            <a:schemeClr val="bg1"/>
+                          </a:solidFill>
+                        </a:ln>
+                      </wps:spPr>
+                      <wps:txbx>
+                        <w:txbxContent>
+                          <w:p>
+                            <w:pPr>
+                              <w:rPr>
+                                <w:sz w:val="96"/>
+                              </w:rPr>
+                            </w:pPr>
+                          </w:p>
+                        </w:txbxContent>
+                      </wps:txbx>
+                      <wps:bodyPr rot="0" spcFirstLastPara="0" vertOverflow="overflow" horzOverflow="overflow" vert="horz" wrap="square" lIns="91440" tIns="45720" rIns="91440" bIns="45720" numCol="1" spcCol="0" rtlCol="0" fromWordArt="0" anchor="t" anchorCtr="0" forceAA="0" compatLnSpc="1">
+                        <a:prstTxWarp prst="textNoShape">
+                          <a:avLst/>
+                        </a:prstTxWarp>
+                        <a:noAutofit/>
+                      </wps:bodyPr>
+                    </wps:wsp>
+                  </a:graphicData>
+                </a:graphic>
+                <wp14:sizeRelH relativeFrom="margin">
+                  <wp14:pctWidth>0</wp14:pctWidth>
+                </wp14:sizeRelH>
+              </wp:anchor>
+            </w:drawing>
+          </mc:Choice>
+          <mc:Fallback>
+            <w:pict>
+              <v:shape w14:anchorId="36AE0DE7" id="Zone de texte 7" o:spid="_x0000_s1028" type="#_x0000_t202" style="position:absolute;margin-left:292.05pt;margin-top:65.15pt;width:106.6pt;height:71.55pt;z-index:251663360;visibility:visible;mso-wrap-style:square;mso-width-percent:0;mso-wrap-distance-left:9pt;mso-wrap-distance-top:0;mso-wrap-distance-right:9pt;mso-wrap-distance-bottom:0;mso-position-horizontal:absolute;mso-position-horizontal-relative:right-margin-area;mso-position-vertical:absolute;mso-position-vertical-relative:text;mso-width-percent:0;mso-width-relative:margin;v-text-anchor:top" o:gfxdata="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" fillcolor="white [3201]" strokecolor="white [3212]" strokeweight=".5pt">
+                <v:textbox>
+                  <w:txbxContent>
+                    <w:p>
+                      <w:pPr>
+                        <w:rPr>
+                          <w:sz w:val="96"/>
+                        </w:rPr>
+                      </w:pPr>
+                    </w:p>
+                  </w:txbxContent>
+                </v:textbox>
+                <w10:wrap anchorx="margin"/>
+              </v:shape>
+            </w:pict>
+          </mc:Fallback>
+        </mc:AlternateContent>
+      </w:r>
+      <w:r>
+        <w:rPr>
+          <w:noProof/>
+          <w:lang w:eastAsia="fr-CH"/>
+        </w:rPr>
+        <mc:AlternateContent>
+          <mc:Choice Requires="wps">
+            <w:drawing>
+              <wp:anchor distT="0" distB="0" distL="114300" distR="114300" simplePos="0" relativeHeight="251664384" behindDoc="0" locked="0" layoutInCell="1" allowOverlap="1" wp14:anchorId="25709563" wp14:editId="6B1FC14B">
+                <wp:simplePos x="0" y="0"/>
+                <wp:positionH relativeFrom="leftMargin">
+                  <wp:posOffset>-3200400</wp:posOffset>
+                </wp:positionH>
+                <wp:positionV relativeFrom="paragraph">
+                  <wp:posOffset>956945</wp:posOffset>
+                </wp:positionV>
+                <wp:extent cx="1768415" cy="779289"/>
+                <wp:effectExtent l="0" t="0" r="22860" b="20955"/>
+                <wp:wrapNone/>
+                <wp:docPr id="9" name="Zone de texte 9"/>
+                <wp:cNvGraphicFramePr/>
+                <a:graphic xmlns:a="http://schemas.openxmlformats.org/drawingml/2006/main">
+                  <a:graphicData uri="http://schemas.microsoft.com/office/word/2010/wordprocessingShape">
+                    <wps:wsp>
+                      <wps:cNvSpPr txBox="1"/>
+                      <wps:spPr>
+                        <a:xfrm>
+                          <a:off x="0" y="0"/>
+                          <a:ext cx="1768415" cy="779289"/>
+                        </a:xfrm>
+                        <a:prstGeom prst="rect">
+                          <a:avLst/>
+                        </a:prstGeom>
+                        <a:solidFill>
+                          <a:schemeClr val="lt1"/>
+                        </a:solidFill>
+                        <a:ln w="6350">
+                          <a:solidFill>
+                            <a:schemeClr val="bg1"/>
+                          </a:solidFill>
+                        </a:ln>
+                      </wps:spPr>
+                      <wps:txbx>
+                        <w:txbxContent>
+                          <w:p>
+                            <w:pPr>
+                              <w:rPr>
+                                <w:sz w:val="96"/>
+                              </w:rPr>
+                            </w:pPr>
+                          </w:p>
+                        </w:txbxContent>
+                      </wps:txbx>
+                      <wps:bodyPr rot="0" spcFirstLastPara="0" vertOverflow="overflow" horzOverflow="overflow" vert="horz" wrap="square" lIns="91440" tIns="45720" rIns="91440" bIns="45720" numCol="1" spcCol="0" rtlCol="0" fromWordArt="0" anchor="t" anchorCtr="0" forceAA="0" compatLnSpc="1">
+                        <a:prstTxWarp prst="textNoShape">
+                          <a:avLst/>
+                        </a:prstTxWarp>
+                        <a:noAutofit/>
+                      </wps:bodyPr>
+                    </wps:wsp>
+                  </a:graphicData>
+                </a:graphic>
+                <wp14:sizeRelH relativeFrom="margin">
+                  <wp14:pctWidth>0</wp14:pctWidth>
+                </wp14:sizeRelH>
+                <wp14:sizeRelV relativeFrom="margin">
+                  <wp14:pctHeight>0</wp14:pctHeight>
+                </wp14:sizeRelV>
+              </wp:anchor>
+            </w:drawing>
+          </mc:Choice>
+          <mc:Fallback>
+            <w:pict>
+              <v:shape w14:anchorId="25709563" id="Zone de texte 9" o:spid="_x0000_s1029" type="#_x0000_t202" style="position:absolute;margin-left:-252pt;margin-top:75.35pt;width:139.25pt;height:61.35pt;z-index:251664384;visibility:visible;mso-wrap-style:square;mso-width-percent:0;mso-height-percent:0;mso-wrap-distance-left:9pt;mso-wrap-distance-top:0;mso-wrap-distance-right:9pt;mso-wrap-distance-bottom:0;mso-position-horizontal:absolute;mso-position-horizontal-relative:left-margin-area;mso-position-vertical:absolute;mso-position-vertical-relative:text;mso-width-percent:0;mso-height-percent:0;mso-width-relative:margin;mso-height-relative:margin;v-text-anchor:top" o:gfxdata="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" fillcolor="white [3201]" strokecolor="white [3212]" strokeweight=".5pt">
+                <v:textbox>
+                  <w:txbxContent>
+                    <w:p>
+                      <w:pPr>
+                        <w:rPr>
+                          <w:sz w:val="96"/>
+                        </w:rPr>
+                      </w:pPr>
+                    </w:p>
+                  </w:txbxContent>
+                </v:textbox>
+                <w10:wrap anchorx="margin"/>
+              </v:shape>
+            </w:pict>
+          </mc:Fallback>
+        </mc:AlternateContent>
+      </w:r>
+      <w:r>
+        <w:rPr>
+          <w:noProof/>
+          <w:lang w:eastAsia="fr-CH"/>
+        </w:rPr>
+        <mc:AlternateContent>
+          <mc:Choice Requires="wps">
+            <w:drawing>
+              <wp:anchor distT="0" distB="0" distL="114300" distR="114300" simplePos="0" relativeHeight="251662336" behindDoc="0" locked="0" layoutInCell="1" allowOverlap="1" wp14:anchorId="3C473B47" wp14:editId="13B9F554">
+                <wp:simplePos x="0" y="0"/>
+                <wp:positionH relativeFrom="leftMargin">
+                  <wp:posOffset>-1118119</wp:posOffset>
+                </wp:positionH>
+                <wp:positionV relativeFrom="paragraph">
+                  <wp:posOffset>801832</wp:posOffset>
+                </wp:positionV>
+                <wp:extent cx="559724" cy="908858"/>
+                <wp:effectExtent l="0" t="0" r="12065" b="24765"/>
+                <wp:wrapNone/>
+                <wp:docPr id="8" name="Zone de texte 8"/>
+                <wp:cNvGraphicFramePr/>
+                <a:graphic xmlns:a="http://schemas.openxmlformats.org/drawingml/2006/main">
+                  <a:graphicData uri="http://schemas.microsoft.com/office/word/2010/wordprocessingShape">
+                    <wps:wsp>
+                      <wps:cNvSpPr txBox="1"/>
+                      <wps:spPr>
+                        <a:xfrm>
+                          <a:off x="0" y="0"/>
+                          <a:ext cx="559724" cy="908858"/>
+                        </a:xfrm>
+                        <a:prstGeom prst="rect">
+                          <a:avLst/>
+                        </a:prstGeom>
+                        <a:solidFill>
+                          <a:schemeClr val="lt1"/>
+                        </a:solidFill>
+                        <a:ln w="6350">
+                          <a:solidFill>
+                            <a:prstClr val="black"/>
+                          </a:solidFill>
+                        </a:ln>
+                      </wps:spPr>
+                      <wps:txbx>
+                        <w:txbxContent>
+                          <w:p>
+                            <w:pPr>
+                              <w:rPr>
+                                <w:sz w:val="96"/>
+                              </w:rPr>
+                            </w:pPr>
+                          </w:p>
+                        </w:txbxContent>
+                      </wps:txbx>
+                      <wps:bodyPr rot="0" spcFirstLastPara="0" vertOverflow="overflow" horzOverflow="overflow" vert="horz" wrap="square" lIns="91440" tIns="45720" rIns="91440" bIns="45720" numCol="1" spcCol="0" rtlCol="0" fromWordArt="0" anchor="t" anchorCtr="0" forceAA="0" compatLnSpc="1">
+                        <a:prstTxWarp prst="textNoShape">
+                          <a:avLst/>
+                        </a:prstTxWarp>
+                        <a:noAutofit/>
+                      </wps:bodyPr>
+                    </wps:wsp>
+                  </a:graphicData>
+                </a:graphic>
+              </wp:anchor>
+            </w:drawing>
+          </mc:Choice>
+          <mc:Fallback>
+            <w:pict>
+              <v:shape w14:anchorId="3C473B47" id="Zone de texte 8" o:spid="_x0000_s1030" type="#_x0000_t202" style="position:absolute;margin-left:-88.05pt;margin-top:63.15pt;width:44.05pt;height:71.55pt;z-index:251662336;visibility:visible;mso-wrap-style:square;mso-wrap-distance-left:9pt;mso-wrap-distance-top:0;mso-wrap-distance-right:9pt;mso-wrap-distance-bottom:0;mso-position-horizontal:absolute;mso-position-horizontal-relative:left-margin-area;mso-position-vertical:absolute;mso-position-vertical-relative:text;v-text-anchor:top" o:gfxdata="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" fillcolor="white [3201]" strokeweight=".5pt">
+                <v:textbox>
+                  <w:txbxContent>
+                    <w:p>
+                      <w:pPr>
+                        <w:rPr>
+                          <w:sz w:val="96"/>
+                        </w:rPr>
+                      </w:pPr>
+                    </w:p>
+                  </w:txbxContent>
+                </v:textbox>
+                <w10:wrap anchorx="margin"/>
+              </v:shape>
+            </w:pict>
+          </mc:Fallback>
+        </mc:AlternateContent>
+      </w:r>
+    </w:p>
+    <w:tbl>
+      <w:tblPr>
+        <w:tblStyle w:val="TableauGrille4-Accentuation1"/>
+        <w:tblW w:w="0" w:type="auto"/>
+        <w:tblLook w:val="04A0" w:firstRow="1" w:lastRow="0" w:firstColumn="1" w:lastColumn="0" w:noHBand="0" w:noVBand="1"/>
+      </w:tblPr>
+      <w:tblGrid>
+        <w:gridCol w:w="3020"/>
+        <w:gridCol w:w="3020"/>
+        <w:gridCol w:w="3020"/>
+      </w:tblGrid>
+      <w:tr>
+        <w:trPr>
+          <w:cnfStyle w:val="100000000000" w:firstRow="1" w:lastRow="0" w:firstColumn="0" w:lastColumn="0" w:oddVBand="0" w:evenVBand="0" w:oddHBand="0" w:evenHBand="0" w:firstRowFirstColumn="0" w:firstRowLastColumn="0" w:lastRowFirstColumn="0" w:lastRowLastColumn="0"/>
+        </w:trPr>
+        <w:tc>
+          <w:tcPr>
+            <w:cnfStyle w:val="001000000000" w:firstRow="0" w:lastRow="0" w:firstColumn="1" w:lastColumn="0" w:oddVBand="0" w:evenVBand="0" w:oddHBand="0" w:evenHBand="0" w:firstRowFirstColumn="0" w:firstRowLastColumn="0" w:lastRowFirstColumn="0" w:lastRowLastColumn="0"/>
+            <w:tcW w:w="3020" w:type="dxa"/>
+          </w:tcPr>
+          <w:p>
+            <w:r>
+              <w:t>Action</w:t>
+            </w:r>
+          </w:p>
+        </w:tc>
+        <w:tc>
+          <w:tcPr>
+            <w:tcW w:w="3021" w:type="dxa"/>
+          </w:tcPr>
           <w:p>
             <w:pPr>
-              <w:pStyle w:val="Help"/>
+              <w:cnfStyle w:val="100000000000" w:firstRow="1" w:lastRow="0" w:firstColumn="0" w:lastColumn="0" w:oddVBand="0" w:evenVBand="0" w:oddHBand="0" w:evenHBand="0" w:firstRowFirstColumn="0" w:firstRowLastColumn="0" w:lastRowFirstColumn="0" w:lastRowLastColumn="0"/>
+            </w:pPr>
+            <w:r>
+              <w:t>Condition particulière</w:t>
+            </w:r>
+          </w:p>
+        </w:tc>
+        <w:tc>
+          <w:tcPr>
+            <w:tcW w:w="3021" w:type="dxa"/>
+          </w:tcPr>
+          <w:p>
+            <w:pPr>
+              <w:cnfStyle w:val="100000000000" w:firstRow="1" w:lastRow="0" w:firstColumn="0" w:lastColumn="0" w:oddVBand="0" w:evenVBand="0" w:oddHBand="0" w:evenHBand="0" w:firstRowFirstColumn="0" w:firstRowLastColumn="0" w:lastRowFirstColumn="0" w:lastRowLastColumn="0"/>
+            </w:pPr>
+            <w:r>
+              <w:t>Réaction</w:t>
+            </w:r>
+          </w:p>
+        </w:tc>
+      </w:tr>
+      <w:tr>
+        <w:trPr>
+          <w:cnfStyle w:val="000000100000" w:firstRow="0" w:lastRow="0" w:firstColumn="0" w:lastColumn="0" w:oddVBand="0" w:evenVBand="0" w:oddHBand="1" w:evenHBand="0" w:firstRowFirstColumn="0" w:firstRowLastColumn="0" w:lastRowFirstColumn="0" w:lastRowLastColumn="0"/>
+        </w:trPr>
+        <w:tc>
+          <w:tcPr>
+            <w:cnfStyle w:val="001000000000" w:firstRow="0" w:lastRow="0" w:firstColumn="1" w:lastColumn="0" w:oddVBand="0" w:evenVBand="0" w:oddHBand="0" w:evenHBand="0" w:firstRowFirstColumn="0" w:firstRowLastColumn="0" w:lastRowFirstColumn="0" w:lastRowLastColumn="0"/>
+            <w:tcW w:w="3020" w:type="dxa"/>
+          </w:tcPr>
+          <w:p>
+            <w:pPr>
+              <w:rPr>
+                <w:b w:val="0"/>
+              </w:rPr>
+            </w:pPr>
+            <w:r>
+              <w:rPr>
+                <w:b w:val="0"/>
+              </w:rPr>
+              <w:t>Clique sur le programme</w:t>
+            </w:r>
+          </w:p>
+        </w:tc>
+        <w:tc>
+          <w:tcPr>
+            <w:tcW w:w="3021" w:type="dxa"/>
+          </w:tcPr>
+          <w:p>
+            <w:pPr>
+              <w:cnfStyle w:val="000000100000" w:firstRow="0" w:lastRow="0" w:firstColumn="0" w:lastColumn="0" w:oddVBand="0" w:evenVBand="0" w:oddHBand="1" w:evenHBand="0" w:firstRowFirstColumn="0" w:firstRowLastColumn="0" w:lastRowFirstColumn="0" w:lastRowLastColumn="0"/>
             </w:pPr>
           </w:p>
         </w:tc>
         <w:tc>
           <w:tcPr>
-            <w:tcW w:w="2014" w:type="dxa"/>
+            <w:tcW w:w="3021" w:type="dxa"/>
           </w:tcPr>
           <w:p>
             <w:pPr>
-              <w:pStyle w:val="Help"/>
+              <w:cnfStyle w:val="000000100000" w:firstRow="0" w:lastRow="0" w:firstColumn="0" w:lastColumn="0" w:oddVBand="0" w:evenVBand="0" w:oddHBand="1" w:evenHBand="0" w:firstRowFirstColumn="0" w:firstRowLastColumn="0" w:lastRowFirstColumn="0" w:lastRowLastColumn="0"/>
             </w:pPr>
             <w:r>
-              <w:t>X</w:t>
+              <w:t xml:space="preserve">Le programme se lance </w:t>
+            </w:r>
+          </w:p>
+          <w:p>
+            <w:pPr>
+              <w:cnfStyle w:val="000000100000" w:firstRow="0" w:lastRow="0" w:firstColumn="0" w:lastColumn="0" w:oddVBand="0" w:evenVBand="0" w:oddHBand="1" w:evenHBand="0" w:firstRowFirstColumn="0" w:firstRowLastColumn="0" w:lastRowFirstColumn="0" w:lastRowLastColumn="0"/>
+            </w:pPr>
+            <w:r>
+              <w:t>Aide ? (Voir plus bas)</w:t>
+            </w:r>
+          </w:p>
+        </w:tc>
+      </w:tr>
+      <w:tr>
+        <w:tc>
+          <w:tcPr>
+            <w:cnfStyle w:val="001000000000" w:firstRow="0" w:lastRow="0" w:firstColumn="1" w:lastColumn="0" w:oddVBand="0" w:evenVBand="0" w:oddHBand="0" w:evenHBand="0" w:firstRowFirstColumn="0" w:firstRowLastColumn="0" w:lastRowFirstColumn="0" w:lastRowLastColumn="0"/>
+            <w:tcW w:w="3020" w:type="dxa"/>
+          </w:tcPr>
+          <w:p>
+            <w:pPr>
+              <w:rPr>
+                <w:b w:val="0"/>
+              </w:rPr>
+            </w:pPr>
+            <w:r>
+              <w:rPr>
+                <w:b w:val="0"/>
+              </w:rPr>
+              <w:t>Oui / Non</w:t>
+            </w:r>
+          </w:p>
+        </w:tc>
+        <w:tc>
+          <w:tcPr>
+            <w:tcW w:w="3021" w:type="dxa"/>
+          </w:tcPr>
+          <w:p>
+            <w:pPr>
+              <w:cnfStyle w:val="000000000000" w:firstRow="0" w:lastRow="0" w:firstColumn="0" w:lastColumn="0" w:oddVBand="0" w:evenVBand="0" w:oddHBand="0" w:evenHBand="0" w:firstRowFirstColumn="0" w:firstRowLastColumn="0" w:lastRowFirstColumn="0" w:lastRowLastColumn="0"/>
+            </w:pPr>
+          </w:p>
+        </w:tc>
+        <w:tc>
+          <w:tcPr>
+            <w:tcW w:w="3021" w:type="dxa"/>
+          </w:tcPr>
+          <w:p>
+            <w:pPr>
+              <w:cnfStyle w:val="000000000000" w:firstRow="0" w:lastRow="0" w:firstColumn="0" w:lastColumn="0" w:oddVBand="0" w:evenVBand="0" w:oddHBand="0" w:evenHBand="0" w:firstRowFirstColumn="0" w:firstRowLastColumn="0" w:lastRowFirstColumn="0" w:lastRowLastColumn="0"/>
+            </w:pPr>
+            <w:r>
+              <w:t>Demande là où je place les bateaux (Pas utile pour le moment)</w:t>
+            </w:r>
+          </w:p>
+        </w:tc>
+      </w:tr>
+      <w:tr>
+        <w:trPr>
+          <w:cnfStyle w:val="000000100000" w:firstRow="0" w:lastRow="0" w:firstColumn="0" w:lastColumn="0" w:oddVBand="0" w:evenVBand="0" w:oddHBand="1" w:evenHBand="0" w:firstRowFirstColumn="0" w:firstRowLastColumn="0" w:lastRowFirstColumn="0" w:lastRowLastColumn="0"/>
+        </w:trPr>
+        <w:tc>
+          <w:tcPr>
+            <w:cnfStyle w:val="001000000000" w:firstRow="0" w:lastRow="0" w:firstColumn="1" w:lastColumn="0" w:oddVBand="0" w:evenVBand="0" w:oddHBand="0" w:evenHBand="0" w:firstRowFirstColumn="0" w:firstRowLastColumn="0" w:lastRowFirstColumn="0" w:lastRowLastColumn="0"/>
+            <w:tcW w:w="3020" w:type="dxa"/>
+          </w:tcPr>
+          <w:p>
+            <w:pPr>
+              <w:rPr>
+                <w:b w:val="0"/>
+              </w:rPr>
+            </w:pPr>
+            <w:r>
+              <w:rPr>
+                <w:b w:val="0"/>
+              </w:rPr>
+              <w:t xml:space="preserve">Je dis les case tel : A1 B1 C1 D1 et C5 C6 et H1 H2 H3 </w:t>
+            </w:r>
+          </w:p>
+        </w:tc>
+        <w:tc>
+          <w:tcPr>
+            <w:tcW w:w="3021" w:type="dxa"/>
+          </w:tcPr>
+          <w:p>
+            <w:pPr>
+              <w:cnfStyle w:val="000000100000" w:firstRow="0" w:lastRow="0" w:firstColumn="0" w:lastColumn="0" w:oddVBand="0" w:evenVBand="0" w:oddHBand="1" w:evenHBand="0" w:firstRowFirstColumn="0" w:firstRowLastColumn="0" w:lastRowFirstColumn="0" w:lastRowLastColumn="0"/>
+            </w:pPr>
+          </w:p>
+        </w:tc>
+        <w:tc>
+          <w:tcPr>
+            <w:tcW w:w="3021" w:type="dxa"/>
+          </w:tcPr>
+          <w:p>
+            <w:pPr>
+              <w:cnfStyle w:val="000000100000" w:firstRow="0" w:lastRow="0" w:firstColumn="0" w:lastColumn="0" w:oddVBand="0" w:evenVBand="0" w:oddHBand="1" w:evenHBand="0" w:firstRowFirstColumn="0" w:firstRowLastColumn="0" w:lastRowFirstColumn="0" w:lastRowLastColumn="0"/>
+            </w:pPr>
+            <w:r>
+              <w:t>Place les bateaux</w:t>
+            </w:r>
+          </w:p>
+          <w:p>
+            <w:pPr>
+              <w:cnfStyle w:val="000000100000" w:firstRow="0" w:lastRow="0" w:firstColumn="0" w:lastColumn="0" w:oddVBand="0" w:evenVBand="0" w:oddHBand="1" w:evenHBand="0" w:firstRowFirstColumn="0" w:firstRowLastColumn="0" w:lastRowFirstColumn="0" w:lastRowLastColumn="0"/>
+            </w:pPr>
+            <w:r>
+              <w:t>Me demande où je tire</w:t>
+            </w:r>
+          </w:p>
+        </w:tc>
+      </w:tr>
+      <w:tr>
+        <w:tc>
+          <w:tcPr>
+            <w:cnfStyle w:val="001000000000" w:firstRow="0" w:lastRow="0" w:firstColumn="1" w:lastColumn="0" w:oddVBand="0" w:evenVBand="0" w:oddHBand="0" w:evenHBand="0" w:firstRowFirstColumn="0" w:firstRowLastColumn="0" w:lastRowFirstColumn="0" w:lastRowLastColumn="0"/>
+            <w:tcW w:w="3020" w:type="dxa"/>
+          </w:tcPr>
+          <w:p/>
+        </w:tc>
+        <w:tc>
+          <w:tcPr>
+            <w:tcW w:w="3021" w:type="dxa"/>
+          </w:tcPr>
+          <w:p>
+            <w:pPr>
+              <w:cnfStyle w:val="000000000000" w:firstRow="0" w:lastRow="0" w:firstColumn="0" w:lastColumn="0" w:oddVBand="0" w:evenVBand="0" w:oddHBand="0" w:evenHBand="0" w:firstRowFirstColumn="0" w:firstRowLastColumn="0" w:lastRowFirstColumn="0" w:lastRowLastColumn="0"/>
+            </w:pPr>
+          </w:p>
+        </w:tc>
+        <w:tc>
+          <w:tcPr>
+            <w:tcW w:w="3021" w:type="dxa"/>
+          </w:tcPr>
+          <w:p>
+            <w:pPr>
+              <w:cnfStyle w:val="000000000000" w:firstRow="0" w:lastRow="0" w:firstColumn="0" w:lastColumn="0" w:oddVBand="0" w:evenVBand="0" w:oddHBand="0" w:evenHBand="0" w:firstRowFirstColumn="0" w:firstRowLastColumn="0" w:lastRowFirstColumn="0" w:lastRowLastColumn="0"/>
+            </w:pPr>
+            <w:r>
+              <w:t xml:space="preserve">Choisi une grille pré </w:t>
+            </w:r>
+            <w:proofErr w:type="spellStart"/>
+            <w:r>
+              <w:t>definie</w:t>
+            </w:r>
+            <w:proofErr w:type="spellEnd"/>
+            <w:r>
+              <w:t>.</w:t>
+            </w:r>
+          </w:p>
+        </w:tc>
+      </w:tr>
+      <w:tr>
+        <w:trPr>
+          <w:cnfStyle w:val="000000100000" w:firstRow="0" w:lastRow="0" w:firstColumn="0" w:lastColumn="0" w:oddVBand="0" w:evenVBand="0" w:oddHBand="1" w:evenHBand="0" w:firstRowFirstColumn="0" w:firstRowLastColumn="0" w:lastRowFirstColumn="0" w:lastRowLastColumn="0"/>
+        </w:trPr>
+        <w:tc>
+          <w:tcPr>
+            <w:cnfStyle w:val="001000000000" w:firstRow="0" w:lastRow="0" w:firstColumn="1" w:lastColumn="0" w:oddVBand="0" w:evenVBand="0" w:oddHBand="0" w:evenHBand="0" w:firstRowFirstColumn="0" w:firstRowLastColumn="0" w:lastRowFirstColumn="0" w:lastRowLastColumn="0"/>
+            <w:tcW w:w="3020" w:type="dxa"/>
+          </w:tcPr>
+          <w:p>
+            <w:pPr>
+              <w:rPr>
+                <w:b w:val="0"/>
+              </w:rPr>
+            </w:pPr>
+            <w:r>
+              <w:rPr>
+                <w:b w:val="0"/>
+              </w:rPr>
+              <w:t>Je tire en C5</w:t>
+            </w:r>
+          </w:p>
+        </w:tc>
+        <w:tc>
+          <w:tcPr>
+            <w:tcW w:w="3021" w:type="dxa"/>
+          </w:tcPr>
+          <w:p>
+            <w:pPr>
+              <w:cnfStyle w:val="000000100000" w:firstRow="0" w:lastRow="0" w:firstColumn="0" w:lastColumn="0" w:oddVBand="0" w:evenVBand="0" w:oddHBand="1" w:evenHBand="0" w:firstRowFirstColumn="0" w:firstRowLastColumn="0" w:lastRowFirstColumn="0" w:lastRowLastColumn="0"/>
+            </w:pPr>
+          </w:p>
+        </w:tc>
+        <w:tc>
+          <w:tcPr>
+            <w:tcW w:w="3021" w:type="dxa"/>
+          </w:tcPr>
+          <w:p>
+            <w:pPr>
+              <w:cnfStyle w:val="000000100000" w:firstRow="0" w:lastRow="0" w:firstColumn="0" w:lastColumn="0" w:oddVBand="0" w:evenVBand="0" w:oddHBand="1" w:evenHBand="0" w:firstRowFirstColumn="0" w:firstRowLastColumn="0" w:lastRowFirstColumn="0" w:lastRowLastColumn="0"/>
+            </w:pPr>
+            <w:r>
+              <w:t>Affiche « Touché »</w:t>
+            </w:r>
+          </w:p>
+          <w:p>
+            <w:pPr>
+              <w:cnfStyle w:val="000000100000" w:firstRow="0" w:lastRow="0" w:firstColumn="0" w:lastColumn="0" w:oddVBand="0" w:evenVBand="0" w:oddHBand="1" w:evenHBand="0" w:firstRowFirstColumn="0" w:firstRowLastColumn="0" w:lastRowFirstColumn="0" w:lastRowLastColumn="0"/>
+            </w:pPr>
+            <w:r>
+              <w:t>Demande où je tire</w:t>
+            </w:r>
+          </w:p>
+        </w:tc>
+      </w:tr>
+      <w:tr>
+        <w:tc>
+          <w:tcPr>
+            <w:cnfStyle w:val="001000000000" w:firstRow="0" w:lastRow="0" w:firstColumn="1" w:lastColumn="0" w:oddVBand="0" w:evenVBand="0" w:oddHBand="0" w:evenHBand="0" w:firstRowFirstColumn="0" w:firstRowLastColumn="0" w:lastRowFirstColumn="0" w:lastRowLastColumn="0"/>
+            <w:tcW w:w="3020" w:type="dxa"/>
+          </w:tcPr>
+          <w:p>
+            <w:pPr>
+              <w:rPr>
+                <w:b w:val="0"/>
+              </w:rPr>
+            </w:pPr>
+            <w:r>
+              <w:rPr>
+                <w:b w:val="0"/>
+              </w:rPr>
+              <w:t>Je tire en C4</w:t>
+            </w:r>
+          </w:p>
+        </w:tc>
+        <w:tc>
+          <w:tcPr>
+            <w:tcW w:w="3021" w:type="dxa"/>
+          </w:tcPr>
+          <w:p>
+            <w:pPr>
+              <w:cnfStyle w:val="000000000000" w:firstRow="0" w:lastRow="0" w:firstColumn="0" w:lastColumn="0" w:oddVBand="0" w:evenVBand="0" w:oddHBand="0" w:evenHBand="0" w:firstRowFirstColumn="0" w:firstRowLastColumn="0" w:lastRowFirstColumn="0" w:lastRowLastColumn="0"/>
+            </w:pPr>
+          </w:p>
+        </w:tc>
+        <w:tc>
+          <w:tcPr>
+            <w:tcW w:w="3021" w:type="dxa"/>
+          </w:tcPr>
+          <w:p>
+            <w:pPr>
+              <w:cnfStyle w:val="000000000000" w:firstRow="0" w:lastRow="0" w:firstColumn="0" w:lastColumn="0" w:oddVBand="0" w:evenVBand="0" w:oddHBand="0" w:evenHBand="0" w:firstRowFirstColumn="0" w:firstRowLastColumn="0" w:lastRowFirstColumn="0" w:lastRowLastColumn="0"/>
+            </w:pPr>
+            <w:r>
+              <w:t>Affiche « À l’eau »</w:t>
+            </w:r>
+          </w:p>
+          <w:p>
+            <w:pPr>
+              <w:cnfStyle w:val="000000000000" w:firstRow="0" w:lastRow="0" w:firstColumn="0" w:lastColumn="0" w:oddVBand="0" w:evenVBand="0" w:oddHBand="0" w:evenHBand="0" w:firstRowFirstColumn="0" w:firstRowLastColumn="0" w:lastRowFirstColumn="0" w:lastRowLastColumn="0"/>
+            </w:pPr>
+            <w:r>
+              <w:t>Demande où je tire</w:t>
+            </w:r>
+          </w:p>
+        </w:tc>
+      </w:tr>
+      <w:tr>
+        <w:trPr>
+          <w:cnfStyle w:val="000000100000" w:firstRow="0" w:lastRow="0" w:firstColumn="0" w:lastColumn="0" w:oddVBand="0" w:evenVBand="0" w:oddHBand="1" w:evenHBand="0" w:firstRowFirstColumn="0" w:firstRowLastColumn="0" w:lastRowFirstColumn="0" w:lastRowLastColumn="0"/>
+        </w:trPr>
+        <w:tc>
+          <w:tcPr>
+            <w:cnfStyle w:val="001000000000" w:firstRow="0" w:lastRow="0" w:firstColumn="1" w:lastColumn="0" w:oddVBand="0" w:evenVBand="0" w:oddHBand="0" w:evenHBand="0" w:firstRowFirstColumn="0" w:firstRowLastColumn="0" w:lastRowFirstColumn="0" w:lastRowLastColumn="0"/>
+            <w:tcW w:w="3020" w:type="dxa"/>
+          </w:tcPr>
+          <w:p>
+            <w:pPr>
+              <w:rPr>
+                <w:b w:val="0"/>
+              </w:rPr>
+            </w:pPr>
+            <w:r>
+              <w:rPr>
+                <w:b w:val="0"/>
+              </w:rPr>
+              <w:t>Je tire en C6</w:t>
+            </w:r>
+          </w:p>
+        </w:tc>
+        <w:tc>
+          <w:tcPr>
+            <w:tcW w:w="3021" w:type="dxa"/>
+          </w:tcPr>
+          <w:p>
+            <w:pPr>
+              <w:cnfStyle w:val="000000100000" w:firstRow="0" w:lastRow="0" w:firstColumn="0" w:lastColumn="0" w:oddVBand="0" w:evenVBand="0" w:oddHBand="1" w:evenHBand="0" w:firstRowFirstColumn="0" w:firstRowLastColumn="0" w:lastRowFirstColumn="0" w:lastRowLastColumn="0"/>
+            </w:pPr>
+          </w:p>
+        </w:tc>
+        <w:tc>
+          <w:tcPr>
+            <w:tcW w:w="3021" w:type="dxa"/>
+          </w:tcPr>
+          <w:p>
+            <w:pPr>
+              <w:cnfStyle w:val="000000100000" w:firstRow="0" w:lastRow="0" w:firstColumn="0" w:lastColumn="0" w:oddVBand="0" w:evenVBand="0" w:oddHBand="1" w:evenHBand="0" w:firstRowFirstColumn="0" w:firstRowLastColumn="0" w:lastRowFirstColumn="0" w:lastRowLastColumn="0"/>
+            </w:pPr>
+            <w:r>
+              <w:t>Affiche « Touché »</w:t>
+            </w:r>
+          </w:p>
+          <w:p>
+            <w:pPr>
+              <w:cnfStyle w:val="000000100000" w:firstRow="0" w:lastRow="0" w:firstColumn="0" w:lastColumn="0" w:oddVBand="0" w:evenVBand="0" w:oddHBand="1" w:evenHBand="0" w:firstRowFirstColumn="0" w:firstRowLastColumn="0" w:lastRowFirstColumn="0" w:lastRowLastColumn="0"/>
+            </w:pPr>
+            <w:r>
+              <w:t>Affiche « Couler »</w:t>
+            </w:r>
+          </w:p>
+          <w:p>
+            <w:pPr>
+              <w:cnfStyle w:val="000000100000" w:firstRow="0" w:lastRow="0" w:firstColumn="0" w:lastColumn="0" w:oddVBand="0" w:evenVBand="0" w:oddHBand="1" w:evenHBand="0" w:firstRowFirstColumn="0" w:firstRowLastColumn="0" w:lastRowFirstColumn="0" w:lastRowLastColumn="0"/>
+            </w:pPr>
+            <w:r>
+              <w:t>Demande où je tire</w:t>
+            </w:r>
+          </w:p>
+        </w:tc>
+      </w:tr>
+      <w:tr>
+        <w:tc>
+          <w:tcPr>
+            <w:cnfStyle w:val="001000000000" w:firstRow="0" w:lastRow="0" w:firstColumn="1" w:lastColumn="0" w:oddVBand="0" w:evenVBand="0" w:oddHBand="0" w:evenHBand="0" w:firstRowFirstColumn="0" w:firstRowLastColumn="0" w:lastRowFirstColumn="0" w:lastRowLastColumn="0"/>
+            <w:tcW w:w="3020" w:type="dxa"/>
+          </w:tcPr>
+          <w:p>
+            <w:pPr>
+              <w:rPr>
+                <w:b w:val="0"/>
+              </w:rPr>
+            </w:pPr>
+            <w:r>
+              <w:rPr>
+                <w:b w:val="0"/>
+              </w:rPr>
+              <w:t>Je tire en C6</w:t>
+            </w:r>
+          </w:p>
+        </w:tc>
+        <w:tc>
+          <w:tcPr>
+            <w:tcW w:w="3021" w:type="dxa"/>
+          </w:tcPr>
+          <w:p>
+            <w:pPr>
+              <w:cnfStyle w:val="000000000000" w:firstRow="0" w:lastRow="0" w:firstColumn="0" w:lastColumn="0" w:oddVBand="0" w:evenVBand="0" w:oddHBand="0" w:evenHBand="0" w:firstRowFirstColumn="0" w:firstRowLastColumn="0" w:lastRowFirstColumn="0" w:lastRowLastColumn="0"/>
+            </w:pPr>
+          </w:p>
+        </w:tc>
+        <w:tc>
+          <w:tcPr>
+            <w:tcW w:w="3021" w:type="dxa"/>
+          </w:tcPr>
+          <w:p>
+            <w:pPr>
+              <w:cnfStyle w:val="000000000000" w:firstRow="0" w:lastRow="0" w:firstColumn="0" w:lastColumn="0" w:oddVBand="0" w:evenVBand="0" w:oddHBand="0" w:evenHBand="0" w:firstRowFirstColumn="0" w:firstRowLastColumn="0" w:lastRowFirstColumn="0" w:lastRowLastColumn="0"/>
+            </w:pPr>
+            <w:r>
+              <w:t>Afficher « Déjà tirer là »</w:t>
+            </w:r>
+          </w:p>
+          <w:p>
+            <w:pPr>
+              <w:cnfStyle w:val="000000000000" w:firstRow="0" w:lastRow="0" w:firstColumn="0" w:lastColumn="0" w:oddVBand="0" w:evenVBand="0" w:oddHBand="0" w:evenHBand="0" w:firstRowFirstColumn="0" w:firstRowLastColumn="0" w:lastRowFirstColumn="0" w:lastRowLastColumn="0"/>
+            </w:pPr>
+            <w:r>
+              <w:t>Demande ou je tire</w:t>
+            </w:r>
+          </w:p>
+        </w:tc>
+      </w:tr>
+      <w:tr>
+        <w:trPr>
+          <w:cnfStyle w:val="000000100000" w:firstRow="0" w:lastRow="0" w:firstColumn="0" w:lastColumn="0" w:oddVBand="0" w:evenVBand="0" w:oddHBand="1" w:evenHBand="0" w:firstRowFirstColumn="0" w:firstRowLastColumn="0" w:lastRowFirstColumn="0" w:lastRowLastColumn="0"/>
+        </w:trPr>
+        <w:tc>
+          <w:tcPr>
+            <w:cnfStyle w:val="001000000000" w:firstRow="0" w:lastRow="0" w:firstColumn="1" w:lastColumn="0" w:oddVBand="0" w:evenVBand="0" w:oddHBand="0" w:evenHBand="0" w:firstRowFirstColumn="0" w:firstRowLastColumn="0" w:lastRowFirstColumn="0" w:lastRowLastColumn="0"/>
+            <w:tcW w:w="3020" w:type="dxa"/>
+          </w:tcPr>
+          <w:p>
+            <w:pPr>
+              <w:rPr>
+                <w:b w:val="0"/>
+              </w:rPr>
+            </w:pPr>
+            <w:r>
+              <w:rPr>
+                <w:b w:val="0"/>
+              </w:rPr>
+              <w:t>ETC</w:t>
+            </w:r>
+          </w:p>
+        </w:tc>
+        <w:tc>
+          <w:tcPr>
+            <w:tcW w:w="3021" w:type="dxa"/>
+          </w:tcPr>
+          <w:p>
+            <w:pPr>
+              <w:cnfStyle w:val="000000100000" w:firstRow="0" w:lastRow="0" w:firstColumn="0" w:lastColumn="0" w:oddVBand="0" w:evenVBand="0" w:oddHBand="1" w:evenHBand="0" w:firstRowFirstColumn="0" w:firstRowLastColumn="0" w:lastRowFirstColumn="0" w:lastRowLastColumn="0"/>
+            </w:pPr>
+            <w:r>
+              <w:t>ETC</w:t>
+            </w:r>
+          </w:p>
+        </w:tc>
+        <w:tc>
+          <w:tcPr>
+            <w:tcW w:w="3021" w:type="dxa"/>
+          </w:tcPr>
+          <w:p>
+            <w:pPr>
+              <w:cnfStyle w:val="000000100000" w:firstRow="0" w:lastRow="0" w:firstColumn="0" w:lastColumn="0" w:oddVBand="0" w:evenVBand="0" w:oddHBand="1" w:evenHBand="0" w:firstRowFirstColumn="0" w:firstRowLastColumn="0" w:lastRowFirstColumn="0" w:lastRowLastColumn="0"/>
+            </w:pPr>
+            <w:r>
+              <w:t>ETC</w:t>
+            </w:r>
+          </w:p>
+        </w:tc>
+      </w:tr>
+      <w:tr>
+        <w:tc>
+          <w:tcPr>
+            <w:cnfStyle w:val="001000000000" w:firstRow="0" w:lastRow="0" w:firstColumn="1" w:lastColumn="0" w:oddVBand="0" w:evenVBand="0" w:oddHBand="0" w:evenHBand="0" w:firstRowFirstColumn="0" w:firstRowLastColumn="0" w:lastRowFirstColumn="0" w:lastRowLastColumn="0"/>
+            <w:tcW w:w="3020" w:type="dxa"/>
+          </w:tcPr>
+          <w:p>
+            <w:pPr>
+              <w:rPr>
+                <w:b w:val="0"/>
+              </w:rPr>
+            </w:pPr>
+            <w:r>
+              <w:rPr>
+                <w:b w:val="0"/>
+              </w:rPr>
+              <w:t>Je tire en A1</w:t>
+            </w:r>
+          </w:p>
+        </w:tc>
+        <w:tc>
+          <w:tcPr>
+            <w:tcW w:w="3021" w:type="dxa"/>
+          </w:tcPr>
+          <w:p>
+            <w:pPr>
+              <w:cnfStyle w:val="000000000000" w:firstRow="0" w:lastRow="0" w:firstColumn="0" w:lastColumn="0" w:oddVBand="0" w:evenVBand="0" w:oddHBand="0" w:evenHBand="0" w:firstRowFirstColumn="0" w:firstRowLastColumn="0" w:lastRowFirstColumn="0" w:lastRowLastColumn="0"/>
+            </w:pPr>
+          </w:p>
+        </w:tc>
+        <w:tc>
+          <w:tcPr>
+            <w:tcW w:w="3021" w:type="dxa"/>
+          </w:tcPr>
+          <w:p>
+            <w:pPr>
+              <w:cnfStyle w:val="000000000000" w:firstRow="0" w:lastRow="0" w:firstColumn="0" w:lastColumn="0" w:oddVBand="0" w:evenVBand="0" w:oddHBand="0" w:evenHBand="0" w:firstRowFirstColumn="0" w:firstRowLastColumn="0" w:lastRowFirstColumn="0" w:lastRowLastColumn="0"/>
+            </w:pPr>
+            <w:r>
+              <w:t>Affiche « Touché »</w:t>
+            </w:r>
+          </w:p>
+          <w:p>
+            <w:pPr>
+              <w:cnfStyle w:val="000000000000" w:firstRow="0" w:lastRow="0" w:firstColumn="0" w:lastColumn="0" w:oddVBand="0" w:evenVBand="0" w:oddHBand="0" w:evenHBand="0" w:firstRowFirstColumn="0" w:firstRowLastColumn="0" w:lastRowFirstColumn="0" w:lastRowLastColumn="0"/>
+            </w:pPr>
+            <w:r>
+              <w:t>Affiche « Couler »</w:t>
+            </w:r>
+          </w:p>
+          <w:p>
+            <w:pPr>
+              <w:cnfStyle w:val="000000000000" w:firstRow="0" w:lastRow="0" w:firstColumn="0" w:lastColumn="0" w:oddVBand="0" w:evenVBand="0" w:oddHBand="0" w:evenHBand="0" w:firstRowFirstColumn="0" w:firstRowLastColumn="0" w:lastRowFirstColumn="0" w:lastRowLastColumn="0"/>
+            </w:pPr>
+            <w:r>
+              <w:t>Affiche « C’est gagner ! »</w:t>
+            </w:r>
+          </w:p>
+        </w:tc>
+      </w:tr>
+      <w:tr>
+        <w:trPr>
+          <w:cnfStyle w:val="000000100000" w:firstRow="0" w:lastRow="0" w:firstColumn="0" w:lastColumn="0" w:oddVBand="0" w:evenVBand="0" w:oddHBand="1" w:evenHBand="0" w:firstRowFirstColumn="0" w:firstRowLastColumn="0" w:lastRowFirstColumn="0" w:lastRowLastColumn="0"/>
+        </w:trPr>
+        <w:tc>
+          <w:tcPr>
+            <w:cnfStyle w:val="001000000000" w:firstRow="0" w:lastRow="0" w:firstColumn="1" w:lastColumn="0" w:oddVBand="0" w:evenVBand="0" w:oddHBand="0" w:evenHBand="0" w:firstRowFirstColumn="0" w:firstRowLastColumn="0" w:lastRowFirstColumn="0" w:lastRowLastColumn="0"/>
+            <w:tcW w:w="3020" w:type="dxa"/>
+          </w:tcPr>
+          <w:p>
+            <w:pPr>
+              <w:rPr>
+                <w:b w:val="0"/>
+              </w:rPr>
+            </w:pPr>
+          </w:p>
+        </w:tc>
+        <w:tc>
+          <w:tcPr>
+            <w:tcW w:w="3021" w:type="dxa"/>
+          </w:tcPr>
+          <w:p>
+            <w:pPr>
+              <w:cnfStyle w:val="000000100000" w:firstRow="0" w:lastRow="0" w:firstColumn="0" w:lastColumn="0" w:oddVBand="0" w:evenVBand="0" w:oddHBand="1" w:evenHBand="0" w:firstRowFirstColumn="0" w:firstRowLastColumn="0" w:lastRowFirstColumn="0" w:lastRowLastColumn="0"/>
+            </w:pPr>
+            <w:r>
+              <w:t>Il faut avoir « gagner »</w:t>
+            </w:r>
+          </w:p>
+        </w:tc>
+        <w:tc>
+          <w:tcPr>
+            <w:tcW w:w="3021" w:type="dxa"/>
+          </w:tcPr>
+          <w:p>
+            <w:pPr>
+              <w:cnfStyle w:val="000000100000" w:firstRow="0" w:lastRow="0" w:firstColumn="0" w:lastColumn="0" w:oddVBand="0" w:evenVBand="0" w:oddHBand="1" w:evenHBand="0" w:firstRowFirstColumn="0" w:firstRowLastColumn="0" w:lastRowFirstColumn="0" w:lastRowLastColumn="0"/>
+            </w:pPr>
+            <w:r>
+              <w:t>Fermer le programme</w:t>
             </w:r>
           </w:p>
         </w:tc>
       </w:tr>
     </w:tbl>
-    <w:p>
-      <w:pPr>
-        <w:pStyle w:val="Help"/>
-      </w:pPr>
-    </w:p>
-    <w:p>
-      <w:pPr>
-        <w:pStyle w:val="Help"/>
-      </w:pPr>
-      <w:r>
-        <w:t xml:space="preserve">Ces éléments peuvent être repris </w:t>
-      </w:r>
-      <w:r>
-        <w:t>de la fiche signalétique</w:t>
-      </w:r>
-    </w:p>
+    <w:p/>
+    <w:p/>
+    <w:p/>
+    <w:tbl>
+      <w:tblPr>
+        <w:tblStyle w:val="Grilledutableau"/>
+        <w:tblW w:w="0" w:type="auto"/>
+        <w:tblLook w:val="04A0" w:firstRow="1" w:lastRow="0" w:firstColumn="1" w:lastColumn="0" w:noHBand="0" w:noVBand="1"/>
+      </w:tblPr>
+      <w:tblGrid>
+        <w:gridCol w:w="1696"/>
+        <w:gridCol w:w="2584"/>
+      </w:tblGrid>
+      <w:tr>
+        <w:trPr>
+          <w:trHeight w:val="498"/>
+        </w:trPr>
+        <w:tc>
+          <w:tcPr>
+            <w:tcW w:w="1696" w:type="dxa"/>
+            <w:shd w:val="clear" w:color="auto" w:fill="BFBFBF" w:themeFill="background1" w:themeFillShade="BF"/>
+          </w:tcPr>
+          <w:p>
+            <w:r>
+              <w:t>Identifiant + Titre</w:t>
+            </w:r>
+          </w:p>
+        </w:tc>
+        <w:tc>
+          <w:tcPr>
+            <w:tcW w:w="2584" w:type="dxa"/>
+          </w:tcPr>
+          <w:p>
+            <w:r>
+              <w:t>002 – Aide</w:t>
+            </w:r>
+          </w:p>
+        </w:tc>
+      </w:tr>
+      <w:tr>
+        <w:trPr>
+          <w:trHeight w:val="472"/>
+        </w:trPr>
+        <w:tc>
+          <w:tcPr>
+            <w:tcW w:w="1696" w:type="dxa"/>
+            <w:shd w:val="clear" w:color="auto" w:fill="BFBFBF" w:themeFill="background1" w:themeFillShade="BF"/>
+          </w:tcPr>
+          <w:p>
+            <w:r>
+              <w:t xml:space="preserve">En tant que </w:t>
+            </w:r>
+          </w:p>
+        </w:tc>
+        <w:tc>
+          <w:tcPr>
+            <w:tcW w:w="2584" w:type="dxa"/>
+          </w:tcPr>
+          <w:p>
+            <w:r>
+              <w:t>Utilisateur (Débutant)</w:t>
+            </w:r>
+          </w:p>
+        </w:tc>
+      </w:tr>
+      <w:tr>
+        <w:trPr>
+          <w:trHeight w:val="498"/>
+        </w:trPr>
+        <w:tc>
+          <w:tcPr>
+            <w:tcW w:w="1696" w:type="dxa"/>
+            <w:shd w:val="clear" w:color="auto" w:fill="BFBFBF" w:themeFill="background1" w:themeFillShade="BF"/>
+          </w:tcPr>
+          <w:p>
+            <w:r>
+              <w:t>Je veux</w:t>
+            </w:r>
+          </w:p>
+        </w:tc>
+        <w:tc>
+          <w:tcPr>
+            <w:tcW w:w="2584" w:type="dxa"/>
+          </w:tcPr>
+          <w:p>
+            <w:r>
+              <w:t>Afficher l’aide</w:t>
+            </w:r>
+          </w:p>
+        </w:tc>
+      </w:tr>
+      <w:tr>
+        <w:trPr>
+          <w:trHeight w:val="472"/>
+        </w:trPr>
+        <w:tc>
+          <w:tcPr>
+            <w:tcW w:w="1696" w:type="dxa"/>
+            <w:shd w:val="clear" w:color="auto" w:fill="BFBFBF" w:themeFill="background1" w:themeFillShade="BF"/>
+          </w:tcPr>
+          <w:p>
+            <w:r>
+              <w:t>Pour</w:t>
+            </w:r>
+          </w:p>
+        </w:tc>
+        <w:tc>
+          <w:tcPr>
+            <w:tcW w:w="2584" w:type="dxa"/>
+          </w:tcPr>
+          <w:p>
+            <w:r>
+              <w:t>Examen</w:t>
+            </w:r>
+          </w:p>
+        </w:tc>
+      </w:tr>
+      <w:tr>
+        <w:trPr>
+          <w:trHeight w:val="472"/>
+        </w:trPr>
+        <w:tc>
+          <w:tcPr>
+            <w:tcW w:w="1696" w:type="dxa"/>
+            <w:shd w:val="clear" w:color="auto" w:fill="BFBFBF" w:themeFill="background1" w:themeFillShade="BF"/>
+          </w:tcPr>
+          <w:p>
+            <w:r>
+              <w:t>Priorité</w:t>
+            </w:r>
+          </w:p>
+        </w:tc>
+        <w:tc>
+          <w:tcPr>
+            <w:tcW w:w="2584" w:type="dxa"/>
+          </w:tcPr>
+          <w:p>
+            <w:r>
+              <w:t>M</w:t>
+            </w:r>
+          </w:p>
+        </w:tc>
+      </w:tr>
+    </w:tbl>
+    <w:p/>
+    <w:tbl>
+      <w:tblPr>
+        <w:tblStyle w:val="TableauGrille4-Accentuation1"/>
+        <w:tblW w:w="9302" w:type="dxa"/>
+        <w:tblLook w:val="04A0" w:firstRow="1" w:lastRow="0" w:firstColumn="1" w:lastColumn="0" w:noHBand="0" w:noVBand="1"/>
+      </w:tblPr>
+      <w:tblGrid>
+        <w:gridCol w:w="3100"/>
+        <w:gridCol w:w="3101"/>
+        <w:gridCol w:w="3101"/>
+      </w:tblGrid>
+      <w:tr>
+        <w:trPr>
+          <w:cnfStyle w:val="100000000000" w:firstRow="1" w:lastRow="0" w:firstColumn="0" w:lastColumn="0" w:oddVBand="0" w:evenVBand="0" w:oddHBand="0" w:evenHBand="0" w:firstRowFirstColumn="0" w:firstRowLastColumn="0" w:lastRowFirstColumn="0" w:lastRowLastColumn="0"/>
+          <w:trHeight w:val="20"/>
+        </w:trPr>
+        <w:tc>
+          <w:tcPr>
+            <w:cnfStyle w:val="001000000000" w:firstRow="0" w:lastRow="0" w:firstColumn="1" w:lastColumn="0" w:oddVBand="0" w:evenVBand="0" w:oddHBand="0" w:evenHBand="0" w:firstRowFirstColumn="0" w:firstRowLastColumn="0" w:lastRowFirstColumn="0" w:lastRowLastColumn="0"/>
+            <w:tcW w:w="3100" w:type="dxa"/>
+          </w:tcPr>
+          <w:p>
+            <w:r>
+              <w:t>Action</w:t>
+            </w:r>
+          </w:p>
+        </w:tc>
+        <w:tc>
+          <w:tcPr>
+            <w:tcW w:w="3101" w:type="dxa"/>
+          </w:tcPr>
+          <w:p>
+            <w:pPr>
+              <w:cnfStyle w:val="100000000000" w:firstRow="1" w:lastRow="0" w:firstColumn="0" w:lastColumn="0" w:oddVBand="0" w:evenVBand="0" w:oddHBand="0" w:evenHBand="0" w:firstRowFirstColumn="0" w:firstRowLastColumn="0" w:lastRowFirstColumn="0" w:lastRowLastColumn="0"/>
+            </w:pPr>
+            <w:r>
+              <w:t>Condition particulière</w:t>
+            </w:r>
+          </w:p>
+        </w:tc>
+        <w:tc>
+          <w:tcPr>
+            <w:tcW w:w="3101" w:type="dxa"/>
+          </w:tcPr>
+          <w:p>
+            <w:pPr>
+              <w:cnfStyle w:val="100000000000" w:firstRow="1" w:lastRow="0" w:firstColumn="0" w:lastColumn="0" w:oddVBand="0" w:evenVBand="0" w:oddHBand="0" w:evenHBand="0" w:firstRowFirstColumn="0" w:firstRowLastColumn="0" w:lastRowFirstColumn="0" w:lastRowLastColumn="0"/>
+            </w:pPr>
+            <w:r>
+              <w:t>Réaction</w:t>
+            </w:r>
+          </w:p>
+        </w:tc>
+      </w:tr>
+      <w:tr>
+        <w:trPr>
+          <w:cnfStyle w:val="000000100000" w:firstRow="0" w:lastRow="0" w:firstColumn="0" w:lastColumn="0" w:oddVBand="0" w:evenVBand="0" w:oddHBand="1" w:evenHBand="0" w:firstRowFirstColumn="0" w:firstRowLastColumn="0" w:lastRowFirstColumn="0" w:lastRowLastColumn="0"/>
+          <w:trHeight w:val="730"/>
+        </w:trPr>
+        <w:tc>
+          <w:tcPr>
+            <w:cnfStyle w:val="001000000000" w:firstRow="0" w:lastRow="0" w:firstColumn="1" w:lastColumn="0" w:oddVBand="0" w:evenVBand="0" w:oddHBand="0" w:evenHBand="0" w:firstRowFirstColumn="0" w:firstRowLastColumn="0" w:lastRowFirstColumn="0" w:lastRowLastColumn="0"/>
+            <w:tcW w:w="3100" w:type="dxa"/>
+          </w:tcPr>
+          <w:p>
+            <w:pPr>
+              <w:rPr>
+                <w:b w:val="0"/>
+              </w:rPr>
+            </w:pPr>
+            <w:r>
+              <w:rPr>
+                <w:b w:val="0"/>
+              </w:rPr>
+              <w:t>Je tape « oui » ou « 1 »</w:t>
+            </w:r>
+          </w:p>
+        </w:tc>
+        <w:tc>
+          <w:tcPr>
+            <w:tcW w:w="3101" w:type="dxa"/>
+          </w:tcPr>
+          <w:p>
+            <w:pPr>
+              <w:cnfStyle w:val="000000100000" w:firstRow="0" w:lastRow="0" w:firstColumn="0" w:lastColumn="0" w:oddVBand="0" w:evenVBand="0" w:oddHBand="1" w:evenHBand="0" w:firstRowFirstColumn="0" w:firstRowLastColumn="0" w:lastRowFirstColumn="0" w:lastRowLastColumn="0"/>
+            </w:pPr>
+            <w:r>
+              <w:t>Nous avoir déjà demander l’aide</w:t>
+            </w:r>
+          </w:p>
+        </w:tc>
+        <w:tc>
+          <w:tcPr>
+            <w:tcW w:w="3101" w:type="dxa"/>
+          </w:tcPr>
+          <w:p>
+            <w:pPr>
+              <w:cnfStyle w:val="000000100000" w:firstRow="0" w:lastRow="0" w:firstColumn="0" w:lastColumn="0" w:oddVBand="0" w:evenVBand="0" w:oddHBand="1" w:evenHBand="0" w:firstRowFirstColumn="0" w:firstRowLastColumn="0" w:lastRowFirstColumn="0" w:lastRowLastColumn="0"/>
+            </w:pPr>
+          </w:p>
+        </w:tc>
+      </w:tr>
+      <w:tr>
+        <w:trPr>
+          <w:trHeight w:val="41"/>
+        </w:trPr>
+        <w:tc>
+          <w:tcPr>
+            <w:cnfStyle w:val="001000000000" w:firstRow="0" w:lastRow="0" w:firstColumn="1" w:lastColumn="0" w:oddVBand="0" w:evenVBand="0" w:oddHBand="0" w:evenHBand="0" w:firstRowFirstColumn="0" w:firstRowLastColumn="0" w:lastRowFirstColumn="0" w:lastRowLastColumn="0"/>
+            <w:tcW w:w="3100" w:type="dxa"/>
+          </w:tcPr>
+          <w:p>
+            <w:pPr>
+              <w:rPr>
+                <w:b w:val="0"/>
+              </w:rPr>
+            </w:pPr>
+          </w:p>
+        </w:tc>
+        <w:tc>
+          <w:tcPr>
+            <w:tcW w:w="3101" w:type="dxa"/>
+          </w:tcPr>
+          <w:p>
+            <w:pPr>
+              <w:cnfStyle w:val="000000000000" w:firstRow="0" w:lastRow="0" w:firstColumn="0" w:lastColumn="0" w:oddVBand="0" w:evenVBand="0" w:oddHBand="0" w:evenHBand="0" w:firstRowFirstColumn="0" w:firstRowLastColumn="0" w:lastRowFirstColumn="0" w:lastRowLastColumn="0"/>
+            </w:pPr>
+            <w:r>
+              <w:t>Avoir afficher l’aide</w:t>
+            </w:r>
+          </w:p>
+        </w:tc>
+        <w:tc>
+          <w:tcPr>
+            <w:tcW w:w="3101" w:type="dxa"/>
+          </w:tcPr>
+          <w:p>
+            <w:pPr>
+              <w:cnfStyle w:val="000000000000" w:firstRow="0" w:lastRow="0" w:firstColumn="0" w:lastColumn="0" w:oddVBand="0" w:evenVBand="0" w:oddHBand="0" w:evenHBand="0" w:firstRowFirstColumn="0" w:firstRowLastColumn="0" w:lastRowFirstColumn="0" w:lastRowLastColumn="0"/>
+            </w:pPr>
+            <w:r>
+              <w:t>Affiche « Appuyer sur une touche pour quitter. »</w:t>
+            </w:r>
+          </w:p>
+        </w:tc>
+      </w:tr>
+    </w:tbl>
+    <w:p/>
+    <w:p/>
+    <w:p/>
+    <w:tbl>
+      <w:tblPr>
+        <w:tblStyle w:val="Grilledutableau"/>
+        <w:tblW w:w="0" w:type="auto"/>
+        <w:tblLook w:val="04A0" w:firstRow="1" w:lastRow="0" w:firstColumn="1" w:lastColumn="0" w:noHBand="0" w:noVBand="1"/>
+      </w:tblPr>
+      <w:tblGrid>
+        <w:gridCol w:w="1696"/>
+        <w:gridCol w:w="2584"/>
+      </w:tblGrid>
+      <w:tr>
+        <w:trPr>
+          <w:trHeight w:val="498"/>
+        </w:trPr>
+        <w:tc>
+          <w:tcPr>
+            <w:tcW w:w="1696" w:type="dxa"/>
+            <w:shd w:val="clear" w:color="auto" w:fill="BFBFBF" w:themeFill="background1" w:themeFillShade="BF"/>
+          </w:tcPr>
+          <w:p>
+            <w:r>
+              <w:t>Identifiant + Titre</w:t>
+            </w:r>
+          </w:p>
+        </w:tc>
+        <w:tc>
+          <w:tcPr>
+            <w:tcW w:w="2584" w:type="dxa"/>
+          </w:tcPr>
+          <w:p>
+            <w:r>
+              <w:t>003 – Grille fixe</w:t>
+            </w:r>
+          </w:p>
+        </w:tc>
+      </w:tr>
+      <w:tr>
+        <w:trPr>
+          <w:trHeight w:val="472"/>
+        </w:trPr>
+        <w:tc>
+          <w:tcPr>
+            <w:tcW w:w="1696" w:type="dxa"/>
+            <w:shd w:val="clear" w:color="auto" w:fill="BFBFBF" w:themeFill="background1" w:themeFillShade="BF"/>
+          </w:tcPr>
+          <w:p>
+            <w:r>
+              <w:t xml:space="preserve">En tant que </w:t>
+            </w:r>
+          </w:p>
+        </w:tc>
+        <w:tc>
+          <w:tcPr>
+            <w:tcW w:w="2584" w:type="dxa"/>
+          </w:tcPr>
+          <w:p>
+            <w:r>
+              <w:t>Utilisateur (Débutant)</w:t>
+            </w:r>
+          </w:p>
+        </w:tc>
+      </w:tr>
+      <w:tr>
+        <w:trPr>
+          <w:trHeight w:val="498"/>
+        </w:trPr>
+        <w:tc>
+          <w:tcPr>
+            <w:tcW w:w="1696" w:type="dxa"/>
+            <w:shd w:val="clear" w:color="auto" w:fill="BFBFBF" w:themeFill="background1" w:themeFillShade="BF"/>
+          </w:tcPr>
+          <w:p>
+            <w:r>
+              <w:t>Je veux</w:t>
+            </w:r>
+          </w:p>
+        </w:tc>
+        <w:tc>
+          <w:tcPr>
+            <w:tcW w:w="2584" w:type="dxa"/>
+          </w:tcPr>
+          <w:p>
+            <w:r>
+              <w:t>Sélection de grille</w:t>
+            </w:r>
+          </w:p>
+        </w:tc>
+      </w:tr>
+      <w:tr>
+        <w:trPr>
+          <w:trHeight w:val="472"/>
+        </w:trPr>
+        <w:tc>
+          <w:tcPr>
+            <w:tcW w:w="1696" w:type="dxa"/>
+            <w:shd w:val="clear" w:color="auto" w:fill="BFBFBF" w:themeFill="background1" w:themeFillShade="BF"/>
+          </w:tcPr>
+          <w:p>
+            <w:r>
+              <w:t>Pour</w:t>
+            </w:r>
+          </w:p>
+        </w:tc>
+        <w:tc>
+          <w:tcPr>
+            <w:tcW w:w="2584" w:type="dxa"/>
+          </w:tcPr>
+          <w:p>
+            <w:r>
+              <w:t>Examen</w:t>
+            </w:r>
+          </w:p>
+        </w:tc>
+      </w:tr>
+      <w:tr>
+        <w:trPr>
+          <w:trHeight w:val="472"/>
+        </w:trPr>
+        <w:tc>
+          <w:tcPr>
+            <w:tcW w:w="1696" w:type="dxa"/>
+            <w:shd w:val="clear" w:color="auto" w:fill="BFBFBF" w:themeFill="background1" w:themeFillShade="BF"/>
+          </w:tcPr>
+          <w:p>
+            <w:r>
+              <w:t>Priorité</w:t>
+            </w:r>
+          </w:p>
+        </w:tc>
+        <w:tc>
+          <w:tcPr>
+            <w:tcW w:w="2584" w:type="dxa"/>
+          </w:tcPr>
+          <w:p>
+            <w:r>
+              <w:t>M</w:t>
+            </w:r>
+          </w:p>
+        </w:tc>
+      </w:tr>
+    </w:tbl>
+    <w:p>
+      <w:r>
+        <w:rPr>
+          <w:noProof/>
+          <w:lang w:eastAsia="fr-CH"/>
+        </w:rPr>
+        <mc:AlternateContent>
+          <mc:Choice Requires="wps">
+            <w:drawing>
+              <wp:anchor distT="0" distB="0" distL="114300" distR="114300" simplePos="0" relativeHeight="251665408" behindDoc="0" locked="0" layoutInCell="1" allowOverlap="1" wp14:anchorId="60054585" wp14:editId="4548ED63">
+                <wp:simplePos x="0" y="0"/>
+                <wp:positionH relativeFrom="column">
+                  <wp:posOffset>3524098</wp:posOffset>
+                </wp:positionH>
+                <wp:positionV relativeFrom="paragraph">
+                  <wp:posOffset>-1605638</wp:posOffset>
+                </wp:positionV>
+                <wp:extent cx="2446986" cy="1629178"/>
+                <wp:effectExtent l="0" t="0" r="10795" b="28575"/>
+                <wp:wrapNone/>
+                <wp:docPr id="14" name="Zone de texte 14"/>
+                <wp:cNvGraphicFramePr/>
+                <a:graphic xmlns:a="http://schemas.openxmlformats.org/drawingml/2006/main">
+                  <a:graphicData uri="http://schemas.microsoft.com/office/word/2010/wordprocessingShape">
+                    <wps:wsp>
+                      <wps:cNvSpPr txBox="1"/>
+                      <wps:spPr>
+                        <a:xfrm>
+                          <a:off x="0" y="0"/>
+                          <a:ext cx="2446986" cy="1629178"/>
+                        </a:xfrm>
+                        <a:prstGeom prst="rect">
+                          <a:avLst/>
+                        </a:prstGeom>
+                        <a:solidFill>
+                          <a:schemeClr val="lt1"/>
+                        </a:solidFill>
+                        <a:ln w="6350">
+                          <a:solidFill>
+                            <a:prstClr val="black"/>
+                          </a:solidFill>
+                        </a:ln>
+                      </wps:spPr>
+                      <wps:txbx>
+                        <w:txbxContent>
+                          <w:p>
+                            <w:r>
+                              <w:t xml:space="preserve">Note : </w:t>
+                            </w:r>
+                          </w:p>
+                          <w:p>
+                            <w:r>
+                              <w:t>Pour « </w:t>
+                            </w:r>
+                            <w:proofErr w:type="spellStart"/>
+                            <w:r>
+                              <w:t>clear</w:t>
+                            </w:r>
+                            <w:proofErr w:type="spellEnd"/>
+                            <w:r>
+                              <w:t> » le cmd écrire : system(‘’</w:t>
+                            </w:r>
+                            <w:proofErr w:type="spellStart"/>
+                            <w:r>
+                              <w:t>cls</w:t>
+                            </w:r>
+                            <w:proofErr w:type="spellEnd"/>
+                            <w:r>
+                              <w:t>’’).</w:t>
+                            </w:r>
+                          </w:p>
+                          <w:p>
+                            <w:r>
+                              <w:t>Introduire une librairie</w:t>
+                            </w:r>
+                          </w:p>
+                          <w:p>
+                            <w:pPr>
+                              <w:shd w:val="clear" w:color="auto" w:fill="2B2B2B"/>
+                              <w:tabs>
+                                <w:tab w:val="left" w:pos="916"/>
+                                <w:tab w:val="left" w:pos="1832"/>
+                                <w:tab w:val="left" w:pos="2748"/>
+                                <w:tab w:val="left" w:pos="3664"/>
+                                <w:tab w:val="left" w:pos="4580"/>
+                                <w:tab w:val="left" w:pos="5496"/>
+                                <w:tab w:val="left" w:pos="6412"/>
+                                <w:tab w:val="left" w:pos="7328"/>
+                                <w:tab w:val="left" w:pos="8244"/>
+                                <w:tab w:val="left" w:pos="9160"/>
+                                <w:tab w:val="left" w:pos="10076"/>
+                                <w:tab w:val="left" w:pos="10992"/>
+                                <w:tab w:val="left" w:pos="11908"/>
+                                <w:tab w:val="left" w:pos="12824"/>
+                                <w:tab w:val="left" w:pos="13740"/>
+                                <w:tab w:val="left" w:pos="14656"/>
+                              </w:tabs>
+                              <w:rPr>
+                                <w:rFonts w:ascii="Courier New" w:hAnsi="Courier New" w:cs="Courier New"/>
+                                <w:color w:val="A9B7C6"/>
+                                <w:sz w:val="18"/>
+                                <w:szCs w:val="18"/>
+                                <w:lang w:eastAsia="fr-CH"/>
+                              </w:rPr>
+                            </w:pPr>
+                            <w:r>
+                              <w:rPr>
+                                <w:rFonts w:ascii="Courier New" w:hAnsi="Courier New" w:cs="Courier New"/>
+                                <w:color w:val="BBB529"/>
+                                <w:sz w:val="18"/>
+                                <w:szCs w:val="18"/>
+                                <w:lang w:eastAsia="fr-CH"/>
+                              </w:rPr>
+                              <w:t>#</w:t>
+                            </w:r>
+                            <w:proofErr w:type="spellStart"/>
+                            <w:r>
+                              <w:rPr>
+                                <w:rFonts w:ascii="Courier New" w:hAnsi="Courier New" w:cs="Courier New"/>
+                                <w:color w:val="BBB529"/>
+                                <w:sz w:val="18"/>
+                                <w:szCs w:val="18"/>
+                                <w:lang w:eastAsia="fr-CH"/>
+                              </w:rPr>
+                              <w:t>include</w:t>
+                            </w:r>
+                            <w:proofErr w:type="spellEnd"/>
+                            <w:r>
+                              <w:rPr>
+                                <w:rFonts w:ascii="Courier New" w:hAnsi="Courier New" w:cs="Courier New"/>
+                                <w:color w:val="BBB529"/>
+                                <w:sz w:val="18"/>
+                                <w:szCs w:val="18"/>
+                                <w:lang w:eastAsia="fr-CH"/>
+                              </w:rPr>
+                              <w:t xml:space="preserve"> </w:t>
+                            </w:r>
+                            <w:r>
+                              <w:rPr>
+                                <w:rFonts w:ascii="Courier New" w:hAnsi="Courier New" w:cs="Courier New"/>
+                                <w:color w:val="6A8759"/>
+                                <w:sz w:val="18"/>
+                                <w:szCs w:val="18"/>
+                                <w:lang w:eastAsia="fr-CH"/>
+                              </w:rPr>
+                              <w:t>&lt;</w:t>
+                            </w:r>
+                            <w:proofErr w:type="spellStart"/>
+                            <w:r>
+                              <w:rPr>
+                                <w:rFonts w:ascii="Courier New" w:hAnsi="Courier New" w:cs="Courier New"/>
+                                <w:color w:val="6A8759"/>
+                                <w:sz w:val="18"/>
+                                <w:szCs w:val="18"/>
+                                <w:lang w:eastAsia="fr-CH"/>
+                              </w:rPr>
+                              <w:t>stdlib.h</w:t>
+                            </w:r>
+                            <w:proofErr w:type="spellEnd"/>
+                            <w:r>
+                              <w:rPr>
+                                <w:rFonts w:ascii="Courier New" w:hAnsi="Courier New" w:cs="Courier New"/>
+                                <w:color w:val="6A8759"/>
+                                <w:sz w:val="18"/>
+                                <w:szCs w:val="18"/>
+                                <w:lang w:eastAsia="fr-CH"/>
+                              </w:rPr>
+                              <w:t>&gt;</w:t>
+                            </w:r>
+                          </w:p>
+                          <w:p/>
+                        </w:txbxContent>
+                      </wps:txbx>
+                      <wps:bodyPr rot="0" spcFirstLastPara="0" vertOverflow="overflow" horzOverflow="overflow" vert="horz" wrap="square" lIns="91440" tIns="45720" rIns="91440" bIns="45720" numCol="1" spcCol="0" rtlCol="0" fromWordArt="0" anchor="t" anchorCtr="0" forceAA="0" compatLnSpc="1">
+                        <a:prstTxWarp prst="textNoShape">
+                          <a:avLst/>
+                        </a:prstTxWarp>
+                        <a:noAutofit/>
+                      </wps:bodyPr>
+                    </wps:wsp>
+                  </a:graphicData>
+                </a:graphic>
+              </wp:anchor>
+            </w:drawing>
+          </mc:Choice>
+          <mc:Fallback>
+            <w:pict>
+              <v:shape w14:anchorId="60054585" id="Zone de texte 14" o:spid="_x0000_s1031" type="#_x0000_t202" style="position:absolute;margin-left:277.5pt;margin-top:-126.45pt;width:192.7pt;height:128.3pt;z-index:251665408;visibility:visible;mso-wrap-style:square;mso-wrap-distance-left:9pt;mso-wrap-distance-top:0;mso-wrap-distance-right:9pt;mso-wrap-distance-bottom:0;mso-position-horizontal:absolute;mso-position-horizontal-relative:text;mso-position-vertical:absolute;mso-position-vertical-relative:text;v-text-anchor:top" o:gfxdata="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" fillcolor="white [3201]" strokeweight=".5pt">
+                <v:textbox>
+                  <w:txbxContent>
+                    <w:p>
+                      <w:r>
+                        <w:t xml:space="preserve">Note : </w:t>
+                      </w:r>
+                    </w:p>
+                    <w:p>
+                      <w:r>
+                        <w:t>Pour « </w:t>
+                      </w:r>
+                      <w:proofErr w:type="spellStart"/>
+                      <w:r>
+                        <w:t>clear</w:t>
+                      </w:r>
+                      <w:proofErr w:type="spellEnd"/>
+                      <w:r>
+                        <w:t> » le cmd écrire : system(‘’</w:t>
+                      </w:r>
+                      <w:proofErr w:type="spellStart"/>
+                      <w:r>
+                        <w:t>cls</w:t>
+                      </w:r>
+                      <w:proofErr w:type="spellEnd"/>
+                      <w:r>
+                        <w:t>’’).</w:t>
+                      </w:r>
+                    </w:p>
+                    <w:p>
+                      <w:r>
+                        <w:t>Introduire une librairie</w:t>
+                      </w:r>
+                    </w:p>
+                    <w:p>
+                      <w:pPr>
+                        <w:shd w:val="clear" w:color="auto" w:fill="2B2B2B"/>
+                        <w:tabs>
+                          <w:tab w:val="left" w:pos="916"/>
+                          <w:tab w:val="left" w:pos="1832"/>
+                          <w:tab w:val="left" w:pos="2748"/>
+                          <w:tab w:val="left" w:pos="3664"/>
+                          <w:tab w:val="left" w:pos="4580"/>
+                          <w:tab w:val="left" w:pos="5496"/>
+                          <w:tab w:val="left" w:pos="6412"/>
+                          <w:tab w:val="left" w:pos="7328"/>
+                          <w:tab w:val="left" w:pos="8244"/>
+                          <w:tab w:val="left" w:pos="9160"/>
+                          <w:tab w:val="left" w:pos="10076"/>
+                          <w:tab w:val="left" w:pos="10992"/>
+                          <w:tab w:val="left" w:pos="11908"/>
+                          <w:tab w:val="left" w:pos="12824"/>
+                          <w:tab w:val="left" w:pos="13740"/>
+                          <w:tab w:val="left" w:pos="14656"/>
+                        </w:tabs>
+                        <w:rPr>
+                          <w:rFonts w:ascii="Courier New" w:hAnsi="Courier New" w:cs="Courier New"/>
+                          <w:color w:val="A9B7C6"/>
+                          <w:sz w:val="18"/>
+                          <w:szCs w:val="18"/>
+                          <w:lang w:eastAsia="fr-CH"/>
+                        </w:rPr>
+                      </w:pPr>
+                      <w:r>
+                        <w:rPr>
+                          <w:rFonts w:ascii="Courier New" w:hAnsi="Courier New" w:cs="Courier New"/>
+                          <w:color w:val="BBB529"/>
+                          <w:sz w:val="18"/>
+                          <w:szCs w:val="18"/>
+                          <w:lang w:eastAsia="fr-CH"/>
+                        </w:rPr>
+                        <w:t>#</w:t>
+                      </w:r>
+                      <w:proofErr w:type="spellStart"/>
+                      <w:r>
+                        <w:rPr>
+                          <w:rFonts w:ascii="Courier New" w:hAnsi="Courier New" w:cs="Courier New"/>
+                          <w:color w:val="BBB529"/>
+                          <w:sz w:val="18"/>
+                          <w:szCs w:val="18"/>
+                          <w:lang w:eastAsia="fr-CH"/>
+                        </w:rPr>
+                        <w:t>include</w:t>
+                      </w:r>
+                      <w:proofErr w:type="spellEnd"/>
+                      <w:r>
+                        <w:rPr>
+                          <w:rFonts w:ascii="Courier New" w:hAnsi="Courier New" w:cs="Courier New"/>
+                          <w:color w:val="BBB529"/>
+                          <w:sz w:val="18"/>
+                          <w:szCs w:val="18"/>
+                          <w:lang w:eastAsia="fr-CH"/>
+                        </w:rPr>
+                        <w:t xml:space="preserve"> </w:t>
+                      </w:r>
+                      <w:r>
+                        <w:rPr>
+                          <w:rFonts w:ascii="Courier New" w:hAnsi="Courier New" w:cs="Courier New"/>
+                          <w:color w:val="6A8759"/>
+                          <w:sz w:val="18"/>
+                          <w:szCs w:val="18"/>
+                          <w:lang w:eastAsia="fr-CH"/>
+                        </w:rPr>
+                        <w:t>&lt;</w:t>
+                      </w:r>
+                      <w:proofErr w:type="spellStart"/>
+                      <w:r>
+                        <w:rPr>
+                          <w:rFonts w:ascii="Courier New" w:hAnsi="Courier New" w:cs="Courier New"/>
+                          <w:color w:val="6A8759"/>
+                          <w:sz w:val="18"/>
+                          <w:szCs w:val="18"/>
+                          <w:lang w:eastAsia="fr-CH"/>
+                        </w:rPr>
+                        <w:t>stdlib.h</w:t>
+                      </w:r>
+                      <w:proofErr w:type="spellEnd"/>
+                      <w:r>
+                        <w:rPr>
+                          <w:rFonts w:ascii="Courier New" w:hAnsi="Courier New" w:cs="Courier New"/>
+                          <w:color w:val="6A8759"/>
+                          <w:sz w:val="18"/>
+                          <w:szCs w:val="18"/>
+                          <w:lang w:eastAsia="fr-CH"/>
+                        </w:rPr>
+                        <w:t>&gt;</w:t>
+                      </w:r>
+                    </w:p>
+                    <w:p/>
+                  </w:txbxContent>
+                </v:textbox>
+              </v:shape>
+            </w:pict>
+          </mc:Fallback>
+        </mc:AlternateContent>
+      </w:r>
+    </w:p>
+    <w:p/>
+    <w:tbl>
+      <w:tblPr>
+        <w:tblStyle w:val="TableauGrille4-Accentuation1"/>
+        <w:tblW w:w="0" w:type="auto"/>
+        <w:tblLook w:val="04A0" w:firstRow="1" w:lastRow="0" w:firstColumn="1" w:lastColumn="0" w:noHBand="0" w:noVBand="1"/>
+      </w:tblPr>
+      <w:tblGrid>
+        <w:gridCol w:w="3020"/>
+        <w:gridCol w:w="3020"/>
+        <w:gridCol w:w="3020"/>
+      </w:tblGrid>
+      <w:tr>
+        <w:trPr>
+          <w:cnfStyle w:val="100000000000" w:firstRow="1" w:lastRow="0" w:firstColumn="0" w:lastColumn="0" w:oddVBand="0" w:evenVBand="0" w:oddHBand="0" w:evenHBand="0" w:firstRowFirstColumn="0" w:firstRowLastColumn="0" w:lastRowFirstColumn="0" w:lastRowLastColumn="0"/>
+        </w:trPr>
+        <w:tc>
+          <w:tcPr>
+            <w:cnfStyle w:val="001000000000" w:firstRow="0" w:lastRow="0" w:firstColumn="1" w:lastColumn="0" w:oddVBand="0" w:evenVBand="0" w:oddHBand="0" w:evenHBand="0" w:firstRowFirstColumn="0" w:firstRowLastColumn="0" w:lastRowFirstColumn="0" w:lastRowLastColumn="0"/>
+            <w:tcW w:w="3020" w:type="dxa"/>
+          </w:tcPr>
+          <w:p>
+            <w:r>
+              <w:t>Action</w:t>
+            </w:r>
+          </w:p>
+        </w:tc>
+        <w:tc>
+          <w:tcPr>
+            <w:tcW w:w="3021" w:type="dxa"/>
+          </w:tcPr>
+          <w:p>
+            <w:pPr>
+              <w:cnfStyle w:val="100000000000" w:firstRow="1" w:lastRow="0" w:firstColumn="0" w:lastColumn="0" w:oddVBand="0" w:evenVBand="0" w:oddHBand="0" w:evenHBand="0" w:firstRowFirstColumn="0" w:firstRowLastColumn="0" w:lastRowFirstColumn="0" w:lastRowLastColumn="0"/>
+            </w:pPr>
+            <w:r>
+              <w:t>Condition particulière</w:t>
+            </w:r>
+          </w:p>
+        </w:tc>
+        <w:tc>
+          <w:tcPr>
+            <w:tcW w:w="3021" w:type="dxa"/>
+          </w:tcPr>
+          <w:p>
+            <w:pPr>
+              <w:cnfStyle w:val="100000000000" w:firstRow="1" w:lastRow="0" w:firstColumn="0" w:lastColumn="0" w:oddVBand="0" w:evenVBand="0" w:oddHBand="0" w:evenHBand="0" w:firstRowFirstColumn="0" w:firstRowLastColumn="0" w:lastRowFirstColumn="0" w:lastRowLastColumn="0"/>
+            </w:pPr>
+            <w:r>
+              <w:t>Réaction</w:t>
+            </w:r>
+          </w:p>
+        </w:tc>
+      </w:tr>
+      <w:tr>
+        <w:trPr>
+          <w:cnfStyle w:val="000000100000" w:firstRow="0" w:lastRow="0" w:firstColumn="0" w:lastColumn="0" w:oddVBand="0" w:evenVBand="0" w:oddHBand="1" w:evenHBand="0" w:firstRowFirstColumn="0" w:firstRowLastColumn="0" w:lastRowFirstColumn="0" w:lastRowLastColumn="0"/>
+        </w:trPr>
+        <w:tc>
+          <w:tcPr>
+            <w:cnfStyle w:val="001000000000" w:firstRow="0" w:lastRow="0" w:firstColumn="1" w:lastColumn="0" w:oddVBand="0" w:evenVBand="0" w:oddHBand="0" w:evenHBand="0" w:firstRowFirstColumn="0" w:firstRowLastColumn="0" w:lastRowFirstColumn="0" w:lastRowLastColumn="0"/>
+            <w:tcW w:w="3020" w:type="dxa"/>
+          </w:tcPr>
+          <w:p>
+            <w:pPr>
+              <w:rPr>
+                <w:b w:val="0"/>
+              </w:rPr>
+            </w:pPr>
+            <w:r>
+              <w:rPr>
+                <w:b w:val="0"/>
+              </w:rPr>
+              <w:lastRenderedPageBreak/>
+              <w:t>Je tape 3 pour jouer</w:t>
+            </w:r>
+          </w:p>
+        </w:tc>
+        <w:tc>
+          <w:tcPr>
+            <w:tcW w:w="3021" w:type="dxa"/>
+          </w:tcPr>
+          <w:p>
+            <w:pPr>
+              <w:cnfStyle w:val="000000100000" w:firstRow="0" w:lastRow="0" w:firstColumn="0" w:lastColumn="0" w:oddVBand="0" w:evenVBand="0" w:oddHBand="1" w:evenHBand="0" w:firstRowFirstColumn="0" w:firstRowLastColumn="0" w:lastRowFirstColumn="0" w:lastRowLastColumn="0"/>
+            </w:pPr>
+            <w:r>
+              <w:t>Avoir reçu la question de l’aide et en être sorti.</w:t>
+            </w:r>
+          </w:p>
+        </w:tc>
+        <w:tc>
+          <w:tcPr>
+            <w:tcW w:w="3021" w:type="dxa"/>
+          </w:tcPr>
+          <w:p>
+            <w:pPr>
+              <w:cnfStyle w:val="000000100000" w:firstRow="0" w:lastRow="0" w:firstColumn="0" w:lastColumn="0" w:oddVBand="0" w:evenVBand="0" w:oddHBand="1" w:evenHBand="0" w:firstRowFirstColumn="0" w:firstRowLastColumn="0" w:lastRowFirstColumn="0" w:lastRowLastColumn="0"/>
+            </w:pPr>
+            <w:r>
+              <w:t>Choisi une grille prédéfinie au hasard. Affiche : « Tapez sur une touche pour débuter »</w:t>
+            </w:r>
+          </w:p>
+        </w:tc>
+      </w:tr>
+      <w:tr>
+        <w:tc>
+          <w:tcPr>
+            <w:cnfStyle w:val="001000000000" w:firstRow="0" w:lastRow="0" w:firstColumn="1" w:lastColumn="0" w:oddVBand="0" w:evenVBand="0" w:oddHBand="0" w:evenHBand="0" w:firstRowFirstColumn="0" w:firstRowLastColumn="0" w:lastRowFirstColumn="0" w:lastRowLastColumn="0"/>
+            <w:tcW w:w="3020" w:type="dxa"/>
+          </w:tcPr>
+          <w:p>
+            <w:pPr>
+              <w:rPr>
+                <w:b w:val="0"/>
+              </w:rPr>
+            </w:pPr>
+            <w:r>
+              <w:rPr>
+                <w:b w:val="0"/>
+              </w:rPr>
+              <w:t>J’appuie sur une touche quelconque.</w:t>
+            </w:r>
+          </w:p>
+        </w:tc>
+        <w:tc>
+          <w:tcPr>
+            <w:tcW w:w="3021" w:type="dxa"/>
+          </w:tcPr>
+          <w:p>
+            <w:pPr>
+              <w:cnfStyle w:val="000000000000" w:firstRow="0" w:lastRow="0" w:firstColumn="0" w:lastColumn="0" w:oddVBand="0" w:evenVBand="0" w:oddHBand="0" w:evenHBand="0" w:firstRowFirstColumn="0" w:firstRowLastColumn="0" w:lastRowFirstColumn="0" w:lastRowLastColumn="0"/>
+            </w:pPr>
+          </w:p>
+        </w:tc>
+        <w:tc>
+          <w:tcPr>
+            <w:tcW w:w="3021" w:type="dxa"/>
+          </w:tcPr>
+          <w:p>
+            <w:pPr>
+              <w:cnfStyle w:val="000000000000" w:firstRow="0" w:lastRow="0" w:firstColumn="0" w:lastColumn="0" w:oddVBand="0" w:evenVBand="0" w:oddHBand="0" w:evenHBand="0" w:firstRowFirstColumn="0" w:firstRowLastColumn="0" w:lastRowFirstColumn="0" w:lastRowLastColumn="0"/>
+            </w:pPr>
+            <w:r>
+              <w:t>Le programme choisi une grille prédéfini et lance la partie en effaçant ce qu’il y a à l’écran.</w:t>
+            </w:r>
+          </w:p>
+        </w:tc>
+      </w:tr>
+    </w:tbl>
+    <w:p/>
+    <w:p/>
     <w:p>
       <w:pPr>
         <w:pStyle w:val="Titre2"/>
@@ -3862,58 +6040,23 @@
           <w:iCs/>
         </w:rPr>
       </w:pPr>
-      <w:bookmarkStart w:id="3" w:name="_Toc2333850"/>
+      <w:bookmarkStart w:id="9" w:name="_Toc71691012"/>
+      <w:bookmarkStart w:id="10" w:name="_Toc2333857"/>
       <w:r>
         <w:rPr>
           <w:i w:val="0"/>
           <w:iCs/>
         </w:rPr>
-        <w:t>Objectifs</w:t>
-      </w:r>
-      <w:bookmarkEnd w:id="3"/>
-    </w:p>
-    <w:p>
-      <w:r>
-        <w:t>-Une aide doit pouvoir s’afficher.</w:t>
-      </w:r>
-    </w:p>
-    <w:p>
-      <w:r>
-        <w:t>-Un menu complet.</w:t>
-      </w:r>
-    </w:p>
-    <w:p>
-      <w:r>
-        <w:t>-On dois pouvoir tirer.</w:t>
-      </w:r>
+        <w:t>Modèle Conceptuel de Données</w:t>
+      </w:r>
+      <w:bookmarkEnd w:id="10"/>
     </w:p>
     <w:p>
       <w:pPr>
         <w:pStyle w:val="Help"/>
       </w:pPr>
       <w:r>
-        <w:t xml:space="preserve">Ce chapitre énumère les objectifs </w:t>
-      </w:r>
-      <w:r>
-        <w:t>généraux du projet</w:t>
-      </w:r>
-      <w:r>
-        <w:t xml:space="preserve">. </w:t>
-      </w:r>
-      <w:r>
-        <w:t>A ce stade, c</w:t>
-      </w:r>
-      <w:r>
-        <w:t>es objectifs ne</w:t>
-      </w:r>
-      <w:r>
-        <w:t xml:space="preserve"> sont pas nécessairement SMART  I</w:t>
-      </w:r>
-      <w:r>
-        <w:t>l est par exemple acceptable d’avoir un objectif du genre « </w:t>
-      </w:r>
-      <w:r>
-        <w:t>L’application doit être très réactive » ; un tel objectif n’est pas mesurable mais il indique qu’une attention particulière doit être portée à la performance.</w:t>
+        <w:t>Un MCD est pertinent dans un très grand nombre de projets, et ceci même s’il n’y a pas de base de données dans le système à réaliser.</w:t>
       </w:r>
     </w:p>
     <w:p>
@@ -3921,33 +6064,7 @@
         <w:pStyle w:val="Help"/>
       </w:pPr>
       <w:r>
-        <w:t xml:space="preserve">Les objectifs pourront </w:t>
-      </w:r>
-      <w:r>
-        <w:t xml:space="preserve">éventuellement </w:t>
-      </w:r>
-      <w:r>
-        <w:t>être revus après l'analyse</w:t>
-      </w:r>
-    </w:p>
-    <w:p>
-      <w:pPr>
-        <w:pStyle w:val="Help"/>
-      </w:pPr>
-      <w:r>
-        <w:t xml:space="preserve">Ces éléments peuvent être repris </w:t>
-      </w:r>
-      <w:r>
-        <w:t xml:space="preserve">et complétés à partir </w:t>
-      </w:r>
-      <w:r>
-        <w:t>de la fiche signalétique</w:t>
-      </w:r>
-      <w:r>
-        <w:t xml:space="preserve"> </w:t>
-      </w:r>
-      <w:r>
-        <w:t>ou du cahier des charges.</w:t>
+        <w:t>Cette section ne peut être supprimée qu’avec l’accord explicite du chef de projet</w:t>
       </w:r>
     </w:p>
     <w:p>
@@ -3958,644 +6075,260 @@
           <w:iCs/>
         </w:rPr>
       </w:pPr>
-      <w:bookmarkStart w:id="4" w:name="_Toc2333851"/>
+      <w:bookmarkStart w:id="11" w:name="_Toc2333858"/>
       <w:r>
         <w:rPr>
           <w:i w:val="0"/>
           <w:iCs/>
         </w:rPr>
-        <w:t>Planification</w:t>
-      </w:r>
-      <w:r>
+        <w:t>Stratégie de test</w:t>
+      </w:r>
+      <w:bookmarkEnd w:id="9"/>
+      <w:bookmarkEnd w:id="11"/>
+    </w:p>
+    <w:p>
+      <w:pPr>
+        <w:rPr>
+          <w:lang w:val="fr-CH"/>
+        </w:rPr>
+      </w:pPr>
+      <w:r>
+        <w:rPr>
+          <w:lang w:val="fr-CH"/>
+        </w:rPr>
+        <w:t>Stratégie de test</w:t>
+      </w:r>
+    </w:p>
+    <w:p>
+      <w:pPr>
+        <w:rPr>
+          <w:lang w:val="fr-CH"/>
+        </w:rPr>
+      </w:pPr>
+    </w:p>
+    <w:p>
+      <w:pPr>
+        <w:rPr>
+          <w:lang w:val="fr-CH"/>
+        </w:rPr>
+      </w:pPr>
+      <w:r>
+        <w:rPr>
+          <w:lang w:val="fr-CH"/>
+        </w:rPr>
+        <w:t xml:space="preserve">Les tests seront </w:t>
+      </w:r>
+      <w:r>
+        <w:rPr>
+          <w:lang w:val="fr-CH"/>
+        </w:rPr>
+        <w:t>faits</w:t>
+      </w:r>
+      <w:r>
+        <w:rPr>
+          <w:lang w:val="fr-CH"/>
+        </w:rPr>
+        <w:t xml:space="preserve"> sur ma machine et celle d'un camarade,</w:t>
+      </w:r>
+    </w:p>
+    <w:p>
+      <w:pPr>
+        <w:rPr>
+          <w:lang w:val="fr-CH"/>
+        </w:rPr>
+      </w:pPr>
+      <w:proofErr w:type="gramStart"/>
+      <w:r>
+        <w:rPr>
+          <w:lang w:val="fr-CH"/>
+        </w:rPr>
+        <w:t>elles</w:t>
+      </w:r>
+      <w:proofErr w:type="gramEnd"/>
+      <w:r>
+        <w:rPr>
+          <w:lang w:val="fr-CH"/>
+        </w:rPr>
+        <w:t xml:space="preserve"> sont toute deux sous Window</w:t>
+      </w:r>
+      <w:r>
+        <w:rPr>
+          <w:lang w:val="fr-CH"/>
+        </w:rPr>
+        <w:t>s</w:t>
+      </w:r>
+      <w:r>
+        <w:rPr>
+          <w:lang w:val="fr-CH"/>
+        </w:rPr>
+        <w:t xml:space="preserve"> 10.</w:t>
+      </w:r>
+    </w:p>
+    <w:p>
+      <w:pPr>
+        <w:rPr>
+          <w:lang w:val="fr-CH"/>
+        </w:rPr>
+      </w:pPr>
+    </w:p>
+    <w:p>
+      <w:pPr>
+        <w:rPr>
+          <w:lang w:val="fr-CH"/>
+        </w:rPr>
+      </w:pPr>
+      <w:r>
+        <w:rPr>
+          <w:lang w:val="fr-CH"/>
+        </w:rPr>
+        <w:t xml:space="preserve">Je </w:t>
+      </w:r>
+      <w:r>
+        <w:rPr>
+          <w:lang w:val="fr-CH"/>
+        </w:rPr>
+        <w:t>préparerais</w:t>
+      </w:r>
+      <w:r>
+        <w:rPr>
+          <w:lang w:val="fr-CH"/>
+        </w:rPr>
+        <w:t xml:space="preserve"> au préalable 3 grilles de bateaux </w:t>
+      </w:r>
+      <w:r>
+        <w:rPr>
+          <w:lang w:val="fr-CH"/>
+        </w:rPr>
+        <w:t>pré placer</w:t>
+      </w:r>
+      <w:r>
+        <w:rPr>
+          <w:lang w:val="fr-CH"/>
+        </w:rPr>
+        <w:t>.</w:t>
+      </w:r>
+    </w:p>
+    <w:p>
+      <w:pPr>
+        <w:rPr>
+          <w:lang w:val="fr-CH"/>
+        </w:rPr>
+      </w:pPr>
+    </w:p>
+    <w:p>
+      <w:pPr>
+        <w:rPr>
+          <w:lang w:val="fr-CH"/>
+        </w:rPr>
+      </w:pPr>
+      <w:r>
+        <w:rPr>
+          <w:lang w:val="fr-CH"/>
+        </w:rPr>
+        <w:t>Pour nos tests nous utiliserons une machine Windows 10 avec le programme ouvert</w:t>
+      </w:r>
+    </w:p>
+    <w:p>
+      <w:pPr>
+        <w:rPr>
+          <w:lang w:val="fr-CH"/>
+        </w:rPr>
+      </w:pPr>
+      <w:proofErr w:type="gramStart"/>
+      <w:r>
+        <w:rPr>
+          <w:lang w:val="fr-CH"/>
+        </w:rPr>
+        <w:t>d</w:t>
+      </w:r>
+      <w:r>
+        <w:rPr>
+          <w:lang w:val="fr-CH"/>
+        </w:rPr>
+        <w:t>ans</w:t>
+      </w:r>
+      <w:proofErr w:type="gramEnd"/>
+      <w:r>
+        <w:rPr>
+          <w:lang w:val="fr-CH"/>
+        </w:rPr>
+        <w:t xml:space="preserve"> l'invite de commande.</w:t>
+      </w:r>
+    </w:p>
+    <w:p>
+      <w:pPr>
+        <w:rPr>
+          <w:lang w:val="fr-CH"/>
+        </w:rPr>
+      </w:pPr>
+    </w:p>
+    <w:p>
+      <w:pPr>
+        <w:rPr>
+          <w:lang w:val="fr-CH"/>
+        </w:rPr>
+      </w:pPr>
+      <w:r>
+        <w:rPr>
+          <w:lang w:val="fr-CH"/>
+        </w:rPr>
+        <w:t>Un camarade m'aidera à faire mes tests pour relever un bogue que j'aurais</w:t>
+      </w:r>
+    </w:p>
+    <w:p>
+      <w:pPr>
+        <w:rPr>
+          <w:lang w:val="fr-CH"/>
+        </w:rPr>
+      </w:pPr>
+      <w:proofErr w:type="gramStart"/>
+      <w:r>
+        <w:rPr>
+          <w:lang w:val="fr-CH"/>
+        </w:rPr>
+        <w:t>oublié</w:t>
+      </w:r>
+      <w:proofErr w:type="gramEnd"/>
+      <w:r>
+        <w:rPr>
+          <w:lang w:val="fr-CH"/>
+        </w:rPr>
+        <w:t>.</w:t>
+      </w:r>
+    </w:p>
+    <w:p>
+      <w:pPr>
+        <w:pStyle w:val="Titre2"/>
         <w:rPr>
           <w:i w:val="0"/>
           <w:iCs/>
         </w:rPr>
-        <w:t xml:space="preserve"> initiale</w:t>
-      </w:r>
-      <w:bookmarkEnd w:id="4"/>
-    </w:p>
-    <w:p>
-      <w:pPr>
-        <w:pStyle w:val="Help"/>
-      </w:pPr>
-      <w:r>
-        <w:t>P</w:t>
-      </w:r>
-      <w:r>
-        <w:t xml:space="preserve">lanification </w:t>
-      </w:r>
-      <w:r>
-        <w:t xml:space="preserve">très globale </w:t>
-      </w:r>
-      <w:r>
-        <w:t>du projet</w:t>
-      </w:r>
-      <w:r>
-        <w:t xml:space="preserve"> qui sera</w:t>
-      </w:r>
-      <w:r>
-        <w:t xml:space="preserve"> revue après l'</w:t>
-      </w:r>
-      <w:r>
-        <w:t>a</w:t>
-      </w:r>
-      <w:r>
-        <w:t xml:space="preserve">nalyse. </w:t>
-      </w:r>
-    </w:p>
-    <w:p>
-      <w:pPr>
-        <w:pStyle w:val="Help"/>
-      </w:pPr>
-      <w:r>
-        <w:lastRenderedPageBreak/>
-        <w:t>Les dates de début, de fin et des étapes principales seront mises en évidence.</w:t>
-      </w:r>
-    </w:p>
-    <w:p>
-      <w:pPr>
-        <w:pStyle w:val="Help"/>
-      </w:pPr>
-      <w:r>
-        <w:t xml:space="preserve">Ces éléments peuvent être repris </w:t>
-      </w:r>
-      <w:r>
-        <w:t>de la fiche signalétique</w:t>
-      </w:r>
-      <w:r>
-        <w:t xml:space="preserve"> ou du cahier des charges</w:t>
-      </w:r>
-    </w:p>
-    <w:p>
-      <w:pPr>
-        <w:pStyle w:val="Titre1"/>
-      </w:pPr>
-      <w:bookmarkStart w:id="5" w:name="_Toc2333852"/>
-      <w:r>
-        <w:t>Analyse</w:t>
-      </w:r>
-      <w:bookmarkEnd w:id="5"/>
-    </w:p>
-    <w:p>
-      <w:pPr>
-        <w:pStyle w:val="Help"/>
-      </w:pPr>
-      <w:bookmarkStart w:id="6" w:name="_Toc25553307"/>
-      <w:bookmarkStart w:id="7" w:name="_Toc71691011"/>
-      <w:r>
-        <w:t xml:space="preserve">L’analyse </w:t>
-      </w:r>
-      <w:r>
-        <w:t>détaille ce qui va être fait</w:t>
-      </w:r>
-      <w:r>
-        <w:t>.</w:t>
-      </w:r>
-      <w:r>
-        <w:t xml:space="preserve"> A quoi va ressemble</w:t>
-      </w:r>
-      <w:r>
-        <w:t>r</w:t>
-      </w:r>
-      <w:r>
-        <w:t xml:space="preserve"> le produit fini. Comment il va fonctionner.</w:t>
-      </w:r>
-    </w:p>
-    <w:p>
-      <w:pPr>
-        <w:pStyle w:val="Help"/>
-      </w:pPr>
-      <w:r>
-        <w:t>Elle</w:t>
-      </w:r>
-      <w:r>
-        <w:t xml:space="preserve"> doit faire l’objet d’une revue avec le client ; on s’assure que l’on a bien co</w:t>
-      </w:r>
-      <w:r>
-        <w:t>mpris ce qu’il attend du projet.</w:t>
-      </w:r>
-    </w:p>
-    <w:p>
-      <w:pPr>
-        <w:pStyle w:val="Titre2"/>
+      </w:pPr>
+      <w:bookmarkStart w:id="12" w:name="_Toc25553309"/>
+      <w:bookmarkStart w:id="13" w:name="_Toc71691014"/>
+      <w:bookmarkStart w:id="14" w:name="_Toc2333859"/>
+      <w:r>
         <w:rPr>
           <w:i w:val="0"/>
           <w:iCs/>
         </w:rPr>
-      </w:pPr>
-      <w:bookmarkStart w:id="8" w:name="_Toc2333853"/>
-      <w:bookmarkEnd w:id="6"/>
-      <w:bookmarkEnd w:id="7"/>
-      <w:r>
-        <w:rPr>
-          <w:i w:val="0"/>
-          <w:iCs/>
-        </w:rPr>
-        <w:t>Use cases et scénarios</w:t>
-      </w:r>
-      <w:bookmarkEnd w:id="8"/>
-    </w:p>
-    <w:p>
-      <w:pPr>
-        <w:pStyle w:val="Help"/>
-      </w:pPr>
-      <w:r>
-        <w:t>Les maquettes référencées par les scénarios sont fournies dans un document séparé</w:t>
-      </w:r>
-    </w:p>
-    <w:p>
-      <w:pPr>
-        <w:pStyle w:val="Titre3"/>
-        <w:rPr>
-          <w:lang w:val="en"/>
-        </w:rPr>
-      </w:pPr>
-      <w:bookmarkStart w:id="9" w:name="_Toc2333854"/>
-      <w:bookmarkStart w:id="10" w:name="_Toc71691012"/>
-      <w:r>
-        <w:rPr>
-          <w:lang w:val="en"/>
-        </w:rPr>
-        <w:t>(Use case 1)</w:t>
-      </w:r>
-      <w:bookmarkEnd w:id="9"/>
-    </w:p>
-    <w:p>
-      <w:pPr>
-        <w:pStyle w:val="Titre4"/>
-        <w:rPr>
-          <w:lang w:val="en"/>
-        </w:rPr>
-      </w:pPr>
-      <w:r>
-        <w:rPr>
-          <w:lang w:val="en"/>
-        </w:rPr>
-        <w:t>(Scénario 1.1)</w:t>
-      </w:r>
-    </w:p>
-    <w:p>
-      <w:pPr>
-        <w:pStyle w:val="Titre4"/>
-        <w:rPr>
-          <w:lang w:val="en"/>
-        </w:rPr>
-      </w:pPr>
-      <w:r>
-        <w:rPr>
-          <w:lang w:val="en"/>
-        </w:rPr>
-        <w:t>(Scénario 1.2)</w:t>
-      </w:r>
-    </w:p>
-    <w:p>
-      <w:pPr>
-        <w:pStyle w:val="Titre4"/>
-        <w:rPr>
-          <w:lang w:val="en"/>
-        </w:rPr>
-      </w:pPr>
-      <w:r>
-        <w:rPr>
-          <w:lang w:val="en"/>
-        </w:rPr>
-        <w:t>(Scénario …)</w:t>
-      </w:r>
-    </w:p>
-    <w:p>
-      <w:pPr>
-        <w:pStyle w:val="Titre3"/>
-        <w:rPr>
-          <w:lang w:val="en"/>
-        </w:rPr>
-      </w:pPr>
-      <w:bookmarkStart w:id="11" w:name="_Toc2333855"/>
-      <w:r>
-        <w:rPr>
-          <w:lang w:val="en"/>
-        </w:rPr>
-        <w:t>(Use case 2</w:t>
-      </w:r>
-      <w:r>
-        <w:rPr>
-          <w:lang w:val="en"/>
-        </w:rPr>
-        <w:t>)</w:t>
-      </w:r>
-      <w:bookmarkEnd w:id="11"/>
-    </w:p>
-    <w:p>
-      <w:pPr>
-        <w:pStyle w:val="Titre4"/>
-        <w:rPr>
-          <w:lang w:val="en"/>
-        </w:rPr>
-      </w:pPr>
-      <w:r>
-        <w:rPr>
-          <w:lang w:val="en"/>
-        </w:rPr>
-        <w:t>(Scénario 2.1)</w:t>
-      </w:r>
-    </w:p>
-    <w:p>
-      <w:pPr>
-        <w:pStyle w:val="Titre4"/>
-        <w:rPr>
-          <w:lang w:val="en"/>
-        </w:rPr>
-      </w:pPr>
-      <w:r>
-        <w:rPr>
-          <w:lang w:val="en"/>
-        </w:rPr>
-        <w:t>(Scénario 2.2)</w:t>
-      </w:r>
-    </w:p>
-    <w:p>
-      <w:pPr>
-        <w:pStyle w:val="Titre3"/>
-        <w:rPr>
-          <w:lang w:val="en"/>
-        </w:rPr>
-      </w:pPr>
-      <w:bookmarkStart w:id="12" w:name="_Toc2333856"/>
-      <w:r>
-        <w:rPr>
-          <w:lang w:val="en"/>
-        </w:rPr>
-        <w:t>(Use case …</w:t>
-      </w:r>
-      <w:r>
-        <w:rPr>
-          <w:lang w:val="en"/>
-        </w:rPr>
-        <w:t>)</w:t>
+        <w:t>Budget</w:t>
       </w:r>
       <w:bookmarkEnd w:id="12"/>
-    </w:p>
-    <w:p>
-      <w:pPr>
-        <w:pStyle w:val="Titre4"/>
-        <w:rPr>
-          <w:lang w:val="en"/>
-        </w:rPr>
-      </w:pPr>
-      <w:r>
-        <w:rPr>
-          <w:lang w:val="en"/>
-        </w:rPr>
-        <w:t>(Scénario …)</w:t>
-      </w:r>
-    </w:p>
-    <w:p>
-      <w:pPr>
-        <w:pStyle w:val="Titre2"/>
-        <w:rPr>
-          <w:i w:val="0"/>
-          <w:iCs/>
-        </w:rPr>
-      </w:pPr>
-      <w:bookmarkStart w:id="13" w:name="_Toc2333857"/>
-      <w:r>
-        <w:rPr>
-          <w:i w:val="0"/>
-          <w:iCs/>
-        </w:rPr>
-        <w:t>Modèle Conceptuel de Données</w:t>
-      </w:r>
       <w:bookmarkEnd w:id="13"/>
-    </w:p>
-    <w:p>
-      <w:pPr>
-        <w:pStyle w:val="Help"/>
-      </w:pPr>
-      <w:r>
-        <w:t>Un MCD est pertinent dans un très grand nombre de projets, et ceci même s’il n’y a pas de base de données dans le système à réaliser.</w:t>
-      </w:r>
-    </w:p>
-    <w:p>
-      <w:pPr>
-        <w:pStyle w:val="Help"/>
-      </w:pPr>
-      <w:r>
-        <w:t>Cette section ne peut être supprimée qu’avec l’accord explicite du chef de projet</w:t>
-      </w:r>
-    </w:p>
-    <w:p>
-      <w:pPr>
-        <w:pStyle w:val="Titre2"/>
-        <w:rPr>
-          <w:i w:val="0"/>
-          <w:iCs/>
-        </w:rPr>
-      </w:pPr>
-      <w:bookmarkStart w:id="14" w:name="_Toc2333858"/>
-      <w:r>
-        <w:rPr>
-          <w:i w:val="0"/>
-          <w:iCs/>
-        </w:rPr>
-        <w:t>Stratégie de test</w:t>
-      </w:r>
-      <w:bookmarkEnd w:id="10"/>
       <w:bookmarkEnd w:id="14"/>
     </w:p>
     <w:p>
-      <w:pPr>
-        <w:rPr>
-          <w:lang w:val="fr-CH"/>
-        </w:rPr>
-      </w:pPr>
-      <w:r>
-        <w:rPr>
-          <w:lang w:val="fr-CH"/>
-        </w:rPr>
-        <w:t>Stratégie de test</w:t>
-      </w:r>
-    </w:p>
-    <w:p>
-      <w:pPr>
-        <w:rPr>
-          <w:lang w:val="fr-CH"/>
-        </w:rPr>
-      </w:pPr>
-    </w:p>
-    <w:p>
-      <w:pPr>
-        <w:rPr>
-          <w:lang w:val="fr-CH"/>
-        </w:rPr>
-      </w:pPr>
-      <w:r>
-        <w:rPr>
-          <w:lang w:val="fr-CH"/>
-        </w:rPr>
-        <w:t xml:space="preserve">Les tests seront </w:t>
-      </w:r>
-      <w:r>
-        <w:rPr>
-          <w:lang w:val="fr-CH"/>
-        </w:rPr>
-        <w:t>faits</w:t>
-      </w:r>
-      <w:r>
-        <w:rPr>
-          <w:lang w:val="fr-CH"/>
-        </w:rPr>
-        <w:t xml:space="preserve"> sur ma machine et celle d'un camarade,</w:t>
-      </w:r>
-    </w:p>
-    <w:p>
-      <w:pPr>
-        <w:rPr>
-          <w:lang w:val="fr-CH"/>
-        </w:rPr>
-      </w:pPr>
-      <w:r>
-        <w:rPr>
-          <w:lang w:val="fr-CH"/>
-        </w:rPr>
-        <w:t>elles sont toute deux sous Window</w:t>
-      </w:r>
-      <w:r>
-        <w:rPr>
-          <w:lang w:val="fr-CH"/>
-        </w:rPr>
-        <w:t>s</w:t>
-      </w:r>
-      <w:r>
-        <w:rPr>
-          <w:lang w:val="fr-CH"/>
-        </w:rPr>
-        <w:t xml:space="preserve"> 10.</w:t>
-      </w:r>
-    </w:p>
-    <w:p>
-      <w:pPr>
-        <w:rPr>
-          <w:lang w:val="fr-CH"/>
-        </w:rPr>
-      </w:pPr>
-    </w:p>
-    <w:p>
-      <w:pPr>
-        <w:rPr>
-          <w:lang w:val="fr-CH"/>
-        </w:rPr>
-      </w:pPr>
-      <w:r>
-        <w:rPr>
-          <w:lang w:val="fr-CH"/>
-        </w:rPr>
-        <w:t xml:space="preserve">Je </w:t>
-      </w:r>
-      <w:r>
-        <w:rPr>
-          <w:lang w:val="fr-CH"/>
-        </w:rPr>
-        <w:t>préparerais</w:t>
-      </w:r>
-      <w:r>
-        <w:rPr>
-          <w:lang w:val="fr-CH"/>
-        </w:rPr>
-        <w:t xml:space="preserve"> au préalable 3 grilles de bateaux </w:t>
-      </w:r>
-      <w:r>
-        <w:rPr>
-          <w:lang w:val="fr-CH"/>
-        </w:rPr>
-        <w:t>pré placer</w:t>
-      </w:r>
-      <w:r>
-        <w:rPr>
-          <w:lang w:val="fr-CH"/>
-        </w:rPr>
+      <w:r>
+        <w:t xml:space="preserve">Aucune dépense n’est </w:t>
+      </w:r>
+      <w:proofErr w:type="spellStart"/>
+      <w:r>
+        <w:t>nécécaire</w:t>
+      </w:r>
+      <w:proofErr w:type="spellEnd"/>
+      <w:r>
         <w:t>.</w:t>
-      </w:r>
-    </w:p>
-    <w:p>
-      <w:pPr>
-        <w:rPr>
-          <w:lang w:val="fr-CH"/>
-        </w:rPr>
-      </w:pPr>
-    </w:p>
-    <w:p>
-      <w:pPr>
-        <w:rPr>
-          <w:lang w:val="fr-CH"/>
-        </w:rPr>
-      </w:pPr>
-      <w:r>
-        <w:rPr>
-          <w:lang w:val="fr-CH"/>
-        </w:rPr>
-        <w:t>Pour nos tests nous utiliserons une machine Windows 10 avec le programme ouvert</w:t>
-      </w:r>
-    </w:p>
-    <w:p>
-      <w:pPr>
-        <w:rPr>
-          <w:lang w:val="fr-CH"/>
-        </w:rPr>
-      </w:pPr>
-      <w:r>
-        <w:rPr>
-          <w:lang w:val="fr-CH"/>
-        </w:rPr>
-        <w:t>d</w:t>
-      </w:r>
-      <w:r>
-        <w:rPr>
-          <w:lang w:val="fr-CH"/>
-        </w:rPr>
-        <w:t>ans</w:t>
-      </w:r>
-      <w:r>
-        <w:rPr>
-          <w:lang w:val="fr-CH"/>
-        </w:rPr>
-        <w:t xml:space="preserve"> l'invite de commande.</w:t>
-      </w:r>
-    </w:p>
-    <w:p>
-      <w:pPr>
-        <w:rPr>
-          <w:lang w:val="fr-CH"/>
-        </w:rPr>
-      </w:pPr>
-    </w:p>
-    <w:p>
-      <w:pPr>
-        <w:rPr>
-          <w:lang w:val="fr-CH"/>
-        </w:rPr>
-      </w:pPr>
-      <w:r>
-        <w:rPr>
-          <w:lang w:val="fr-CH"/>
-        </w:rPr>
-        <w:t>Un camarade m'aidera à faire mes tests pour relever un bogue que j'aurais</w:t>
-      </w:r>
-    </w:p>
-    <w:p>
-      <w:pPr>
-        <w:rPr>
-          <w:lang w:val="fr-CH"/>
-        </w:rPr>
-      </w:pPr>
-      <w:r>
-        <w:rPr>
-          <w:lang w:val="fr-CH"/>
-        </w:rPr>
-        <w:t>oublié.</w:t>
-      </w:r>
-    </w:p>
-    <w:p>
-      <w:pPr>
-        <w:pStyle w:val="Help"/>
-      </w:pPr>
-      <w:r>
-        <w:t xml:space="preserve">Décrire la stratégie globale de test: </w:t>
-      </w:r>
-    </w:p>
-    <w:p>
-      <w:pPr>
-        <w:pStyle w:val="Help"/>
-        <w:numPr>
-          <w:ilvl w:val="0"/>
-          <w:numId w:val="16"/>
-        </w:numPr>
-      </w:pPr>
-      <w:r>
-        <w:t xml:space="preserve">Types de </w:t>
-      </w:r>
-      <w:r>
-        <w:t>tests et ordre dans lequel ils seront effectués.</w:t>
-      </w:r>
-    </w:p>
-    <w:p>
-      <w:pPr>
-        <w:pStyle w:val="Help"/>
-        <w:numPr>
-          <w:ilvl w:val="0"/>
-          <w:numId w:val="16"/>
-        </w:numPr>
-      </w:pPr>
-      <w:r>
-        <w:t>l</w:t>
-      </w:r>
-      <w:r>
-        <w:t>es moyens à mettre en œuvre</w:t>
-      </w:r>
-      <w:r>
-        <w:t>.</w:t>
-      </w:r>
-    </w:p>
-    <w:p>
-      <w:pPr>
-        <w:pStyle w:val="Help"/>
-        <w:numPr>
-          <w:ilvl w:val="0"/>
-          <w:numId w:val="16"/>
-        </w:numPr>
-      </w:pPr>
-      <w:r>
-        <w:t>d</w:t>
-      </w:r>
-      <w:r>
-        <w:t>onnées de test à prévoir (données réelles </w:t>
-      </w:r>
-      <w:r>
-        <w:t xml:space="preserve">fournies par le client </w:t>
-      </w:r>
-      <w:r>
-        <w:t>?)</w:t>
-      </w:r>
-      <w:r>
-        <w:t>.</w:t>
-      </w:r>
-    </w:p>
-    <w:p>
-      <w:pPr>
-        <w:pStyle w:val="Help"/>
-        <w:numPr>
-          <w:ilvl w:val="0"/>
-          <w:numId w:val="16"/>
-        </w:numPr>
-      </w:pPr>
-      <w:r>
-        <w:t>les testeurs extérieurs éventuels.</w:t>
-      </w:r>
-    </w:p>
-    <w:p>
-      <w:pPr>
-        <w:pStyle w:val="Titre2"/>
-        <w:rPr>
-          <w:i w:val="0"/>
-          <w:iCs/>
-        </w:rPr>
-      </w:pPr>
-      <w:bookmarkStart w:id="15" w:name="_Toc25553309"/>
-      <w:bookmarkStart w:id="16" w:name="_Toc71691014"/>
-      <w:bookmarkStart w:id="17" w:name="_Toc2333859"/>
-      <w:r>
-        <w:rPr>
-          <w:i w:val="0"/>
-          <w:iCs/>
-        </w:rPr>
-        <w:t>Budget</w:t>
-      </w:r>
-      <w:bookmarkEnd w:id="15"/>
-      <w:bookmarkEnd w:id="16"/>
-      <w:bookmarkEnd w:id="17"/>
-    </w:p>
-    <w:p>
-      <w:r>
-        <w:t>Aucune dépense n’est nécécaire.</w:t>
       </w:r>
     </w:p>
     <w:p>
@@ -4618,7 +6351,6 @@
         </w:numPr>
       </w:pPr>
       <w:r>
-        <w:lastRenderedPageBreak/>
         <w:t>Les ressources humaines (en personne*heure)</w:t>
       </w:r>
     </w:p>
@@ -4643,7 +6375,15 @@
         <w:t>du projet</w:t>
       </w:r>
       <w:r>
-        <w:t xml:space="preserve"> en matériel ou licenses)</w:t>
+        <w:t xml:space="preserve"> en matériel ou </w:t>
+      </w:r>
+      <w:proofErr w:type="spellStart"/>
+      <w:r>
+        <w:t>licenses</w:t>
+      </w:r>
+      <w:proofErr w:type="spellEnd"/>
+      <w:r>
+        <w:t>)</w:t>
       </w:r>
       <w:r>
         <w:t>. Si aucune dépense nécessaire</w:t>
@@ -4662,11 +6402,11 @@
           <w:tab w:val="num" w:pos="360"/>
         </w:tabs>
       </w:pPr>
-      <w:bookmarkStart w:id="18" w:name="_Toc2333860"/>
+      <w:bookmarkStart w:id="15" w:name="_Toc2333860"/>
       <w:r>
         <w:t>Implémentation</w:t>
       </w:r>
-      <w:bookmarkEnd w:id="18"/>
+      <w:bookmarkEnd w:id="15"/>
     </w:p>
     <w:p>
       <w:pPr>
@@ -4676,10 +6416,10 @@
           <w:iCs/>
         </w:rPr>
       </w:pPr>
-      <w:bookmarkStart w:id="19" w:name="_Toc2333861"/>
-      <w:bookmarkStart w:id="20" w:name="_Toc25553317"/>
-      <w:bookmarkStart w:id="21" w:name="_Toc71691022"/>
-      <w:bookmarkStart w:id="22" w:name="_Ref254352701"/>
+      <w:bookmarkStart w:id="16" w:name="_Toc2333861"/>
+      <w:bookmarkStart w:id="17" w:name="_Toc25553317"/>
+      <w:bookmarkStart w:id="18" w:name="_Toc71691022"/>
+      <w:bookmarkStart w:id="19" w:name="_Ref254352701"/>
       <w:r>
         <w:rPr>
           <w:i w:val="0"/>
@@ -4687,7 +6427,7 @@
         </w:rPr>
         <w:t>Vue d’ensemble</w:t>
       </w:r>
-      <w:bookmarkEnd w:id="19"/>
+      <w:bookmarkEnd w:id="16"/>
     </w:p>
     <w:p>
       <w:pPr>
@@ -4756,7 +6496,7 @@
           <w:iCs/>
         </w:rPr>
       </w:pPr>
-      <w:bookmarkStart w:id="23" w:name="_Toc2333862"/>
+      <w:bookmarkStart w:id="20" w:name="_Toc2333862"/>
       <w:r>
         <w:rPr>
           <w:i w:val="0"/>
@@ -4764,7 +6504,7 @@
         </w:rPr>
         <w:t>Choix techniques</w:t>
       </w:r>
-      <w:bookmarkEnd w:id="23"/>
+      <w:bookmarkEnd w:id="20"/>
     </w:p>
     <w:p>
       <w:pPr>
@@ -4786,6 +6526,7 @@
         </w:numPr>
       </w:pPr>
       <w:r>
+        <w:lastRenderedPageBreak/>
         <w:t>Matériel</w:t>
       </w:r>
     </w:p>
@@ -4813,7 +6554,23 @@
         </w:numPr>
       </w:pPr>
       <w:r>
-        <w:t>Logiciels tiers (utilitaires, frameworks, navigateurs cible,…)</w:t>
+        <w:t xml:space="preserve">Logiciels tiers (utilitaires, </w:t>
+      </w:r>
+      <w:proofErr w:type="spellStart"/>
+      <w:r>
+        <w:t>frameworks</w:t>
+      </w:r>
+      <w:proofErr w:type="spellEnd"/>
+      <w:r>
+        <w:t xml:space="preserve">, navigateurs </w:t>
+      </w:r>
+      <w:proofErr w:type="gramStart"/>
+      <w:r>
+        <w:t>cible,…</w:t>
+      </w:r>
+      <w:proofErr w:type="gramEnd"/>
+      <w:r>
+        <w:t>)</w:t>
       </w:r>
     </w:p>
     <w:p>
@@ -4835,7 +6592,7 @@
           <w:iCs/>
         </w:rPr>
       </w:pPr>
-      <w:bookmarkStart w:id="24" w:name="_Toc2333863"/>
+      <w:bookmarkStart w:id="21" w:name="_Toc2333863"/>
       <w:r>
         <w:rPr>
           <w:i w:val="0"/>
@@ -4843,7 +6600,7 @@
         </w:rPr>
         <w:t>Modèle Logique de données</w:t>
       </w:r>
-      <w:bookmarkEnd w:id="24"/>
+      <w:bookmarkEnd w:id="21"/>
     </w:p>
     <w:p>
       <w:pPr>
@@ -4917,7 +6674,7 @@
           <w:iCs/>
         </w:rPr>
       </w:pPr>
-      <w:bookmarkStart w:id="25" w:name="_Toc2333864"/>
+      <w:bookmarkStart w:id="22" w:name="_Toc2333864"/>
       <w:r>
         <w:rPr>
           <w:i w:val="0"/>
@@ -4925,7 +6682,7 @@
         </w:rPr>
         <w:t>Points techniques spécifiques</w:t>
       </w:r>
-      <w:bookmarkEnd w:id="25"/>
+      <w:bookmarkEnd w:id="22"/>
     </w:p>
     <w:p>
       <w:pPr>
@@ -4990,12 +6747,14 @@
           <w:i w:val="0"/>
         </w:rPr>
       </w:pPr>
+      <w:proofErr w:type="spellStart"/>
       <w:r>
         <w:t>P</w:t>
       </w:r>
       <w:r>
         <w:t>seudo-code</w:t>
       </w:r>
+      <w:proofErr w:type="spellEnd"/>
       <w:r>
         <w:t xml:space="preserve"> ou organigramme</w:t>
       </w:r>
@@ -5084,35 +6843,35 @@
       <w:pPr>
         <w:pStyle w:val="Titre3"/>
       </w:pPr>
-      <w:bookmarkStart w:id="26" w:name="_Toc2333865"/>
+      <w:bookmarkStart w:id="23" w:name="_Toc2333865"/>
       <w:r>
         <w:t>Point 1</w:t>
       </w:r>
-      <w:bookmarkEnd w:id="26"/>
+      <w:bookmarkEnd w:id="23"/>
     </w:p>
     <w:p>
       <w:pPr>
         <w:pStyle w:val="Titre3"/>
       </w:pPr>
-      <w:bookmarkStart w:id="27" w:name="_Toc2333866"/>
+      <w:bookmarkStart w:id="24" w:name="_Toc2333866"/>
       <w:r>
         <w:t>Point 2</w:t>
       </w:r>
-      <w:bookmarkEnd w:id="27"/>
+      <w:bookmarkEnd w:id="24"/>
     </w:p>
     <w:p>
       <w:pPr>
         <w:pStyle w:val="Titre3"/>
       </w:pPr>
-      <w:bookmarkStart w:id="28" w:name="_Toc2333867"/>
+      <w:bookmarkStart w:id="25" w:name="_Toc2333867"/>
       <w:r>
         <w:t>Point …</w:t>
       </w:r>
-      <w:bookmarkEnd w:id="28"/>
-    </w:p>
-    <w:bookmarkEnd w:id="20"/>
-    <w:bookmarkEnd w:id="21"/>
-    <w:bookmarkEnd w:id="22"/>
+      <w:bookmarkEnd w:id="25"/>
+    </w:p>
+    <w:bookmarkEnd w:id="17"/>
+    <w:bookmarkEnd w:id="18"/>
+    <w:bookmarkEnd w:id="19"/>
     <w:p>
       <w:pPr>
         <w:pStyle w:val="Help"/>
@@ -5134,7 +6893,6 @@
           <w:b/>
           <w:u w:val="single"/>
         </w:rPr>
-        <w:lastRenderedPageBreak/>
         <w:t>Attention</w:t>
       </w:r>
       <w:r>
@@ -5171,7 +6929,7 @@
           <w:iCs/>
         </w:rPr>
       </w:pPr>
-      <w:bookmarkStart w:id="29" w:name="_Toc2333868"/>
+      <w:bookmarkStart w:id="26" w:name="_Toc2333868"/>
       <w:r>
         <w:rPr>
           <w:i w:val="0"/>
@@ -5179,7 +6937,7 @@
         </w:rPr>
         <w:t>Livraisons</w:t>
       </w:r>
-      <w:bookmarkEnd w:id="29"/>
+      <w:bookmarkEnd w:id="26"/>
     </w:p>
     <w:p>
       <w:pPr>
@@ -5193,13 +6951,13 @@
       <w:pPr>
         <w:pStyle w:val="Titre1"/>
       </w:pPr>
-      <w:bookmarkStart w:id="30" w:name="_Toc2333869"/>
-      <w:bookmarkStart w:id="31" w:name="_Toc25553321"/>
-      <w:bookmarkStart w:id="32" w:name="_Toc71691025"/>
+      <w:bookmarkStart w:id="27" w:name="_Toc2333869"/>
+      <w:bookmarkStart w:id="28" w:name="_Toc25553321"/>
+      <w:bookmarkStart w:id="29" w:name="_Toc71691025"/>
       <w:r>
         <w:t>Tests</w:t>
       </w:r>
-      <w:bookmarkEnd w:id="30"/>
+      <w:bookmarkEnd w:id="27"/>
     </w:p>
     <w:p>
       <w:pPr>
@@ -5209,7 +6967,7 @@
           <w:iCs/>
         </w:rPr>
       </w:pPr>
-      <w:bookmarkStart w:id="33" w:name="_Toc2333870"/>
+      <w:bookmarkStart w:id="30" w:name="_Toc2333870"/>
       <w:r>
         <w:rPr>
           <w:i w:val="0"/>
@@ -5224,7 +6982,7 @@
         </w:rPr>
         <w:t>est</w:t>
       </w:r>
-      <w:bookmarkEnd w:id="31"/>
+      <w:bookmarkEnd w:id="28"/>
       <w:r>
         <w:rPr>
           <w:i w:val="0"/>
@@ -5232,50 +6990,50 @@
         </w:rPr>
         <w:t>s effectués</w:t>
       </w:r>
+      <w:bookmarkEnd w:id="29"/>
+      <w:bookmarkEnd w:id="30"/>
+    </w:p>
+    <w:p>
+      <w:pPr>
+        <w:pStyle w:val="Help"/>
+      </w:pPr>
+      <w:r>
+        <w:t>Tableau de résultat des tests, tels que décrit dans le support de cours ICT-431</w:t>
+      </w:r>
+    </w:p>
+    <w:p>
+      <w:pPr>
+        <w:pStyle w:val="Titre2"/>
+        <w:rPr>
+          <w:i w:val="0"/>
+          <w:iCs/>
+        </w:rPr>
+      </w:pPr>
+      <w:bookmarkStart w:id="31" w:name="_Toc25553322"/>
+      <w:bookmarkStart w:id="32" w:name="_Toc71691026"/>
+      <w:bookmarkStart w:id="33" w:name="_Toc2333871"/>
+      <w:r>
+        <w:rPr>
+          <w:i w:val="0"/>
+          <w:iCs/>
+        </w:rPr>
+        <w:t xml:space="preserve">Erreurs </w:t>
+      </w:r>
+      <w:bookmarkEnd w:id="31"/>
+      <w:r>
+        <w:rPr>
+          <w:i w:val="0"/>
+          <w:iCs/>
+        </w:rPr>
+        <w:t>restantes</w:t>
+      </w:r>
       <w:bookmarkEnd w:id="32"/>
       <w:bookmarkEnd w:id="33"/>
-    </w:p>
-    <w:p>
-      <w:pPr>
-        <w:pStyle w:val="Help"/>
-      </w:pPr>
-      <w:r>
-        <w:t>Tableau de résultat des tests, tels que décrit dans le support de cours ICT-431</w:t>
-      </w:r>
-    </w:p>
-    <w:p>
-      <w:pPr>
-        <w:pStyle w:val="Titre2"/>
+      <w:r>
         <w:rPr>
           <w:i w:val="0"/>
           <w:iCs/>
         </w:rPr>
-      </w:pPr>
-      <w:bookmarkStart w:id="34" w:name="_Toc25553322"/>
-      <w:bookmarkStart w:id="35" w:name="_Toc71691026"/>
-      <w:bookmarkStart w:id="36" w:name="_Toc2333871"/>
-      <w:r>
-        <w:rPr>
-          <w:i w:val="0"/>
-          <w:iCs/>
-        </w:rPr>
-        <w:t xml:space="preserve">Erreurs </w:t>
-      </w:r>
-      <w:bookmarkEnd w:id="34"/>
-      <w:r>
-        <w:rPr>
-          <w:i w:val="0"/>
-          <w:iCs/>
-        </w:rPr>
-        <w:t>restantes</w:t>
-      </w:r>
-      <w:bookmarkEnd w:id="35"/>
-      <w:bookmarkEnd w:id="36"/>
-      <w:r>
-        <w:rPr>
-          <w:i w:val="0"/>
-          <w:iCs/>
-        </w:rPr>
         <w:t xml:space="preserve">  </w:t>
       </w:r>
     </w:p>
@@ -5283,9 +7041,17 @@
       <w:pPr>
         <w:pStyle w:val="Help"/>
       </w:pPr>
-      <w:bookmarkStart w:id="37" w:name="_Toc25553323"/>
-      <w:r>
-        <w:t xml:space="preserve">S'il reste encore des erreurs: </w:t>
+      <w:bookmarkStart w:id="34" w:name="_Toc25553323"/>
+      <w:r>
+        <w:t xml:space="preserve">S'il reste encore des </w:t>
+      </w:r>
+      <w:proofErr w:type="gramStart"/>
+      <w:r>
+        <w:t>erreurs:</w:t>
+      </w:r>
+      <w:proofErr w:type="gramEnd"/>
+      <w:r>
+        <w:t xml:space="preserve"> </w:t>
       </w:r>
     </w:p>
     <w:p>
@@ -5311,7 +7077,7 @@
       <w:r>
         <w:t>Conséquences sur l'utilisation du produit</w:t>
       </w:r>
-      <w:bookmarkEnd w:id="37"/>
+      <w:bookmarkEnd w:id="34"/>
     </w:p>
     <w:p>
       <w:pPr>
@@ -5322,6 +7088,7 @@
         </w:numPr>
       </w:pPr>
       <w:r>
+        <w:lastRenderedPageBreak/>
         <w:t>Actions envisagées ou possibles</w:t>
       </w:r>
     </w:p>
@@ -5332,26 +7099,31 @@
           <w:tab w:val="num" w:pos="360"/>
         </w:tabs>
       </w:pPr>
-      <w:bookmarkStart w:id="38" w:name="_Toc25553328"/>
-      <w:bookmarkStart w:id="39" w:name="_Toc71703263"/>
-      <w:bookmarkStart w:id="40" w:name="_Toc2333872"/>
+      <w:bookmarkStart w:id="35" w:name="_Toc25553328"/>
+      <w:bookmarkStart w:id="36" w:name="_Toc71703263"/>
+      <w:bookmarkStart w:id="37" w:name="_Toc2333872"/>
       <w:r>
         <w:t>C</w:t>
       </w:r>
-      <w:bookmarkEnd w:id="38"/>
-      <w:bookmarkEnd w:id="39"/>
+      <w:bookmarkEnd w:id="35"/>
+      <w:bookmarkEnd w:id="36"/>
       <w:r>
         <w:t>onclusions</w:t>
       </w:r>
-      <w:bookmarkEnd w:id="40"/>
+      <w:bookmarkEnd w:id="37"/>
     </w:p>
     <w:p>
       <w:pPr>
         <w:pStyle w:val="Help"/>
       </w:pPr>
       <w:r>
-        <w:t>Développez en tous cas les points suivants:</w:t>
-      </w:r>
+        <w:t xml:space="preserve">Développez en tous cas les points </w:t>
+      </w:r>
+      <w:proofErr w:type="gramStart"/>
+      <w:r>
+        <w:t>suivants:</w:t>
+      </w:r>
+      <w:proofErr w:type="gramEnd"/>
     </w:p>
     <w:p>
       <w:pPr>
@@ -5420,16 +7192,16 @@
           <w:tab w:val="num" w:pos="360"/>
         </w:tabs>
       </w:pPr>
-      <w:bookmarkStart w:id="41" w:name="_Toc71703264"/>
-      <w:bookmarkStart w:id="42" w:name="_Toc2333873"/>
+      <w:bookmarkStart w:id="38" w:name="_Toc71703264"/>
+      <w:bookmarkStart w:id="39" w:name="_Toc2333873"/>
       <w:r>
         <w:t>A</w:t>
       </w:r>
-      <w:bookmarkEnd w:id="41"/>
+      <w:bookmarkEnd w:id="38"/>
       <w:r>
         <w:t>nnexes</w:t>
       </w:r>
-      <w:bookmarkEnd w:id="42"/>
+      <w:bookmarkEnd w:id="39"/>
     </w:p>
     <w:p>
       <w:pPr>
@@ -5439,8 +7211,8 @@
           <w:iCs/>
         </w:rPr>
       </w:pPr>
-      <w:bookmarkStart w:id="43" w:name="_Toc71703265"/>
-      <w:bookmarkStart w:id="44" w:name="_Toc2333874"/>
+      <w:bookmarkStart w:id="40" w:name="_Toc71703265"/>
+      <w:bookmarkStart w:id="41" w:name="_Toc2333874"/>
       <w:r>
         <w:rPr>
           <w:i w:val="0"/>
@@ -5448,8 +7220,8 @@
         </w:rPr>
         <w:t>Sources – Bibliographie</w:t>
       </w:r>
-      <w:bookmarkEnd w:id="43"/>
-      <w:bookmarkEnd w:id="44"/>
+      <w:bookmarkEnd w:id="40"/>
+      <w:bookmarkEnd w:id="41"/>
     </w:p>
     <w:p>
       <w:pPr>
@@ -5462,7 +7234,15 @@
         <w:t>s</w:t>
       </w:r>
       <w:r>
-        <w:t xml:space="preserve"> (Titre, auteur, date), des sites Internet (URL) consultés, des articles (Revue, date, titre, auteur)… Et de toutes les aides externes (noms)   </w:t>
+        <w:t xml:space="preserve"> (Titre, auteur, date), des sites Internet (URL) consultés, des articles (Revue, date, titre, </w:t>
+      </w:r>
+      <w:proofErr w:type="gramStart"/>
+      <w:r>
+        <w:t>auteur)…</w:t>
+      </w:r>
+      <w:proofErr w:type="gramEnd"/>
+      <w:r>
+        <w:t xml:space="preserve"> Et de toutes les aides externes (noms)   </w:t>
       </w:r>
     </w:p>
     <w:p>
@@ -5473,9 +7253,9 @@
           <w:iCs/>
         </w:rPr>
       </w:pPr>
-      <w:bookmarkStart w:id="45" w:name="_Toc25553330"/>
-      <w:bookmarkStart w:id="46" w:name="_Toc71703266"/>
-      <w:bookmarkStart w:id="47" w:name="_Toc2333875"/>
+      <w:bookmarkStart w:id="42" w:name="_Toc25553330"/>
+      <w:bookmarkStart w:id="43" w:name="_Toc71703266"/>
+      <w:bookmarkStart w:id="44" w:name="_Toc2333875"/>
       <w:r>
         <w:rPr>
           <w:i w:val="0"/>
@@ -5483,8 +7263,8 @@
         </w:rPr>
         <w:t xml:space="preserve">Journal de bord </w:t>
       </w:r>
-      <w:bookmarkEnd w:id="45"/>
-      <w:bookmarkEnd w:id="46"/>
+      <w:bookmarkEnd w:id="42"/>
+      <w:bookmarkEnd w:id="43"/>
       <w:r>
         <w:rPr>
           <w:i w:val="0"/>
@@ -5492,7 +7272,7 @@
         </w:rPr>
         <w:t>du projet</w:t>
       </w:r>
-      <w:bookmarkEnd w:id="47"/>
+      <w:bookmarkEnd w:id="44"/>
     </w:p>
     <w:p/>
     <w:tbl>
@@ -5510,8 +7290,8 @@
         <w:tblLook w:val="00A0" w:firstRow="1" w:lastRow="0" w:firstColumn="1" w:lastColumn="0" w:noHBand="0" w:noVBand="0"/>
       </w:tblPr>
       <w:tblGrid>
-        <w:gridCol w:w="1134"/>
-        <w:gridCol w:w="7652"/>
+        <w:gridCol w:w="1418"/>
+        <w:gridCol w:w="7368"/>
       </w:tblGrid>
       <w:tr>
         <w:tc>
@@ -5562,13 +7342,26 @@
           <w:tcPr>
             <w:tcW w:w="1134" w:type="dxa"/>
           </w:tcPr>
-          <w:p/>
+          <w:p>
+            <w:r>
+              <w:t>21.03.2019</w:t>
+            </w:r>
+          </w:p>
         </w:tc>
         <w:tc>
           <w:tcPr>
             <w:tcW w:w="7652" w:type="dxa"/>
           </w:tcPr>
-          <w:p/>
+          <w:p>
+            <w:r>
+              <w:t>Ajout</w:t>
+            </w:r>
+            <w:r>
+              <w:t>111111</w:t>
+            </w:r>
+            <w:bookmarkStart w:id="45" w:name="_GoBack"/>
+            <w:bookmarkEnd w:id="45"/>
+          </w:p>
         </w:tc>
       </w:tr>
     </w:tbl>
@@ -5580,12 +7373,8 @@
       </w:pPr>
     </w:p>
     <w:sectPr>
-      <w:headerReference w:type="even" r:id="rId11"/>
       <w:headerReference w:type="default" r:id="rId12"/>
-      <w:footerReference w:type="even" r:id="rId13"/>
-      <w:footerReference w:type="default" r:id="rId14"/>
-      <w:headerReference w:type="first" r:id="rId15"/>
-      <w:footerReference w:type="first" r:id="rId16"/>
+      <w:footerReference w:type="default" r:id="rId13"/>
       <w:pgSz w:w="11906" w:h="16838" w:code="9"/>
       <w:pgMar w:top="1418" w:right="1418" w:bottom="1418" w:left="1418" w:header="720" w:footer="720" w:gutter="0"/>
       <w:cols w:space="720"/>
@@ -5615,16 +7404,6 @@
 </file>
 
 <file path=word/footer1.xml><?xml version="1.0" encoding="utf-8"?>
-<w:ftr xmlns:wpc="http://schemas.microsoft.com/office/word/2010/wordprocessingCanvas" xmlns:cx="http://schemas.microsoft.com/office/drawing/2014/chartex" xmlns:cx1="http://schemas.microsoft.com/office/drawing/2015/9/8/chartex" xmlns:mc="http://schemas.openxmlformats.org/markup-compatibility/2006" xmlns:o="urn:schemas-microsoft-com:office:office" xmlns:r="http://schemas.openxmlformats.org/officeDocument/2006/relationships" xmlns:m="http://schemas.openxmlformats.org/officeDocument/2006/math" xmlns:v="urn:schemas-microsoft-com:vml" xmlns:wp14="http://schemas.microsoft.com/office/word/2010/wordprocessingDrawing" xmlns:wp="http://schemas.openxmlformats.org/drawingml/2006/wordprocessingDrawing" xmlns:w10="urn:schemas-microsoft-com:office:word" xmlns:w="http://schemas.openxmlformats.org/wordprocessingml/2006/main" xmlns:w14="http://schemas.microsoft.com/office/word/2010/wordml" xmlns:w15="http://schemas.microsoft.com/office/word/2012/wordml" xmlns:w16se="http://schemas.microsoft.com/office/word/2015/wordml/symex" xmlns:wpg="http://schemas.microsoft.com/office/word/2010/wordprocessingGroup" xmlns:wpi="http://schemas.microsoft.com/office/word/2010/wordprocessingInk" xmlns:wne="http://schemas.microsoft.com/office/word/2006/wordml" xmlns:wps="http://schemas.microsoft.com/office/word/2010/wordprocessingShape" mc:Ignorable="w14 w15 w16se wp14">
-  <w:p>
-    <w:pPr>
-      <w:pStyle w:val="Pieddepage"/>
-    </w:pPr>
-  </w:p>
-</w:ftr>
-</file>
-
-<file path=word/footer2.xml><?xml version="1.0" encoding="utf-8"?>
 <w:ftr xmlns:wpc="http://schemas.microsoft.com/office/word/2010/wordprocessingCanvas" xmlns:cx="http://schemas.microsoft.com/office/drawing/2014/chartex" xmlns:cx1="http://schemas.microsoft.com/office/drawing/2015/9/8/chartex" xmlns:mc="http://schemas.openxmlformats.org/markup-compatibility/2006" xmlns:o="urn:schemas-microsoft-com:office:office" xmlns:r="http://schemas.openxmlformats.org/officeDocument/2006/relationships" xmlns:m="http://schemas.openxmlformats.org/officeDocument/2006/math" xmlns:v="urn:schemas-microsoft-com:vml" xmlns:wp14="http://schemas.microsoft.com/office/word/2010/wordprocessingDrawing" xmlns:wp="http://schemas.openxmlformats.org/drawingml/2006/wordprocessingDrawing" xmlns:w10="urn:schemas-microsoft-com:office:word" xmlns:w="http://schemas.openxmlformats.org/wordprocessingml/2006/main" xmlns:w14="http://schemas.microsoft.com/office/word/2010/wordml" xmlns:w15="http://schemas.microsoft.com/office/word/2012/wordml" xmlns:w16se="http://schemas.microsoft.com/office/word/2015/wordml/symex" xmlns:wpg="http://schemas.microsoft.com/office/word/2010/wordprocessingGroup" xmlns:wpi="http://schemas.microsoft.com/office/word/2010/wordprocessingInk" xmlns:wne="http://schemas.microsoft.com/office/word/2006/wordml" xmlns:wps="http://schemas.microsoft.com/office/word/2010/wordprocessingShape" mc:Ignorable="w14 w15 w16se wp14">
   <w:p>
     <w:pPr>
@@ -5662,7 +7441,7 @@
         <w:rStyle w:val="Numrodepage"/>
         <w:noProof/>
       </w:rPr>
-      <w:t>4</w:t>
+      <w:t>8</w:t>
     </w:r>
     <w:r>
       <w:rPr>
@@ -5673,51 +7452,20 @@
     <w:r>
       <w:tab/>
     </w:r>
-    <w:r>
-      <w:fldChar w:fldCharType="begin"/>
-    </w:r>
-    <w:r>
-      <w:instrText xml:space="preserve"> SAVEDATE  \* MERGEFORMAT </w:instrText>
-    </w:r>
-    <w:r>
-      <w:fldChar w:fldCharType="separate"/>
-    </w:r>
-    <w:r>
-      <w:rPr>
-        <w:noProof/>
-      </w:rPr>
-      <w:t>15/03/2019 12:1</w:t>
-    </w:r>
-    <w:bookmarkStart w:id="48" w:name="_GoBack"/>
-    <w:bookmarkEnd w:id="48"/>
-    <w:r>
-      <w:rPr>
-        <w:noProof/>
-      </w:rPr>
-      <w:t>4:00</w:t>
-    </w:r>
-    <w:r>
-      <w:rPr>
-        <w:noProof/>
-      </w:rPr>
-      <w:fldChar w:fldCharType="end"/>
-    </w:r>
+    <w:fldSimple w:instr=" SAVEDATE  \* MERGEFORMAT ">
+      <w:r>
+        <w:rPr>
+          <w:noProof/>
+        </w:rPr>
+        <w:t>15/03/2019 12:14:00</w:t>
+      </w:r>
+    </w:fldSimple>
     <w:r>
       <w:rPr>
         <w:rStyle w:val="Numrodepage"/>
       </w:rPr>
       <w:tab/>
     </w:r>
-  </w:p>
-</w:ftr>
-</file>
-
-<file path=word/footer3.xml><?xml version="1.0" encoding="utf-8"?>
-<w:ftr xmlns:wpc="http://schemas.microsoft.com/office/word/2010/wordprocessingCanvas" xmlns:cx="http://schemas.microsoft.com/office/drawing/2014/chartex" xmlns:cx1="http://schemas.microsoft.com/office/drawing/2015/9/8/chartex" xmlns:mc="http://schemas.openxmlformats.org/markup-compatibility/2006" xmlns:o="urn:schemas-microsoft-com:office:office" xmlns:r="http://schemas.openxmlformats.org/officeDocument/2006/relationships" xmlns:m="http://schemas.openxmlformats.org/officeDocument/2006/math" xmlns:v="urn:schemas-microsoft-com:vml" xmlns:wp14="http://schemas.microsoft.com/office/word/2010/wordprocessingDrawing" xmlns:wp="http://schemas.openxmlformats.org/drawingml/2006/wordprocessingDrawing" xmlns:w10="urn:schemas-microsoft-com:office:word" xmlns:w="http://schemas.openxmlformats.org/wordprocessingml/2006/main" xmlns:w14="http://schemas.microsoft.com/office/word/2010/wordml" xmlns:w15="http://schemas.microsoft.com/office/word/2012/wordml" xmlns:w16se="http://schemas.microsoft.com/office/word/2015/wordml/symex" xmlns:wpg="http://schemas.microsoft.com/office/word/2010/wordprocessingGroup" xmlns:wpi="http://schemas.microsoft.com/office/word/2010/wordprocessingInk" xmlns:wne="http://schemas.microsoft.com/office/word/2006/wordml" xmlns:wps="http://schemas.microsoft.com/office/word/2010/wordprocessingShape" mc:Ignorable="w14 w15 w16se wp14">
-  <w:p>
-    <w:pPr>
-      <w:pStyle w:val="Pieddepage"/>
-    </w:pPr>
   </w:p>
 </w:ftr>
 </file>
@@ -5742,16 +7490,6 @@
 </file>
 
 <file path=word/header1.xml><?xml version="1.0" encoding="utf-8"?>
-<w:hdr xmlns:wpc="http://schemas.microsoft.com/office/word/2010/wordprocessingCanvas" xmlns:cx="http://schemas.microsoft.com/office/drawing/2014/chartex" xmlns:cx1="http://schemas.microsoft.com/office/drawing/2015/9/8/chartex" xmlns:mc="http://schemas.openxmlformats.org/markup-compatibility/2006" xmlns:o="urn:schemas-microsoft-com:office:office" xmlns:r="http://schemas.openxmlformats.org/officeDocument/2006/relationships" xmlns:m="http://schemas.openxmlformats.org/officeDocument/2006/math" xmlns:v="urn:schemas-microsoft-com:vml" xmlns:wp14="http://schemas.microsoft.com/office/word/2010/wordprocessingDrawing" xmlns:wp="http://schemas.openxmlformats.org/drawingml/2006/wordprocessingDrawing" xmlns:w10="urn:schemas-microsoft-com:office:word" xmlns:w="http://schemas.openxmlformats.org/wordprocessingml/2006/main" xmlns:w14="http://schemas.microsoft.com/office/word/2010/wordml" xmlns:w15="http://schemas.microsoft.com/office/word/2012/wordml" xmlns:w16se="http://schemas.microsoft.com/office/word/2015/wordml/symex" xmlns:wpg="http://schemas.microsoft.com/office/word/2010/wordprocessingGroup" xmlns:wpi="http://schemas.microsoft.com/office/word/2010/wordprocessingInk" xmlns:wne="http://schemas.microsoft.com/office/word/2006/wordml" xmlns:wps="http://schemas.microsoft.com/office/word/2010/wordprocessingShape" mc:Ignorable="w14 w15 w16se wp14">
-  <w:p>
-    <w:pPr>
-      <w:pStyle w:val="En-tte"/>
-    </w:pPr>
-  </w:p>
-</w:hdr>
-</file>
-
-<file path=word/header2.xml><?xml version="1.0" encoding="utf-8"?>
 <w:hdr xmlns:wpc="http://schemas.microsoft.com/office/word/2010/wordprocessingCanvas" xmlns:cx="http://schemas.microsoft.com/office/drawing/2014/chartex" xmlns:cx1="http://schemas.microsoft.com/office/drawing/2015/9/8/chartex" xmlns:mc="http://schemas.openxmlformats.org/markup-compatibility/2006" xmlns:o="urn:schemas-microsoft-com:office:office" xmlns:r="http://schemas.openxmlformats.org/officeDocument/2006/relationships" xmlns:m="http://schemas.openxmlformats.org/officeDocument/2006/math" xmlns:v="urn:schemas-microsoft-com:vml" xmlns:wp14="http://schemas.microsoft.com/office/word/2010/wordprocessingDrawing" xmlns:wp="http://schemas.openxmlformats.org/drawingml/2006/wordprocessingDrawing" xmlns:w10="urn:schemas-microsoft-com:office:word" xmlns:w="http://schemas.openxmlformats.org/wordprocessingml/2006/main" xmlns:w14="http://schemas.microsoft.com/office/word/2010/wordml" xmlns:w15="http://schemas.microsoft.com/office/word/2012/wordml" xmlns:w16se="http://schemas.microsoft.com/office/word/2015/wordml/symex" xmlns:wpg="http://schemas.microsoft.com/office/word/2010/wordprocessingGroup" xmlns:wpi="http://schemas.microsoft.com/office/word/2010/wordprocessingInk" xmlns:wne="http://schemas.microsoft.com/office/word/2006/wordml" xmlns:wps="http://schemas.microsoft.com/office/word/2010/wordprocessingShape" mc:Ignorable="w14 w15 w16se wp14">
   <w:p>
     <w:pPr>
@@ -5849,16 +7587,6 @@
 </w:hdr>
 </file>
 
-<file path=word/header3.xml><?xml version="1.0" encoding="utf-8"?>
-<w:hdr xmlns:wpc="http://schemas.microsoft.com/office/word/2010/wordprocessingCanvas" xmlns:cx="http://schemas.microsoft.com/office/drawing/2014/chartex" xmlns:cx1="http://schemas.microsoft.com/office/drawing/2015/9/8/chartex" xmlns:mc="http://schemas.openxmlformats.org/markup-compatibility/2006" xmlns:o="urn:schemas-microsoft-com:office:office" xmlns:r="http://schemas.openxmlformats.org/officeDocument/2006/relationships" xmlns:m="http://schemas.openxmlformats.org/officeDocument/2006/math" xmlns:v="urn:schemas-microsoft-com:vml" xmlns:wp14="http://schemas.microsoft.com/office/word/2010/wordprocessingDrawing" xmlns:wp="http://schemas.openxmlformats.org/drawingml/2006/wordprocessingDrawing" xmlns:w10="urn:schemas-microsoft-com:office:word" xmlns:w="http://schemas.openxmlformats.org/wordprocessingml/2006/main" xmlns:w14="http://schemas.microsoft.com/office/word/2010/wordml" xmlns:w15="http://schemas.microsoft.com/office/word/2012/wordml" xmlns:w16se="http://schemas.microsoft.com/office/word/2015/wordml/symex" xmlns:wpg="http://schemas.microsoft.com/office/word/2010/wordprocessingGroup" xmlns:wpi="http://schemas.microsoft.com/office/word/2010/wordprocessingInk" xmlns:wne="http://schemas.microsoft.com/office/word/2006/wordml" xmlns:wps="http://schemas.microsoft.com/office/word/2010/wordprocessingShape" mc:Ignorable="w14 w15 w16se wp14">
-  <w:p>
-    <w:pPr>
-      <w:pStyle w:val="En-tte"/>
-    </w:pPr>
-  </w:p>
-</w:hdr>
-</file>
-
 <file path=word/numbering.xml><?xml version="1.0" encoding="utf-8"?>
 <w:numbering xmlns:wpc="http://schemas.microsoft.com/office/word/2010/wordprocessingCanvas" xmlns:cx="http://schemas.microsoft.com/office/drawing/2014/chartex" xmlns:cx1="http://schemas.microsoft.com/office/drawing/2015/9/8/chartex" xmlns:mc="http://schemas.openxmlformats.org/markup-compatibility/2006" xmlns:o="urn:schemas-microsoft-com:office:office" xmlns:r="http://schemas.openxmlformats.org/officeDocument/2006/relationships" xmlns:m="http://schemas.openxmlformats.org/officeDocument/2006/math" xmlns:v="urn:schemas-microsoft-com:vml" xmlns:wp14="http://schemas.microsoft.com/office/word/2010/wordprocessingDrawing" xmlns:wp="http://schemas.openxmlformats.org/drawingml/2006/wordprocessingDrawing" xmlns:w10="urn:schemas-microsoft-com:office:word" xmlns:w="http://schemas.openxmlformats.org/wordprocessingml/2006/main" xmlns:w14="http://schemas.microsoft.com/office/word/2010/wordml" xmlns:w15="http://schemas.microsoft.com/office/word/2012/wordml" xmlns:w16se="http://schemas.microsoft.com/office/word/2015/wordml/symex" xmlns:wpg="http://schemas.microsoft.com/office/word/2010/wordprocessingGroup" xmlns:wpi="http://schemas.microsoft.com/office/word/2010/wordprocessingInk" xmlns:wne="http://schemas.microsoft.com/office/word/2006/wordml" xmlns:wps="http://schemas.microsoft.com/office/word/2010/wordprocessingShape" mc:Ignorable="w14 w15 w16se wp14">
   <w:abstractNum w:abstractNumId="0" w15:restartNumberingAfterBreak="0">
@@ -7234,6 +8962,92 @@
     </w:lvl>
   </w:abstractNum>
   <w:abstractNum w:abstractNumId="12" w15:restartNumberingAfterBreak="0">
+    <w:nsid w:val="37F74A51"/>
+    <w:multiLevelType w:val="multilevel"/>
+    <w:tmpl w:val="100C001F"/>
+    <w:lvl w:ilvl="0">
+      <w:start w:val="1"/>
+      <w:numFmt w:val="decimal"/>
+      <w:lvlText w:val="%1."/>
+      <w:lvlJc w:val="left"/>
+      <w:pPr>
+        <w:ind w:left="360" w:hanging="360"/>
+      </w:pPr>
+    </w:lvl>
+    <w:lvl w:ilvl="1">
+      <w:start w:val="1"/>
+      <w:numFmt w:val="decimal"/>
+      <w:lvlText w:val="%1.%2."/>
+      <w:lvlJc w:val="left"/>
+      <w:pPr>
+        <w:ind w:left="792" w:hanging="432"/>
+      </w:pPr>
+    </w:lvl>
+    <w:lvl w:ilvl="2">
+      <w:start w:val="1"/>
+      <w:numFmt w:val="decimal"/>
+      <w:lvlText w:val="%1.%2.%3."/>
+      <w:lvlJc w:val="left"/>
+      <w:pPr>
+        <w:ind w:left="1224" w:hanging="504"/>
+      </w:pPr>
+    </w:lvl>
+    <w:lvl w:ilvl="3">
+      <w:start w:val="1"/>
+      <w:numFmt w:val="decimal"/>
+      <w:lvlText w:val="%1.%2.%3.%4."/>
+      <w:lvlJc w:val="left"/>
+      <w:pPr>
+        <w:ind w:left="1728" w:hanging="648"/>
+      </w:pPr>
+    </w:lvl>
+    <w:lvl w:ilvl="4">
+      <w:start w:val="1"/>
+      <w:numFmt w:val="decimal"/>
+      <w:lvlText w:val="%1.%2.%3.%4.%5."/>
+      <w:lvlJc w:val="left"/>
+      <w:pPr>
+        <w:ind w:left="2232" w:hanging="792"/>
+      </w:pPr>
+    </w:lvl>
+    <w:lvl w:ilvl="5">
+      <w:start w:val="1"/>
+      <w:numFmt w:val="decimal"/>
+      <w:lvlText w:val="%1.%2.%3.%4.%5.%6."/>
+      <w:lvlJc w:val="left"/>
+      <w:pPr>
+        <w:ind w:left="2736" w:hanging="936"/>
+      </w:pPr>
+    </w:lvl>
+    <w:lvl w:ilvl="6">
+      <w:start w:val="1"/>
+      <w:numFmt w:val="decimal"/>
+      <w:lvlText w:val="%1.%2.%3.%4.%5.%6.%7."/>
+      <w:lvlJc w:val="left"/>
+      <w:pPr>
+        <w:ind w:left="3240" w:hanging="1080"/>
+      </w:pPr>
+    </w:lvl>
+    <w:lvl w:ilvl="7">
+      <w:start w:val="1"/>
+      <w:numFmt w:val="decimal"/>
+      <w:lvlText w:val="%1.%2.%3.%4.%5.%6.%7.%8."/>
+      <w:lvlJc w:val="left"/>
+      <w:pPr>
+        <w:ind w:left="3744" w:hanging="1224"/>
+      </w:pPr>
+    </w:lvl>
+    <w:lvl w:ilvl="8">
+      <w:start w:val="1"/>
+      <w:numFmt w:val="decimal"/>
+      <w:lvlText w:val="%1.%2.%3.%4.%5.%6.%7.%8.%9."/>
+      <w:lvlJc w:val="left"/>
+      <w:pPr>
+        <w:ind w:left="4320" w:hanging="1440"/>
+      </w:pPr>
+    </w:lvl>
+  </w:abstractNum>
+  <w:abstractNum w:abstractNumId="13" w15:restartNumberingAfterBreak="0">
     <w:nsid w:val="408C02FF"/>
     <w:multiLevelType w:val="hybridMultilevel"/>
     <w:tmpl w:val="1C925AC4"/>
@@ -7370,7 +9184,7 @@
       </w:rPr>
     </w:lvl>
   </w:abstractNum>
-  <w:abstractNum w:abstractNumId="13" w15:restartNumberingAfterBreak="0">
+  <w:abstractNum w:abstractNumId="14" w15:restartNumberingAfterBreak="0">
     <w:nsid w:val="42F31DAB"/>
     <w:multiLevelType w:val="hybridMultilevel"/>
     <w:tmpl w:val="A46C5D1C"/>
@@ -7510,7 +9324,7 @@
       </w:rPr>
     </w:lvl>
   </w:abstractNum>
-  <w:abstractNum w:abstractNumId="14" w15:restartNumberingAfterBreak="0">
+  <w:abstractNum w:abstractNumId="15" w15:restartNumberingAfterBreak="0">
     <w:nsid w:val="45EB0AAE"/>
     <w:multiLevelType w:val="multilevel"/>
     <w:tmpl w:val="3E0A631E"/>
@@ -7623,7 +9437,7 @@
       </w:pPr>
     </w:lvl>
   </w:abstractNum>
-  <w:abstractNum w:abstractNumId="15" w15:restartNumberingAfterBreak="0">
+  <w:abstractNum w:abstractNumId="16" w15:restartNumberingAfterBreak="0">
     <w:nsid w:val="4FF51F81"/>
     <w:multiLevelType w:val="hybridMultilevel"/>
     <w:tmpl w:val="B4BACFDE"/>
@@ -7736,7 +9550,7 @@
       </w:rPr>
     </w:lvl>
   </w:abstractNum>
-  <w:abstractNum w:abstractNumId="16" w15:restartNumberingAfterBreak="0">
+  <w:abstractNum w:abstractNumId="17" w15:restartNumberingAfterBreak="0">
     <w:nsid w:val="5082572C"/>
     <w:multiLevelType w:val="hybridMultilevel"/>
     <w:tmpl w:val="ED4ACFA4"/>
@@ -7876,7 +9690,7 @@
       </w:rPr>
     </w:lvl>
   </w:abstractNum>
-  <w:abstractNum w:abstractNumId="17" w15:restartNumberingAfterBreak="0">
+  <w:abstractNum w:abstractNumId="18" w15:restartNumberingAfterBreak="0">
     <w:nsid w:val="52B247CA"/>
     <w:multiLevelType w:val="hybridMultilevel"/>
     <w:tmpl w:val="B7D4D45A"/>
@@ -8016,7 +9830,7 @@
       </w:rPr>
     </w:lvl>
   </w:abstractNum>
-  <w:abstractNum w:abstractNumId="18" w15:restartNumberingAfterBreak="0">
+  <w:abstractNum w:abstractNumId="19" w15:restartNumberingAfterBreak="0">
     <w:nsid w:val="56A255C1"/>
     <w:multiLevelType w:val="hybridMultilevel"/>
     <w:tmpl w:val="338CCFB2"/>
@@ -8129,7 +9943,7 @@
       </w:rPr>
     </w:lvl>
   </w:abstractNum>
-  <w:abstractNum w:abstractNumId="19" w15:restartNumberingAfterBreak="0">
+  <w:abstractNum w:abstractNumId="20" w15:restartNumberingAfterBreak="0">
     <w:nsid w:val="594C1361"/>
     <w:multiLevelType w:val="hybridMultilevel"/>
     <w:tmpl w:val="5C243628"/>
@@ -8269,7 +10083,7 @@
       </w:rPr>
     </w:lvl>
   </w:abstractNum>
-  <w:abstractNum w:abstractNumId="20" w15:restartNumberingAfterBreak="0">
+  <w:abstractNum w:abstractNumId="21" w15:restartNumberingAfterBreak="0">
     <w:nsid w:val="5B0F0972"/>
     <w:multiLevelType w:val="hybridMultilevel"/>
     <w:tmpl w:val="39D06EC6"/>
@@ -8382,7 +10196,7 @@
       </w:rPr>
     </w:lvl>
   </w:abstractNum>
-  <w:abstractNum w:abstractNumId="21" w15:restartNumberingAfterBreak="0">
+  <w:abstractNum w:abstractNumId="22" w15:restartNumberingAfterBreak="0">
     <w:nsid w:val="5E4B2431"/>
     <w:multiLevelType w:val="hybridMultilevel"/>
     <w:tmpl w:val="4550A29E"/>
@@ -8495,7 +10309,7 @@
       </w:rPr>
     </w:lvl>
   </w:abstractNum>
-  <w:abstractNum w:abstractNumId="22" w15:restartNumberingAfterBreak="0">
+  <w:abstractNum w:abstractNumId="23" w15:restartNumberingAfterBreak="0">
     <w:nsid w:val="71E06583"/>
     <w:multiLevelType w:val="hybridMultilevel"/>
     <w:tmpl w:val="26C81FCE"/>
@@ -8635,7 +10449,93 @@
       </w:rPr>
     </w:lvl>
   </w:abstractNum>
-  <w:abstractNum w:abstractNumId="23" w15:restartNumberingAfterBreak="0">
+  <w:abstractNum w:abstractNumId="24" w15:restartNumberingAfterBreak="0">
+    <w:nsid w:val="72893A16"/>
+    <w:multiLevelType w:val="multilevel"/>
+    <w:tmpl w:val="100C001F"/>
+    <w:lvl w:ilvl="0">
+      <w:start w:val="1"/>
+      <w:numFmt w:val="decimal"/>
+      <w:lvlText w:val="%1."/>
+      <w:lvlJc w:val="left"/>
+      <w:pPr>
+        <w:ind w:left="360" w:hanging="360"/>
+      </w:pPr>
+    </w:lvl>
+    <w:lvl w:ilvl="1">
+      <w:start w:val="1"/>
+      <w:numFmt w:val="decimal"/>
+      <w:lvlText w:val="%1.%2."/>
+      <w:lvlJc w:val="left"/>
+      <w:pPr>
+        <w:ind w:left="792" w:hanging="432"/>
+      </w:pPr>
+    </w:lvl>
+    <w:lvl w:ilvl="2">
+      <w:start w:val="1"/>
+      <w:numFmt w:val="decimal"/>
+      <w:lvlText w:val="%1.%2.%3."/>
+      <w:lvlJc w:val="left"/>
+      <w:pPr>
+        <w:ind w:left="1224" w:hanging="504"/>
+      </w:pPr>
+    </w:lvl>
+    <w:lvl w:ilvl="3">
+      <w:start w:val="1"/>
+      <w:numFmt w:val="decimal"/>
+      <w:lvlText w:val="%1.%2.%3.%4."/>
+      <w:lvlJc w:val="left"/>
+      <w:pPr>
+        <w:ind w:left="1728" w:hanging="648"/>
+      </w:pPr>
+    </w:lvl>
+    <w:lvl w:ilvl="4">
+      <w:start w:val="1"/>
+      <w:numFmt w:val="decimal"/>
+      <w:lvlText w:val="%1.%2.%3.%4.%5."/>
+      <w:lvlJc w:val="left"/>
+      <w:pPr>
+        <w:ind w:left="2232" w:hanging="792"/>
+      </w:pPr>
+    </w:lvl>
+    <w:lvl w:ilvl="5">
+      <w:start w:val="1"/>
+      <w:numFmt w:val="decimal"/>
+      <w:lvlText w:val="%1.%2.%3.%4.%5.%6."/>
+      <w:lvlJc w:val="left"/>
+      <w:pPr>
+        <w:ind w:left="2736" w:hanging="936"/>
+      </w:pPr>
+    </w:lvl>
+    <w:lvl w:ilvl="6">
+      <w:start w:val="1"/>
+      <w:numFmt w:val="decimal"/>
+      <w:lvlText w:val="%1.%2.%3.%4.%5.%6.%7."/>
+      <w:lvlJc w:val="left"/>
+      <w:pPr>
+        <w:ind w:left="3240" w:hanging="1080"/>
+      </w:pPr>
+    </w:lvl>
+    <w:lvl w:ilvl="7">
+      <w:start w:val="1"/>
+      <w:numFmt w:val="decimal"/>
+      <w:lvlText w:val="%1.%2.%3.%4.%5.%6.%7.%8."/>
+      <w:lvlJc w:val="left"/>
+      <w:pPr>
+        <w:ind w:left="3744" w:hanging="1224"/>
+      </w:pPr>
+    </w:lvl>
+    <w:lvl w:ilvl="8">
+      <w:start w:val="1"/>
+      <w:numFmt w:val="decimal"/>
+      <w:lvlText w:val="%1.%2.%3.%4.%5.%6.%7.%8.%9."/>
+      <w:lvlJc w:val="left"/>
+      <w:pPr>
+        <w:ind w:left="4320" w:hanging="1440"/>
+      </w:pPr>
+    </w:lvl>
+  </w:abstractNum>
+  <w:abstractNum w:abstractNumId="25" w15:restartNumberingAfterBreak="0">
     <w:nsid w:val="75A3529B"/>
     <w:multiLevelType w:val="hybridMultilevel"/>
     <w:tmpl w:val="819EEA64"/>
@@ -8775,7 +10675,7 @@
       </w:rPr>
     </w:lvl>
   </w:abstractNum>
-  <w:abstractNum w:abstractNumId="24" w15:restartNumberingAfterBreak="0">
+  <w:abstractNum w:abstractNumId="26" w15:restartNumberingAfterBreak="0">
     <w:nsid w:val="797979A0"/>
     <w:multiLevelType w:val="hybridMultilevel"/>
     <w:tmpl w:val="7E40D33A"/>
@@ -8888,7 +10788,7 @@
       </w:rPr>
     </w:lvl>
   </w:abstractNum>
-  <w:abstractNum w:abstractNumId="25" w15:restartNumberingAfterBreak="0">
+  <w:abstractNum w:abstractNumId="27" w15:restartNumberingAfterBreak="0">
     <w:nsid w:val="7B193736"/>
     <w:multiLevelType w:val="multilevel"/>
     <w:tmpl w:val="3E0A631E"/>
@@ -9009,7 +10909,7 @@
       </w:pPr>
     </w:lvl>
   </w:abstractNum>
-  <w:abstractNum w:abstractNumId="26" w15:restartNumberingAfterBreak="0">
+  <w:abstractNum w:abstractNumId="28" w15:restartNumberingAfterBreak="0">
     <w:nsid w:val="7D032E42"/>
     <w:multiLevelType w:val="hybridMultilevel"/>
     <w:tmpl w:val="901CE568"/>
@@ -9122,7 +11022,7 @@
       </w:rPr>
     </w:lvl>
   </w:abstractNum>
-  <w:abstractNum w:abstractNumId="27" w15:restartNumberingAfterBreak="0">
+  <w:abstractNum w:abstractNumId="29" w15:restartNumberingAfterBreak="0">
     <w:nsid w:val="7DD245F2"/>
     <w:multiLevelType w:val="hybridMultilevel"/>
     <w:tmpl w:val="3100450C"/>
@@ -9262,7 +11162,7 @@
       </w:rPr>
     </w:lvl>
   </w:abstractNum>
-  <w:abstractNum w:abstractNumId="28" w15:restartNumberingAfterBreak="0">
+  <w:abstractNum w:abstractNumId="30" w15:restartNumberingAfterBreak="0">
     <w:nsid w:val="7DDE7E2F"/>
     <w:multiLevelType w:val="hybridMultilevel"/>
     <w:tmpl w:val="47B69FA2"/>
@@ -9376,7 +11276,7 @@
     </w:lvl>
   </w:abstractNum>
   <w:num w:numId="1">
-    <w:abstractNumId w:val="25"/>
+    <w:abstractNumId w:val="27"/>
   </w:num>
   <w:num w:numId="2">
     <w:abstractNumId w:val="1"/>
@@ -9385,34 +11285,34 @@
     <w:abstractNumId w:val="7"/>
   </w:num>
   <w:num w:numId="4">
-    <w:abstractNumId w:val="23"/>
+    <w:abstractNumId w:val="25"/>
   </w:num>
   <w:num w:numId="5">
-    <w:abstractNumId w:val="17"/>
+    <w:abstractNumId w:val="18"/>
   </w:num>
   <w:num w:numId="6">
     <w:abstractNumId w:val="8"/>
   </w:num>
   <w:num w:numId="7">
-    <w:abstractNumId w:val="19"/>
+    <w:abstractNumId w:val="20"/>
   </w:num>
   <w:num w:numId="8">
-    <w:abstractNumId w:val="27"/>
+    <w:abstractNumId w:val="29"/>
   </w:num>
   <w:num w:numId="9">
     <w:abstractNumId w:val="4"/>
   </w:num>
   <w:num w:numId="10">
-    <w:abstractNumId w:val="12"/>
+    <w:abstractNumId w:val="13"/>
   </w:num>
   <w:num w:numId="11">
-    <w:abstractNumId w:val="16"/>
+    <w:abstractNumId w:val="17"/>
   </w:num>
   <w:num w:numId="12">
-    <w:abstractNumId w:val="13"/>
+    <w:abstractNumId w:val="14"/>
   </w:num>
   <w:num w:numId="13">
-    <w:abstractNumId w:val="22"/>
+    <w:abstractNumId w:val="23"/>
   </w:num>
   <w:num w:numId="14">
     <w:abstractNumId w:val="0"/>
@@ -9427,40 +11327,46 @@
     <w:abstractNumId w:val="5"/>
   </w:num>
   <w:num w:numId="18">
-    <w:abstractNumId w:val="26"/>
+    <w:abstractNumId w:val="28"/>
   </w:num>
   <w:num w:numId="19">
-    <w:abstractNumId w:val="21"/>
+    <w:abstractNumId w:val="22"/>
   </w:num>
   <w:num w:numId="20">
-    <w:abstractNumId w:val="28"/>
+    <w:abstractNumId w:val="30"/>
   </w:num>
   <w:num w:numId="21">
-    <w:abstractNumId w:val="18"/>
+    <w:abstractNumId w:val="19"/>
   </w:num>
   <w:num w:numId="22">
-    <w:abstractNumId w:val="24"/>
+    <w:abstractNumId w:val="26"/>
   </w:num>
   <w:num w:numId="23">
     <w:abstractNumId w:val="10"/>
   </w:num>
   <w:num w:numId="24">
-    <w:abstractNumId w:val="15"/>
+    <w:abstractNumId w:val="16"/>
   </w:num>
   <w:num w:numId="25">
     <w:abstractNumId w:val="3"/>
   </w:num>
   <w:num w:numId="26">
-    <w:abstractNumId w:val="14"/>
+    <w:abstractNumId w:val="15"/>
   </w:num>
   <w:num w:numId="27">
     <w:abstractNumId w:val="9"/>
   </w:num>
   <w:num w:numId="28">
-    <w:abstractNumId w:val="20"/>
+    <w:abstractNumId w:val="21"/>
   </w:num>
   <w:num w:numId="29">
     <w:abstractNumId w:val="6"/>
+  </w:num>
+  <w:num w:numId="30">
+    <w:abstractNumId w:val="12"/>
+  </w:num>
+  <w:num w:numId="31">
+    <w:abstractNumId w:val="24"/>
   </w:num>
   <w:numIdMacAtCleanup w:val="13"/>
 </w:numbering>
@@ -9540,6 +11446,7 @@
     <w:lsdException w:name="Table Web 1" w:semiHidden="1" w:unhideWhenUsed="1"/>
     <w:lsdException w:name="Table Web 2" w:semiHidden="1" w:unhideWhenUsed="1"/>
     <w:lsdException w:name="Table Web 3" w:semiHidden="1" w:unhideWhenUsed="1"/>
+    <w:lsdException w:name="Table Grid" w:uiPriority="39"/>
     <w:lsdException w:name="Table Theme" w:semiHidden="1" w:unhideWhenUsed="1"/>
     <w:lsdException w:name="Placeholder Text" w:uiPriority="67"/>
     <w:lsdException w:name="No Spacing" w:uiPriority="68"/>
@@ -10221,6 +12128,7 @@
   <w:style w:type="table" w:styleId="Grilledutableau">
     <w:name w:val="Table Grid"/>
     <w:basedOn w:val="TableauNormal"/>
+    <w:uiPriority w:val="39"/>
     <w:rsid w:val="007C53D3"/>
     <w:tblPr>
       <w:tblBorders>
@@ -10281,6 +12189,95 @@
       <w:color w:val="548DD4"/>
       <w:szCs w:val="14"/>
     </w:rPr>
+  </w:style>
+  <w:style w:type="table" w:styleId="TableauGrille4-Accentuation1">
+    <w:name w:val="Grid Table 4 Accent 1"/>
+    <w:basedOn w:val="TableauNormal"/>
+    <w:uiPriority w:val="49"/>
+    <w:rsid w:val="00AC6939"/>
+    <w:rPr>
+      <w:rFonts w:asciiTheme="minorHAnsi" w:eastAsiaTheme="minorHAnsi" w:hAnsiTheme="minorHAnsi" w:cstheme="minorBidi"/>
+      <w:sz w:val="22"/>
+      <w:szCs w:val="22"/>
+      <w:lang w:val="fr-CH" w:eastAsia="en-US"/>
+    </w:rPr>
+    <w:tblPr>
+      <w:tblStyleRowBandSize w:val="1"/>
+      <w:tblStyleColBandSize w:val="1"/>
+      <w:tblBorders>
+        <w:top w:val="single" w:sz="4" w:space="0" w:color="8EAADB" w:themeColor="accent1" w:themeTint="99"/>
+        <w:left w:val="single" w:sz="4" w:space="0" w:color="8EAADB" w:themeColor="accent1" w:themeTint="99"/>
+        <w:bottom w:val="single" w:sz="4" w:space="0" w:color="8EAADB" w:themeColor="accent1" w:themeTint="99"/>
+        <w:right w:val="single" w:sz="4" w:space="0" w:color="8EAADB" w:themeColor="accent1" w:themeTint="99"/>
+        <w:insideH w:val="single" w:sz="4" w:space="0" w:color="8EAADB" w:themeColor="accent1" w:themeTint="99"/>
+        <w:insideV w:val="single" w:sz="4" w:space="0" w:color="8EAADB" w:themeColor="accent1" w:themeTint="99"/>
+      </w:tblBorders>
+    </w:tblPr>
+    <w:tblStylePr w:type="firstRow">
+      <w:rPr>
+        <w:b/>
+        <w:bCs/>
+        <w:color w:val="FFFFFF" w:themeColor="background1"/>
+      </w:rPr>
+      <w:tblPr/>
+      <w:tcPr>
+        <w:tcBorders>
+          <w:top w:val="single" w:sz="4" w:space="0" w:color="4472C4" w:themeColor="accent1"/>
+          <w:left w:val="single" w:sz="4" w:space="0" w:color="4472C4" w:themeColor="accent1"/>
+          <w:bottom w:val="single" w:sz="4" w:space="0" w:color="4472C4" w:themeColor="accent1"/>
+          <w:right w:val="single" w:sz="4" w:space="0" w:color="4472C4" w:themeColor="accent1"/>
+          <w:insideH w:val="nil"/>
+          <w:insideV w:val="nil"/>
+        </w:tcBorders>
+        <w:shd w:val="clear" w:color="auto" w:fill="4472C4" w:themeFill="accent1"/>
+      </w:tcPr>
+    </w:tblStylePr>
+    <w:tblStylePr w:type="lastRow">
+      <w:rPr>
+        <w:b/>
+        <w:bCs/>
+      </w:rPr>
+      <w:tblPr/>
+      <w:tcPr>
+        <w:tcBorders>
+          <w:top w:val="double" w:sz="4" w:space="0" w:color="4472C4" w:themeColor="accent1"/>
+        </w:tcBorders>
+      </w:tcPr>
+    </w:tblStylePr>
+    <w:tblStylePr w:type="firstCol">
+      <w:rPr>
+        <w:b/>
+        <w:bCs/>
+      </w:rPr>
+    </w:tblStylePr>
+    <w:tblStylePr w:type="lastCol">
+      <w:rPr>
+        <w:b/>
+        <w:bCs/>
+      </w:rPr>
+    </w:tblStylePr>
+    <w:tblStylePr w:type="band1Vert">
+      <w:tblPr/>
+      <w:tcPr>
+        <w:shd w:val="clear" w:color="auto" w:fill="D9E2F3" w:themeFill="accent1" w:themeFillTint="33"/>
+      </w:tcPr>
+    </w:tblStylePr>
+    <w:tblStylePr w:type="band1Horz">
+      <w:tblPr/>
+      <w:tcPr>
+        <w:shd w:val="clear" w:color="auto" w:fill="D9E2F3" w:themeFill="accent1" w:themeFillTint="33"/>
+      </w:tcPr>
+    </w:tblStylePr>
+  </w:style>
+  <w:style w:type="paragraph" w:styleId="Paragraphedeliste">
+    <w:name w:val="List Paragraph"/>
+    <w:basedOn w:val="Normal"/>
+    <w:uiPriority w:val="72"/>
+    <w:rsid w:val="00AC6939"/>
+    <w:pPr>
+      <w:ind w:left="720"/>
+      <w:contextualSpacing/>
+    </w:pPr>
   </w:style>
 </w:styles>
 </file>
@@ -10551,7 +12548,7 @@
 </file>
 
 <file path=customXml/itemProps1.xml><?xml version="1.0" encoding="utf-8"?>
-<ds:datastoreItem xmlns:ds="http://schemas.openxmlformats.org/officeDocument/2006/customXml" ds:itemID="{9E3AF227-E42B-4E08-AC37-4583881219BF}">
+<ds:datastoreItem xmlns:ds="http://schemas.openxmlformats.org/officeDocument/2006/customXml" ds:itemID="{F2AA57BE-87E9-4E21-B95E-EC5B1A66870E}">
   <ds:schemaRefs>
     <ds:schemaRef ds:uri="http://schemas.openxmlformats.org/officeDocument/2006/bibliography"/>
   </ds:schemaRefs>

</xml_diff>

<commit_message>
Ca march, menu wip
</commit_message>
<xml_diff>
--- a/Documentation projet.docx
+++ b/Documentation projet.docx
@@ -672,7 +672,7 @@
                                 <w:noProof/>
                                 <w:color w:val="000000" w:themeColor="text1"/>
                               </w:rPr>
-                              <w:t>29/03/2019</w:t>
+                              <w:t>04/04/2019</w:t>
                             </w:r>
                             <w:r>
                               <w:rPr>
@@ -763,7 +763,7 @@
                           <w:noProof/>
                           <w:color w:val="000000" w:themeColor="text1"/>
                         </w:rPr>
-                        <w:t>29/03/2019</w:t>
+                        <w:t>04/04/2019</w:t>
                       </w:r>
                       <w:r>
                         <w:rPr>
@@ -5633,7 +5633,19 @@
         <w:rPr>
           <w:lang w:val="fr-CH"/>
         </w:rPr>
-        <w:t>elles sont toute deux sous Window</w:t>
+        <w:t>e</w:t>
+      </w:r>
+      <w:r>
+        <w:rPr>
+          <w:lang w:val="fr-CH"/>
+        </w:rPr>
+        <w:t>lles</w:t>
+      </w:r>
+      <w:r>
+        <w:rPr>
+          <w:lang w:val="fr-CH"/>
+        </w:rPr>
+        <w:t xml:space="preserve"> sont toute deux sous Window</w:t>
       </w:r>
       <w:r>
         <w:rPr>
@@ -5794,7 +5806,7 @@
     </w:p>
     <w:p>
       <w:r>
-        <w:t>Aucune dépense n’est nécécaire.</w:t>
+        <w:t>Aucune dépense n’est néssecaire</w:t>
       </w:r>
     </w:p>
     <w:p>
@@ -5966,6 +5978,30 @@
     </w:p>
     <w:p>
       <w:pPr>
+        <w:ind w:left="576"/>
+      </w:pPr>
+      <w:r>
+        <w:t>Pc dell intel core i7,16 Gb ram</w:t>
+      </w:r>
+    </w:p>
+    <w:p>
+      <w:pPr>
+        <w:ind w:left="576"/>
+      </w:pPr>
+      <w:r>
+        <w:t>Windows 10</w:t>
+      </w:r>
+    </w:p>
+    <w:p>
+      <w:pPr>
+        <w:ind w:left="576"/>
+      </w:pPr>
+      <w:r>
+        <w:t>CLion 2019, Invite de commandes</w:t>
+      </w:r>
+    </w:p>
+    <w:p>
+      <w:pPr>
         <w:pStyle w:val="Help"/>
       </w:pPr>
       <w:r>
@@ -6019,6 +6055,7 @@
         <w:pStyle w:val="Help"/>
       </w:pPr>
       <w:r>
+        <w:lastRenderedPageBreak/>
         <w:t xml:space="preserve">Pour chaque élément cité, on donnera une justification du choix </w:t>
       </w:r>
       <w:r>
@@ -6039,7 +6076,6 @@
           <w:i w:val="0"/>
           <w:iCs/>
         </w:rPr>
-        <w:lastRenderedPageBreak/>
         <w:t>Modèle Logique de données</w:t>
       </w:r>
       <w:bookmarkEnd w:id="20"/>
@@ -6127,6 +6163,14 @@
       <w:bookmarkEnd w:id="21"/>
     </w:p>
     <w:p>
+      <w:r>
+        <w:t>ORGANIGRAMME</w:t>
+      </w:r>
+      <w:bookmarkStart w:id="22" w:name="_GoBack"/>
+      <w:bookmarkEnd w:id="22"/>
+    </w:p>
+    <w:p/>
+    <w:p>
       <w:pPr>
         <w:pStyle w:val="Help"/>
       </w:pPr>
@@ -6283,31 +6327,31 @@
       <w:pPr>
         <w:pStyle w:val="Titre3"/>
       </w:pPr>
-      <w:bookmarkStart w:id="22" w:name="_Toc4055294"/>
+      <w:bookmarkStart w:id="23" w:name="_Toc4055294"/>
       <w:r>
         <w:t>Point 1</w:t>
       </w:r>
-      <w:bookmarkEnd w:id="22"/>
+      <w:bookmarkEnd w:id="23"/>
     </w:p>
     <w:p>
       <w:pPr>
         <w:pStyle w:val="Titre3"/>
       </w:pPr>
-      <w:bookmarkStart w:id="23" w:name="_Toc4055295"/>
+      <w:bookmarkStart w:id="24" w:name="_Toc4055295"/>
       <w:r>
         <w:t>Point 2</w:t>
       </w:r>
-      <w:bookmarkEnd w:id="23"/>
+      <w:bookmarkEnd w:id="24"/>
     </w:p>
     <w:p>
       <w:pPr>
         <w:pStyle w:val="Titre3"/>
       </w:pPr>
-      <w:bookmarkStart w:id="24" w:name="_Toc4055296"/>
+      <w:bookmarkStart w:id="25" w:name="_Toc4055296"/>
       <w:r>
         <w:t>Point …</w:t>
       </w:r>
-      <w:bookmarkEnd w:id="24"/>
+      <w:bookmarkEnd w:id="25"/>
     </w:p>
     <w:bookmarkEnd w:id="16"/>
     <w:bookmarkEnd w:id="17"/>
@@ -6369,7 +6413,7 @@
           <w:iCs/>
         </w:rPr>
       </w:pPr>
-      <w:bookmarkStart w:id="25" w:name="_Toc4055297"/>
+      <w:bookmarkStart w:id="26" w:name="_Toc4055297"/>
       <w:r>
         <w:rPr>
           <w:i w:val="0"/>
@@ -6377,8 +6421,42 @@
         </w:rPr>
         <w:t>Livraisons</w:t>
       </w:r>
-      <w:bookmarkEnd w:id="25"/>
-    </w:p>
+      <w:bookmarkEnd w:id="26"/>
+    </w:p>
+    <w:p/>
+    <w:tbl>
+      <w:tblPr>
+        <w:tblStyle w:val="Grilledutableau"/>
+        <w:tblW w:w="0" w:type="auto"/>
+        <w:tblLook w:val="04A0" w:firstRow="1" w:lastRow="0" w:firstColumn="1" w:lastColumn="0" w:noHBand="0" w:noVBand="1"/>
+      </w:tblPr>
+      <w:tblGrid>
+        <w:gridCol w:w="3020"/>
+        <w:gridCol w:w="3020"/>
+        <w:gridCol w:w="3020"/>
+      </w:tblGrid>
+      <w:tr>
+        <w:tc>
+          <w:tcPr>
+            <w:tcW w:w="3020" w:type="dxa"/>
+          </w:tcPr>
+          <w:p/>
+        </w:tc>
+        <w:tc>
+          <w:tcPr>
+            <w:tcW w:w="3020" w:type="dxa"/>
+          </w:tcPr>
+          <w:p/>
+        </w:tc>
+        <w:tc>
+          <w:tcPr>
+            <w:tcW w:w="3020" w:type="dxa"/>
+          </w:tcPr>
+          <w:p/>
+        </w:tc>
+      </w:tr>
+    </w:tbl>
+    <w:p/>
     <w:p>
       <w:pPr>
         <w:pStyle w:val="Help"/>
@@ -6407,13 +6485,13 @@
       <w:pPr>
         <w:pStyle w:val="Titre1"/>
       </w:pPr>
-      <w:bookmarkStart w:id="26" w:name="_Toc4055298"/>
-      <w:bookmarkStart w:id="27" w:name="_Toc25553321"/>
-      <w:bookmarkStart w:id="28" w:name="_Toc71691025"/>
+      <w:bookmarkStart w:id="27" w:name="_Toc4055298"/>
+      <w:bookmarkStart w:id="28" w:name="_Toc25553321"/>
+      <w:bookmarkStart w:id="29" w:name="_Toc71691025"/>
       <w:r>
         <w:t>Tests</w:t>
       </w:r>
-      <w:bookmarkEnd w:id="26"/>
+      <w:bookmarkEnd w:id="27"/>
     </w:p>
     <w:p>
       <w:pPr>
@@ -6423,7 +6501,7 @@
           <w:iCs/>
         </w:rPr>
       </w:pPr>
-      <w:bookmarkStart w:id="29" w:name="_Toc4055299"/>
+      <w:bookmarkStart w:id="30" w:name="_Toc4055299"/>
       <w:r>
         <w:rPr>
           <w:i w:val="0"/>
@@ -6438,7 +6516,7 @@
         </w:rPr>
         <w:t>est</w:t>
       </w:r>
-      <w:bookmarkEnd w:id="27"/>
+      <w:bookmarkEnd w:id="28"/>
       <w:r>
         <w:rPr>
           <w:i w:val="0"/>
@@ -6446,8 +6524,8 @@
         </w:rPr>
         <w:t>s effectués</w:t>
       </w:r>
-      <w:bookmarkEnd w:id="28"/>
       <w:bookmarkEnd w:id="29"/>
+      <w:bookmarkEnd w:id="30"/>
     </w:p>
     <w:tbl>
       <w:tblPr>
@@ -6783,9 +6861,9 @@
           <w:iCs/>
         </w:rPr>
       </w:pPr>
-      <w:bookmarkStart w:id="30" w:name="_Toc25553322"/>
-      <w:bookmarkStart w:id="31" w:name="_Toc71691026"/>
-      <w:bookmarkStart w:id="32" w:name="_Toc4055300"/>
+      <w:bookmarkStart w:id="31" w:name="_Toc25553322"/>
+      <w:bookmarkStart w:id="32" w:name="_Toc71691026"/>
+      <w:bookmarkStart w:id="33" w:name="_Toc4055300"/>
       <w:r>
         <w:rPr>
           <w:i w:val="0"/>
@@ -6793,7 +6871,7 @@
         </w:rPr>
         <w:t xml:space="preserve">Erreurs </w:t>
       </w:r>
-      <w:bookmarkEnd w:id="30"/>
+      <w:bookmarkEnd w:id="31"/>
       <w:r>
         <w:rPr>
           <w:i w:val="0"/>
@@ -6801,8 +6879,8 @@
         </w:rPr>
         <w:t>restantes</w:t>
       </w:r>
-      <w:bookmarkEnd w:id="31"/>
       <w:bookmarkEnd w:id="32"/>
+      <w:bookmarkEnd w:id="33"/>
       <w:r>
         <w:rPr>
           <w:i w:val="0"/>
@@ -6815,7 +6893,7 @@
       <w:pPr>
         <w:pStyle w:val="Help"/>
       </w:pPr>
-      <w:bookmarkStart w:id="33" w:name="_Toc25553323"/>
+      <w:bookmarkStart w:id="34" w:name="_Toc25553323"/>
       <w:r>
         <w:t xml:space="preserve">S'il reste encore des </w:t>
       </w:r>
@@ -6849,7 +6927,7 @@
       <w:r>
         <w:t>Conséquences sur l'utilisation du produit</w:t>
       </w:r>
-      <w:bookmarkEnd w:id="33"/>
+      <w:bookmarkEnd w:id="34"/>
     </w:p>
     <w:p>
       <w:pPr>
@@ -6870,18 +6948,18 @@
           <w:tab w:val="num" w:pos="360"/>
         </w:tabs>
       </w:pPr>
-      <w:bookmarkStart w:id="34" w:name="_Toc25553328"/>
-      <w:bookmarkStart w:id="35" w:name="_Toc71703263"/>
-      <w:bookmarkStart w:id="36" w:name="_Toc4055301"/>
+      <w:bookmarkStart w:id="35" w:name="_Toc25553328"/>
+      <w:bookmarkStart w:id="36" w:name="_Toc71703263"/>
+      <w:bookmarkStart w:id="37" w:name="_Toc4055301"/>
       <w:r>
         <w:t>C</w:t>
       </w:r>
-      <w:bookmarkEnd w:id="34"/>
       <w:bookmarkEnd w:id="35"/>
+      <w:bookmarkEnd w:id="36"/>
       <w:r>
         <w:t>onclusions</w:t>
       </w:r>
-      <w:bookmarkEnd w:id="36"/>
+      <w:bookmarkEnd w:id="37"/>
     </w:p>
     <w:p>
       <w:pPr>
@@ -6961,17 +7039,17 @@
           <w:tab w:val="num" w:pos="360"/>
         </w:tabs>
       </w:pPr>
-      <w:bookmarkStart w:id="37" w:name="_Toc71703264"/>
-      <w:bookmarkStart w:id="38" w:name="_Toc4055302"/>
+      <w:bookmarkStart w:id="38" w:name="_Toc71703264"/>
+      <w:bookmarkStart w:id="39" w:name="_Toc4055302"/>
       <w:r>
         <w:lastRenderedPageBreak/>
         <w:t>A</w:t>
       </w:r>
-      <w:bookmarkEnd w:id="37"/>
+      <w:bookmarkEnd w:id="38"/>
       <w:r>
         <w:t>nnexes</w:t>
       </w:r>
-      <w:bookmarkEnd w:id="38"/>
+      <w:bookmarkEnd w:id="39"/>
     </w:p>
     <w:p>
       <w:pPr>
@@ -6981,8 +7059,8 @@
           <w:iCs/>
         </w:rPr>
       </w:pPr>
-      <w:bookmarkStart w:id="39" w:name="_Toc71703265"/>
-      <w:bookmarkStart w:id="40" w:name="_Toc4055303"/>
+      <w:bookmarkStart w:id="40" w:name="_Toc71703265"/>
+      <w:bookmarkStart w:id="41" w:name="_Toc4055303"/>
       <w:r>
         <w:rPr>
           <w:i w:val="0"/>
@@ -6990,8 +7068,8 @@
         </w:rPr>
         <w:t>Sources – Bibliographie</w:t>
       </w:r>
-      <w:bookmarkEnd w:id="39"/>
       <w:bookmarkEnd w:id="40"/>
+      <w:bookmarkEnd w:id="41"/>
     </w:p>
     <w:p>
       <w:pPr>
@@ -7021,9 +7099,9 @@
           <w:iCs/>
         </w:rPr>
       </w:pPr>
-      <w:bookmarkStart w:id="41" w:name="_Toc25553330"/>
-      <w:bookmarkStart w:id="42" w:name="_Toc71703266"/>
-      <w:bookmarkStart w:id="43" w:name="_Toc4055304"/>
+      <w:bookmarkStart w:id="42" w:name="_Toc25553330"/>
+      <w:bookmarkStart w:id="43" w:name="_Toc71703266"/>
+      <w:bookmarkStart w:id="44" w:name="_Toc4055304"/>
       <w:r>
         <w:rPr>
           <w:i w:val="0"/>
@@ -7031,8 +7109,8 @@
         </w:rPr>
         <w:t xml:space="preserve">Journal de bord </w:t>
       </w:r>
-      <w:bookmarkEnd w:id="41"/>
       <w:bookmarkEnd w:id="42"/>
+      <w:bookmarkEnd w:id="43"/>
       <w:r>
         <w:rPr>
           <w:i w:val="0"/>
@@ -7040,7 +7118,7 @@
         </w:rPr>
         <w:t>du projet</w:t>
       </w:r>
-      <w:bookmarkEnd w:id="43"/>
+      <w:bookmarkEnd w:id="44"/>
     </w:p>
     <w:p/>
     <w:tbl>
@@ -7159,8 +7237,6 @@
             <w:r>
               <w:t>Fonction de tir</w:t>
             </w:r>
-            <w:bookmarkStart w:id="44" w:name="_GoBack"/>
-            <w:bookmarkEnd w:id="44"/>
           </w:p>
         </w:tc>
       </w:tr>
@@ -7241,7 +7317,7 @@
         <w:rStyle w:val="Numrodepage"/>
         <w:noProof/>
       </w:rPr>
-      <w:t>8</w:t>
+      <w:t>6</w:t>
     </w:r>
     <w:r>
       <w:rPr>
@@ -7265,7 +7341,7 @@
       <w:rPr>
         <w:noProof/>
       </w:rPr>
-      <w:t>21/03/2019 10:32:00</w:t>
+      <w:t>04/04/2019 10:37:00</w:t>
     </w:r>
     <w:r>
       <w:rPr>
@@ -12484,7 +12560,7 @@
 </file>
 
 <file path=customXml/itemProps1.xml><?xml version="1.0" encoding="utf-8"?>
-<ds:datastoreItem xmlns:ds="http://schemas.openxmlformats.org/officeDocument/2006/customXml" ds:itemID="{7893E89B-CEDF-4B13-9840-027AE890487E}">
+<ds:datastoreItem xmlns:ds="http://schemas.openxmlformats.org/officeDocument/2006/customXml" ds:itemID="{55B71D41-94BC-42A3-BEA2-06CE8EDD4F65}">
   <ds:schemaRefs>
     <ds:schemaRef ds:uri="http://schemas.openxmlformats.org/officeDocument/2006/bibliography"/>
   </ds:schemaRefs>

</xml_diff>